<commit_message>
Modification manuel section new user
</commit_message>
<xml_diff>
--- a/rapport/Manuel_utilisateur.docx
+++ b/rapport/Manuel_utilisateur.docx
@@ -1,6 +1,6 @@
 
 <file path=word/document.xml><?xml version="1.0" encoding="utf-8"?>
-<w:document xmlns:wpc="http://schemas.microsoft.com/office/word/2010/wordprocessingCanvas" xmlns:mc="http://schemas.openxmlformats.org/markup-compatibility/2006" xmlns:o="urn:schemas-microsoft-com:office:office" xmlns:r="http://schemas.openxmlformats.org/officeDocument/2006/relationships" xmlns:m="http://schemas.openxmlformats.org/officeDocument/2006/math" xmlns:v="urn:schemas-microsoft-com:vml" xmlns:wp14="http://schemas.microsoft.com/office/word/2010/wordprocessingDrawing" xmlns:wp="http://schemas.openxmlformats.org/drawingml/2006/wordprocessingDrawing" xmlns:w10="urn:schemas-microsoft-com:office:word" xmlns:w="http://schemas.openxmlformats.org/wordprocessingml/2006/main" xmlns:w14="http://schemas.microsoft.com/office/word/2010/wordml" xmlns:w15="http://schemas.microsoft.com/office/word/2012/wordml" xmlns:wpg="http://schemas.microsoft.com/office/word/2010/wordprocessingGroup" xmlns:wpi="http://schemas.microsoft.com/office/word/2010/wordprocessingInk" xmlns:wne="http://schemas.microsoft.com/office/word/2006/wordml" xmlns:wps="http://schemas.microsoft.com/office/word/2010/wordprocessingShape" mc:Ignorable="w14 w15 wp14">
+<w:document xmlns:wpc="http://schemas.microsoft.com/office/word/2010/wordprocessingCanvas" xmlns:mo="http://schemas.microsoft.com/office/mac/office/2008/main" xmlns:mc="http://schemas.openxmlformats.org/markup-compatibility/2006" xmlns:mv="urn:schemas-microsoft-com:mac:vml" xmlns:o="urn:schemas-microsoft-com:office:office" xmlns:r="http://schemas.openxmlformats.org/officeDocument/2006/relationships" xmlns:m="http://schemas.openxmlformats.org/officeDocument/2006/math" xmlns:v="urn:schemas-microsoft-com:vml" xmlns:wp14="http://schemas.microsoft.com/office/word/2010/wordprocessingDrawing" xmlns:wp="http://schemas.openxmlformats.org/drawingml/2006/wordprocessingDrawing" xmlns:w10="urn:schemas-microsoft-com:office:word" xmlns:w="http://schemas.openxmlformats.org/wordprocessingml/2006/main" xmlns:w14="http://schemas.microsoft.com/office/word/2010/wordml" xmlns:wpg="http://schemas.microsoft.com/office/word/2010/wordprocessingGroup" xmlns:wpi="http://schemas.microsoft.com/office/word/2010/wordprocessingInk" xmlns:wne="http://schemas.microsoft.com/office/word/2006/wordml" xmlns:wps="http://schemas.microsoft.com/office/word/2010/wordprocessingShape" mc:Ignorable="w14 wp14">
   <w:body>
     <w:p>
       <w:pPr>
@@ -34,7 +34,6 @@
       <w:r>
         <w:rPr>
           <w:noProof/>
-          <w:lang w:val="fr-CH" w:eastAsia="fr-CH"/>
         </w:rPr>
         <w:drawing>
           <wp:inline distT="0" distB="0" distL="0" distR="0" wp14:anchorId="78EA0D73" wp14:editId="2B8BF1EF">
@@ -54,7 +53,7 @@
                     </pic:cNvPicPr>
                   </pic:nvPicPr>
                   <pic:blipFill>
-                    <a:blip r:embed="rId4">
+                    <a:blip r:embed="rId5">
                       <a:extLst>
                         <a:ext uri="{28A0092B-C50C-407E-A947-70E740481C1C}">
                           <a14:useLocalDpi xmlns:a14="http://schemas.microsoft.com/office/drawing/2010/main" val="0"/>
@@ -123,7 +122,6 @@
       <w:r>
         <w:rPr>
           <w:noProof/>
-          <w:lang w:val="fr-CH" w:eastAsia="fr-CH"/>
         </w:rPr>
         <w:drawing>
           <wp:inline distT="0" distB="0" distL="0" distR="0" wp14:anchorId="49978338" wp14:editId="22625012">
@@ -143,7 +141,7 @@
                     </pic:cNvPicPr>
                   </pic:nvPicPr>
                   <pic:blipFill>
-                    <a:blip r:embed="rId5">
+                    <a:blip r:embed="rId6">
                       <a:extLst>
                         <a:ext uri="{28A0092B-C50C-407E-A947-70E740481C1C}">
                           <a14:useLocalDpi xmlns:a14="http://schemas.microsoft.com/office/drawing/2010/main" val="0"/>
@@ -235,7 +233,6 @@
       <w:r>
         <w:rPr>
           <w:noProof/>
-          <w:lang w:val="fr-CH" w:eastAsia="fr-CH"/>
         </w:rPr>
         <w:lastRenderedPageBreak/>
         <mc:AlternateContent>
@@ -274,7 +271,7 @@
                           </pic:cNvPicPr>
                         </pic:nvPicPr>
                         <pic:blipFill>
-                          <a:blip r:embed="rId6">
+                          <a:blip r:embed="rId7">
                             <a:extLst>
                               <a:ext uri="{28A0092B-C50C-407E-A947-70E740481C1C}">
                                 <a14:useLocalDpi xmlns:a14="http://schemas.microsoft.com/office/drawing/2010/main" val="0"/>
@@ -345,7 +342,7 @@
               </wp:anchor>
             </w:drawing>
           </mc:Choice>
-          <mc:Fallback>
+          <mc:Fallback xmlns:w15="http://schemas.microsoft.com/office/word/2012/wordml">
             <w:pict>
               <v:group w14:anchorId="2A409816" id="Grouper 8" o:spid="_x0000_s1026" style="position:absolute;margin-left:0;margin-top:4.45pt;width:452.85pt;height:165.55pt;z-index:-251653120" coordsize="57511,21024" o:gfxdata="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">
                 <v:shapetype id="_x0000_t75" coordsize="21600,21600" o:spt="75" o:preferrelative="t" path="m@4@5l@4@11@9@11@9@5xe" filled="f" stroked="f">
@@ -368,7 +365,7 @@
                   <o:lock v:ext="edit" aspectratio="t"/>
                 </v:shapetype>
                 <v:shape id="Image 6" o:spid="_x0000_s1027" type="#_x0000_t75" alt="iict500go:Users:iict:Desktop:list_users.png" style="position:absolute;width:57511;height:21024;visibility:visible;mso-wrap-style:square" o:gfxdata="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">
-                  <v:imagedata r:id="rId7" o:title="list_users"/>
+                  <v:imagedata r:id="rId8" o:title="list_users"/>
                   <v:path arrowok="t"/>
                 </v:shape>
                 <v:rect id="Rectangle 7" o:spid="_x0000_s1028" style="position:absolute;left:165;top:17049;width:8001;height:1143;visibility:visible;mso-wrap-style:square;v-text-anchor:middle" o:gfxdata="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" filled="f" strokecolor="#c0504d" strokeweight="2.25pt">
@@ -415,13 +412,12 @@
       <w:r>
         <w:rPr>
           <w:noProof/>
-          <w:lang w:val="fr-CH" w:eastAsia="fr-CH"/>
         </w:rPr>
         <w:drawing>
-          <wp:inline distT="0" distB="0" distL="0" distR="0" wp14:anchorId="506FA399" wp14:editId="5B6ECE6D">
-            <wp:extent cx="5751195" cy="2990850"/>
-            <wp:effectExtent l="0" t="0" r="0" b="6350"/>
-            <wp:docPr id="9" name="Image 9" descr="iict500go:Users:iict:Desktop:ajout_utilisateur.png"/>
+          <wp:inline distT="0" distB="0" distL="0" distR="0" wp14:anchorId="16FA0D7E" wp14:editId="1E650781">
+            <wp:extent cx="5749290" cy="4727575"/>
+            <wp:effectExtent l="0" t="0" r="0" b="0"/>
+            <wp:docPr id="21" name="Image 21" descr="iict500go:Users:iict:Desktop:new_user.png"/>
             <wp:cNvGraphicFramePr>
               <a:graphicFrameLocks xmlns:a="http://schemas.openxmlformats.org/drawingml/2006/main" noChangeAspect="1"/>
             </wp:cNvGraphicFramePr>
@@ -429,13 +425,13 @@
               <a:graphicData uri="http://schemas.openxmlformats.org/drawingml/2006/picture">
                 <pic:pic xmlns:pic="http://schemas.openxmlformats.org/drawingml/2006/picture">
                   <pic:nvPicPr>
-                    <pic:cNvPr id="0" name="Picture 5" descr="iict500go:Users:iict:Desktop:ajout_utilisateur.png"/>
+                    <pic:cNvPr id="0" name="Picture 2" descr="iict500go:Users:iict:Desktop:new_user.png"/>
                     <pic:cNvPicPr>
                       <a:picLocks noChangeAspect="1" noChangeArrowheads="1"/>
                     </pic:cNvPicPr>
                   </pic:nvPicPr>
                   <pic:blipFill>
-                    <a:blip r:embed="rId8">
+                    <a:blip r:embed="rId9">
                       <a:extLst>
                         <a:ext uri="{28A0092B-C50C-407E-A947-70E740481C1C}">
                           <a14:useLocalDpi xmlns:a14="http://schemas.microsoft.com/office/drawing/2010/main" val="0"/>
@@ -450,7 +446,7 @@
                   <pic:spPr bwMode="auto">
                     <a:xfrm>
                       <a:off x="0" y="0"/>
-                      <a:ext cx="5751195" cy="2990850"/>
+                      <a:ext cx="5749290" cy="4727575"/>
                     </a:xfrm>
                     <a:prstGeom prst="rect">
                       <a:avLst/>
@@ -468,6 +464,63 @@
       </w:r>
     </w:p>
     <w:p>
+      <w:r>
+        <w:rPr>
+          <w:noProof/>
+        </w:rPr>
+        <w:drawing>
+          <wp:inline distT="0" distB="0" distL="0" distR="0" wp14:anchorId="3ED557AE" wp14:editId="162D90CC">
+            <wp:extent cx="3939540" cy="1002030"/>
+            <wp:effectExtent l="0" t="0" r="0" b="0"/>
+            <wp:docPr id="22" name="Image 22" descr="iict500go:Users:iict:Desktop:success.png"/>
+            <wp:cNvGraphicFramePr>
+              <a:graphicFrameLocks xmlns:a="http://schemas.openxmlformats.org/drawingml/2006/main" noChangeAspect="1"/>
+            </wp:cNvGraphicFramePr>
+            <a:graphic xmlns:a="http://schemas.openxmlformats.org/drawingml/2006/main">
+              <a:graphicData uri="http://schemas.openxmlformats.org/drawingml/2006/picture">
+                <pic:pic xmlns:pic="http://schemas.openxmlformats.org/drawingml/2006/picture">
+                  <pic:nvPicPr>
+                    <pic:cNvPr id="0" name="Picture 3" descr="iict500go:Users:iict:Desktop:success.png"/>
+                    <pic:cNvPicPr>
+                      <a:picLocks noChangeAspect="1" noChangeArrowheads="1"/>
+                    </pic:cNvPicPr>
+                  </pic:nvPicPr>
+                  <pic:blipFill>
+                    <a:blip r:embed="rId10">
+                      <a:extLst>
+                        <a:ext uri="{28A0092B-C50C-407E-A947-70E740481C1C}">
+                          <a14:useLocalDpi xmlns:a14="http://schemas.microsoft.com/office/drawing/2010/main" val="0"/>
+                        </a:ext>
+                      </a:extLst>
+                    </a:blip>
+                    <a:srcRect/>
+                    <a:stretch>
+                      <a:fillRect/>
+                    </a:stretch>
+                  </pic:blipFill>
+                  <pic:spPr bwMode="auto">
+                    <a:xfrm>
+                      <a:off x="0" y="0"/>
+                      <a:ext cx="3939540" cy="1002030"/>
+                    </a:xfrm>
+                    <a:prstGeom prst="rect">
+                      <a:avLst/>
+                    </a:prstGeom>
+                    <a:noFill/>
+                    <a:ln>
+                      <a:noFill/>
+                    </a:ln>
+                  </pic:spPr>
+                </pic:pic>
+              </a:graphicData>
+            </a:graphic>
+          </wp:inline>
+        </w:drawing>
+      </w:r>
+      <w:bookmarkStart w:id="0" w:name="_GoBack"/>
+      <w:bookmarkEnd w:id="0"/>
+    </w:p>
+    <w:p>
       <w:pPr>
         <w:pStyle w:val="Titre2"/>
       </w:pPr>
@@ -500,6 +553,7 @@
         <w:pStyle w:val="Titre2"/>
       </w:pPr>
       <w:r>
+        <w:lastRenderedPageBreak/>
         <w:t>Modification du mot de passe</w:t>
       </w:r>
     </w:p>
@@ -521,7 +575,6 @@
       <w:r>
         <w:rPr>
           <w:noProof/>
-          <w:lang w:val="fr-CH" w:eastAsia="fr-CH"/>
         </w:rPr>
         <w:drawing>
           <wp:inline distT="0" distB="0" distL="0" distR="0" wp14:anchorId="172C7C75" wp14:editId="2D8C44DD">
@@ -541,7 +594,7 @@
                     </pic:cNvPicPr>
                   </pic:nvPicPr>
                   <pic:blipFill>
-                    <a:blip r:embed="rId5">
+                    <a:blip r:embed="rId6">
                       <a:extLst>
                         <a:ext uri="{28A0092B-C50C-407E-A947-70E740481C1C}">
                           <a14:useLocalDpi xmlns:a14="http://schemas.microsoft.com/office/drawing/2010/main" val="0"/>
@@ -577,9 +630,7 @@
       <w:r>
         <w:rPr>
           <w:noProof/>
-          <w:lang w:val="fr-CH" w:eastAsia="fr-CH"/>
-        </w:rPr>
-        <w:lastRenderedPageBreak/>
+        </w:rPr>
         <w:drawing>
           <wp:inline distT="0" distB="0" distL="0" distR="0" wp14:anchorId="08742B11" wp14:editId="7B904287">
             <wp:extent cx="5751195" cy="2546350"/>
@@ -598,7 +649,7 @@
                     </pic:cNvPicPr>
                   </pic:nvPicPr>
                   <pic:blipFill>
-                    <a:blip r:embed="rId9">
+                    <a:blip r:embed="rId11">
                       <a:extLst>
                         <a:ext uri="{28A0092B-C50C-407E-A947-70E740481C1C}">
                           <a14:useLocalDpi xmlns:a14="http://schemas.microsoft.com/office/drawing/2010/main" val="0"/>
@@ -632,11 +683,11 @@
     </w:p>
     <w:p>
       <w:r>
-        <w:t xml:space="preserve">Si on met de nouvelles </w:t>
+        <w:t xml:space="preserve">Si on met </w:t>
       </w:r>
       <w:proofErr w:type="gramStart"/>
       <w:r>
-        <w:t>info</w:t>
+        <w:t>de nouvelles info</w:t>
       </w:r>
       <w:proofErr w:type="gramEnd"/>
       <w:r>
@@ -668,15 +719,7 @@
         <w:t>Supprimer</w:t>
       </w:r>
       <w:r>
-        <w:t xml:space="preserve"> dans la liste de tous les utilisateurs. Les news </w:t>
-      </w:r>
-      <w:proofErr w:type="gramStart"/>
-      <w:r>
-        <w:t>reliées</w:t>
-      </w:r>
-      <w:proofErr w:type="gramEnd"/>
-      <w:r>
-        <w:t xml:space="preserve"> à cet utilisateur ne seront pas supprimée</w:t>
+        <w:t xml:space="preserve"> dans la liste de tous les utilisateurs. Les news reliées à cet utilisateur ne seront pas supprimée</w:t>
       </w:r>
       <w:r>
         <w:t>s</w:t>
@@ -731,7 +774,6 @@
       <w:r>
         <w:rPr>
           <w:noProof/>
-          <w:lang w:val="fr-CH" w:eastAsia="fr-CH"/>
         </w:rPr>
         <w:lastRenderedPageBreak/>
         <mc:AlternateContent>
@@ -770,7 +812,7 @@
                           </pic:cNvPicPr>
                         </pic:nvPicPr>
                         <pic:blipFill>
-                          <a:blip r:embed="rId10">
+                          <a:blip r:embed="rId12">
                             <a:extLst>
                               <a:ext uri="{28A0092B-C50C-407E-A947-70E740481C1C}">
                                 <a14:useLocalDpi xmlns:a14="http://schemas.microsoft.com/office/drawing/2010/main" val="0"/>
@@ -842,11 +884,11 @@
               </wp:anchor>
             </w:drawing>
           </mc:Choice>
-          <mc:Fallback>
+          <mc:Fallback xmlns:w15="http://schemas.microsoft.com/office/word/2012/wordml">
             <w:pict>
               <v:group w14:anchorId="020FE414" id="Grouper 3" o:spid="_x0000_s1026" style="position:absolute;margin-left:.05pt;margin-top:.65pt;width:452.85pt;height:154.1pt;z-index:-251655168" coordsize="57511,19570" o:gfxdata="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">
                 <v:shape id="Image 1" o:spid="_x0000_s1027" type="#_x0000_t75" alt="iict500go:Users:iict:Desktop:new_media.png" style="position:absolute;width:57511;height:19570;visibility:visible;mso-wrap-style:square" o:gfxdata="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">
-                  <v:imagedata r:id="rId11" o:title="new_media"/>
+                  <v:imagedata r:id="rId13" o:title="new_media"/>
                   <v:path arrowok="t"/>
                 </v:shape>
                 <v:rect id="Rectangle 2" o:spid="_x0000_s1028" style="position:absolute;left:406;top:15106;width:6858;height:1143;visibility:visible;mso-wrap-style:square;v-text-anchor:middle" o:gfxdata="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" filled="f" strokecolor="#c0504d" strokeweight="2.25pt"/>
@@ -862,7 +904,6 @@
       <w:r>
         <w:rPr>
           <w:noProof/>
-          <w:lang w:val="fr-CH" w:eastAsia="fr-CH"/>
         </w:rPr>
         <w:drawing>
           <wp:inline distT="0" distB="0" distL="0" distR="0" wp14:anchorId="6035359A" wp14:editId="74562D22">
@@ -882,7 +923,7 @@
                     </pic:cNvPicPr>
                   </pic:nvPicPr>
                   <pic:blipFill>
-                    <a:blip r:embed="rId12">
+                    <a:blip r:embed="rId14">
                       <a:extLst>
                         <a:ext uri="{28A0092B-C50C-407E-A947-70E740481C1C}">
                           <a14:useLocalDpi xmlns:a14="http://schemas.microsoft.com/office/drawing/2010/main" val="0"/>
@@ -1009,7 +1050,6 @@
       <w:r>
         <w:rPr>
           <w:noProof/>
-          <w:lang w:val="fr-CH" w:eastAsia="fr-CH"/>
         </w:rPr>
         <w:drawing>
           <wp:inline distT="0" distB="0" distL="0" distR="0" wp14:anchorId="609DA439" wp14:editId="50C9E374">
@@ -1029,7 +1069,7 @@
                     </pic:cNvPicPr>
                   </pic:nvPicPr>
                   <pic:blipFill>
-                    <a:blip r:embed="rId13">
+                    <a:blip r:embed="rId15">
                       <a:extLst>
                         <a:ext uri="{28A0092B-C50C-407E-A947-70E740481C1C}">
                           <a14:useLocalDpi xmlns:a14="http://schemas.microsoft.com/office/drawing/2010/main" val="0"/>
@@ -1079,7 +1119,6 @@
       <w:r>
         <w:rPr>
           <w:noProof/>
-          <w:lang w:val="fr-CH" w:eastAsia="fr-CH"/>
         </w:rPr>
         <w:drawing>
           <wp:inline distT="0" distB="0" distL="0" distR="0" wp14:anchorId="2D4B6AB7" wp14:editId="18C8EA3A">
@@ -1099,7 +1138,7 @@
                     </pic:cNvPicPr>
                   </pic:nvPicPr>
                   <pic:blipFill>
-                    <a:blip r:embed="rId14">
+                    <a:blip r:embed="rId16">
                       <a:extLst>
                         <a:ext uri="{28A0092B-C50C-407E-A947-70E740481C1C}">
                           <a14:useLocalDpi xmlns:a14="http://schemas.microsoft.com/office/drawing/2010/main" val="0"/>
@@ -1213,7 +1252,6 @@
       <w:r>
         <w:rPr>
           <w:noProof/>
-          <w:lang w:val="fr-CH" w:eastAsia="fr-CH"/>
         </w:rPr>
         <w:drawing>
           <wp:inline distT="0" distB="0" distL="0" distR="0" wp14:anchorId="6CCB1BA6" wp14:editId="1457318C">
@@ -1233,7 +1271,7 @@
                     </pic:cNvPicPr>
                   </pic:nvPicPr>
                   <pic:blipFill>
-                    <a:blip r:embed="rId15">
+                    <a:blip r:embed="rId17">
                       <a:extLst>
                         <a:ext uri="{28A0092B-C50C-407E-A947-70E740481C1C}">
                           <a14:useLocalDpi xmlns:a14="http://schemas.microsoft.com/office/drawing/2010/main" val="0"/>
@@ -1283,7 +1321,6 @@
       <w:r>
         <w:rPr>
           <w:noProof/>
-          <w:lang w:val="fr-CH" w:eastAsia="fr-CH"/>
         </w:rPr>
         <w:drawing>
           <wp:inline distT="0" distB="0" distL="0" distR="0" wp14:anchorId="3DA8B003" wp14:editId="35198E57">
@@ -1303,7 +1340,7 @@
                     </pic:cNvPicPr>
                   </pic:nvPicPr>
                   <pic:blipFill>
-                    <a:blip r:embed="rId16">
+                    <a:blip r:embed="rId18">
                       <a:extLst>
                         <a:ext uri="{28A0092B-C50C-407E-A947-70E740481C1C}">
                           <a14:useLocalDpi xmlns:a14="http://schemas.microsoft.com/office/drawing/2010/main" val="0"/>
@@ -1347,7 +1384,6 @@
       <w:r>
         <w:rPr>
           <w:noProof/>
-          <w:lang w:val="fr-CH" w:eastAsia="fr-CH"/>
         </w:rPr>
         <w:lastRenderedPageBreak/>
         <w:drawing>
@@ -1368,7 +1404,7 @@
                     </pic:cNvPicPr>
                   </pic:nvPicPr>
                   <pic:blipFill>
-                    <a:blip r:embed="rId17">
+                    <a:blip r:embed="rId19">
                       <a:extLst>
                         <a:ext uri="{28A0092B-C50C-407E-A947-70E740481C1C}">
                           <a14:useLocalDpi xmlns:a14="http://schemas.microsoft.com/office/drawing/2010/main" val="0"/>
@@ -1408,20 +1444,11 @@
         <w:t>,</w:t>
       </w:r>
       <w:r>
-        <w:t xml:space="preserve"> il suffit de choisir les catégories </w:t>
-      </w:r>
-      <w:proofErr w:type="gramStart"/>
-      <w:r>
-        <w:t>de la</w:t>
-      </w:r>
-      <w:proofErr w:type="gramEnd"/>
-      <w:r>
-        <w:t xml:space="preserve"> news ainsi que des mettre les sources.</w:t>
+        <w:t xml:space="preserve"> il suffit de choisir les catégories de la news ainsi que des mettre les sources.</w:t>
       </w:r>
       <w:r>
         <w:rPr>
           <w:noProof/>
-          <w:lang w:val="fr-CH" w:eastAsia="fr-CH"/>
         </w:rPr>
         <w:lastRenderedPageBreak/>
         <w:drawing>
@@ -1442,7 +1469,7 @@
                     </pic:cNvPicPr>
                   </pic:nvPicPr>
                   <pic:blipFill>
-                    <a:blip r:embed="rId18">
+                    <a:blip r:embed="rId20">
                       <a:extLst>
                         <a:ext uri="{28A0092B-C50C-407E-A947-70E740481C1C}">
                           <a14:useLocalDpi xmlns:a14="http://schemas.microsoft.com/office/drawing/2010/main" val="0"/>
@@ -1476,7 +1503,6 @@
       <w:r>
         <w:rPr>
           <w:noProof/>
-          <w:lang w:val="fr-CH" w:eastAsia="fr-CH"/>
         </w:rPr>
         <w:drawing>
           <wp:inline distT="0" distB="0" distL="0" distR="0" wp14:anchorId="0C53682C" wp14:editId="4A2845C1">
@@ -1496,7 +1522,7 @@
                     </pic:cNvPicPr>
                   </pic:nvPicPr>
                   <pic:blipFill>
-                    <a:blip r:embed="rId19">
+                    <a:blip r:embed="rId21">
                       <a:extLst>
                         <a:ext uri="{28A0092B-C50C-407E-A947-70E740481C1C}">
                           <a14:useLocalDpi xmlns:a14="http://schemas.microsoft.com/office/drawing/2010/main" val="0"/>
@@ -1543,8 +1569,6 @@
       <w:r>
         <w:t>Un utilisateur ne peut modifier que les news qu’il a créé</w:t>
       </w:r>
-      <w:bookmarkStart w:id="0" w:name="_GoBack"/>
-      <w:bookmarkEnd w:id="0"/>
     </w:p>
     <w:p>
       <w:pPr>
@@ -1579,7 +1603,7 @@
 </file>
 
 <file path=word/styles.xml><?xml version="1.0" encoding="utf-8"?>
-<w:styles xmlns:mc="http://schemas.openxmlformats.org/markup-compatibility/2006" xmlns:r="http://schemas.openxmlformats.org/officeDocument/2006/relationships" xmlns:w="http://schemas.openxmlformats.org/wordprocessingml/2006/main" xmlns:w14="http://schemas.microsoft.com/office/word/2010/wordml" xmlns:w15="http://schemas.microsoft.com/office/word/2012/wordml" mc:Ignorable="w14 w15">
+<w:styles xmlns:mc="http://schemas.openxmlformats.org/markup-compatibility/2006" xmlns:r="http://schemas.openxmlformats.org/officeDocument/2006/relationships" xmlns:w="http://schemas.openxmlformats.org/wordprocessingml/2006/main" xmlns:w14="http://schemas.microsoft.com/office/word/2010/wordml" mc:Ignorable="w14">
   <w:docDefaults>
     <w:rPrDefault>
       <w:rPr>
@@ -1591,369 +1615,502 @@
     </w:rPrDefault>
     <w:pPrDefault/>
   </w:docDefaults>
-  <w:latentStyles w:defLockedState="0" w:defUIPriority="99" w:defSemiHidden="0" w:defUnhideWhenUsed="0" w:defQFormat="0" w:count="371">
-    <w:lsdException w:name="Normal" w:uiPriority="0" w:qFormat="1"/>
-    <w:lsdException w:name="heading 1" w:uiPriority="9" w:qFormat="1"/>
-    <w:lsdException w:name="heading 2" w:semiHidden="1" w:uiPriority="9" w:unhideWhenUsed="1" w:qFormat="1"/>
-    <w:lsdException w:name="heading 3" w:semiHidden="1" w:uiPriority="9" w:unhideWhenUsed="1" w:qFormat="1"/>
-    <w:lsdException w:name="heading 4" w:semiHidden="1" w:uiPriority="9" w:unhideWhenUsed="1" w:qFormat="1"/>
-    <w:lsdException w:name="heading 5" w:semiHidden="1" w:uiPriority="9" w:unhideWhenUsed="1" w:qFormat="1"/>
-    <w:lsdException w:name="heading 6" w:semiHidden="1" w:uiPriority="9" w:unhideWhenUsed="1" w:qFormat="1"/>
-    <w:lsdException w:name="heading 7" w:semiHidden="1" w:uiPriority="9" w:unhideWhenUsed="1" w:qFormat="1"/>
-    <w:lsdException w:name="heading 8" w:semiHidden="1" w:uiPriority="9" w:unhideWhenUsed="1" w:qFormat="1"/>
-    <w:lsdException w:name="heading 9" w:semiHidden="1" w:uiPriority="9" w:unhideWhenUsed="1" w:qFormat="1"/>
-    <w:lsdException w:name="index 1" w:semiHidden="1" w:unhideWhenUsed="1"/>
-    <w:lsdException w:name="index 2" w:semiHidden="1" w:unhideWhenUsed="1"/>
-    <w:lsdException w:name="index 3" w:semiHidden="1" w:unhideWhenUsed="1"/>
-    <w:lsdException w:name="index 4" w:semiHidden="1" w:unhideWhenUsed="1"/>
-    <w:lsdException w:name="index 5" w:semiHidden="1" w:unhideWhenUsed="1"/>
-    <w:lsdException w:name="index 6" w:semiHidden="1" w:unhideWhenUsed="1"/>
-    <w:lsdException w:name="index 7" w:semiHidden="1" w:unhideWhenUsed="1"/>
-    <w:lsdException w:name="index 8" w:semiHidden="1" w:unhideWhenUsed="1"/>
-    <w:lsdException w:name="index 9" w:semiHidden="1" w:unhideWhenUsed="1"/>
-    <w:lsdException w:name="toc 1" w:semiHidden="1" w:uiPriority="39" w:unhideWhenUsed="1"/>
-    <w:lsdException w:name="toc 2" w:semiHidden="1" w:uiPriority="39" w:unhideWhenUsed="1"/>
-    <w:lsdException w:name="toc 3" w:semiHidden="1" w:uiPriority="39" w:unhideWhenUsed="1"/>
-    <w:lsdException w:name="toc 4" w:semiHidden="1" w:uiPriority="39" w:unhideWhenUsed="1"/>
-    <w:lsdException w:name="toc 5" w:semiHidden="1" w:uiPriority="39" w:unhideWhenUsed="1"/>
-    <w:lsdException w:name="toc 6" w:semiHidden="1" w:uiPriority="39" w:unhideWhenUsed="1"/>
-    <w:lsdException w:name="toc 7" w:semiHidden="1" w:uiPriority="39" w:unhideWhenUsed="1"/>
-    <w:lsdException w:name="toc 8" w:semiHidden="1" w:uiPriority="39" w:unhideWhenUsed="1"/>
-    <w:lsdException w:name="toc 9" w:semiHidden="1" w:uiPriority="39" w:unhideWhenUsed="1"/>
-    <w:lsdException w:name="Normal Indent" w:semiHidden="1" w:unhideWhenUsed="1"/>
-    <w:lsdException w:name="footnote text" w:semiHidden="1" w:unhideWhenUsed="1"/>
-    <w:lsdException w:name="annotation text" w:semiHidden="1" w:unhideWhenUsed="1"/>
-    <w:lsdException w:name="header" w:semiHidden="1" w:unhideWhenUsed="1"/>
-    <w:lsdException w:name="footer" w:semiHidden="1" w:unhideWhenUsed="1"/>
-    <w:lsdException w:name="index heading" w:semiHidden="1" w:unhideWhenUsed="1"/>
-    <w:lsdException w:name="caption" w:semiHidden="1" w:uiPriority="35" w:unhideWhenUsed="1" w:qFormat="1"/>
-    <w:lsdException w:name="table of figures" w:semiHidden="1" w:unhideWhenUsed="1"/>
-    <w:lsdException w:name="envelope address" w:semiHidden="1" w:unhideWhenUsed="1"/>
-    <w:lsdException w:name="envelope return" w:semiHidden="1" w:unhideWhenUsed="1"/>
-    <w:lsdException w:name="footnote reference" w:semiHidden="1" w:unhideWhenUsed="1"/>
-    <w:lsdException w:name="annotation reference" w:semiHidden="1" w:unhideWhenUsed="1"/>
-    <w:lsdException w:name="line number" w:semiHidden="1" w:unhideWhenUsed="1"/>
-    <w:lsdException w:name="page number" w:semiHidden="1" w:unhideWhenUsed="1"/>
-    <w:lsdException w:name="endnote reference" w:semiHidden="1" w:unhideWhenUsed="1"/>
-    <w:lsdException w:name="endnote text" w:semiHidden="1" w:unhideWhenUsed="1"/>
-    <w:lsdException w:name="table of authorities" w:semiHidden="1" w:unhideWhenUsed="1"/>
-    <w:lsdException w:name="macro" w:semiHidden="1" w:unhideWhenUsed="1"/>
-    <w:lsdException w:name="toa heading" w:semiHidden="1" w:unhideWhenUsed="1"/>
-    <w:lsdException w:name="List" w:semiHidden="1" w:unhideWhenUsed="1"/>
-    <w:lsdException w:name="List Bullet" w:semiHidden="1" w:unhideWhenUsed="1"/>
-    <w:lsdException w:name="List Number" w:semiHidden="1" w:unhideWhenUsed="1"/>
-    <w:lsdException w:name="List 2" w:semiHidden="1" w:unhideWhenUsed="1"/>
-    <w:lsdException w:name="List 3" w:semiHidden="1" w:unhideWhenUsed="1"/>
-    <w:lsdException w:name="List 4" w:semiHidden="1" w:unhideWhenUsed="1"/>
-    <w:lsdException w:name="List 5" w:semiHidden="1" w:unhideWhenUsed="1"/>
-    <w:lsdException w:name="List Bullet 2" w:semiHidden="1" w:unhideWhenUsed="1"/>
-    <w:lsdException w:name="List Bullet 3" w:semiHidden="1" w:unhideWhenUsed="1"/>
-    <w:lsdException w:name="List Bullet 4" w:semiHidden="1" w:unhideWhenUsed="1"/>
-    <w:lsdException w:name="List Bullet 5" w:semiHidden="1" w:unhideWhenUsed="1"/>
-    <w:lsdException w:name="List Number 2" w:semiHidden="1" w:unhideWhenUsed="1"/>
-    <w:lsdException w:name="List Number 3" w:semiHidden="1" w:unhideWhenUsed="1"/>
-    <w:lsdException w:name="List Number 4" w:semiHidden="1" w:unhideWhenUsed="1"/>
-    <w:lsdException w:name="List Number 5" w:semiHidden="1" w:unhideWhenUsed="1"/>
-    <w:lsdException w:name="Title" w:uiPriority="10" w:qFormat="1"/>
-    <w:lsdException w:name="Closing" w:semiHidden="1" w:unhideWhenUsed="1"/>
-    <w:lsdException w:name="Signature" w:semiHidden="1" w:unhideWhenUsed="1"/>
-    <w:lsdException w:name="Default Paragraph Font" w:semiHidden="1" w:uiPriority="1" w:unhideWhenUsed="1"/>
-    <w:lsdException w:name="Body Text" w:semiHidden="1" w:unhideWhenUsed="1"/>
-    <w:lsdException w:name="Body Text Indent" w:semiHidden="1" w:unhideWhenUsed="1"/>
-    <w:lsdException w:name="List Continue" w:semiHidden="1" w:unhideWhenUsed="1"/>
-    <w:lsdException w:name="List Continue 2" w:semiHidden="1" w:unhideWhenUsed="1"/>
-    <w:lsdException w:name="List Continue 3" w:semiHidden="1" w:unhideWhenUsed="1"/>
-    <w:lsdException w:name="List Continue 4" w:semiHidden="1" w:unhideWhenUsed="1"/>
-    <w:lsdException w:name="List Continue 5" w:semiHidden="1" w:unhideWhenUsed="1"/>
-    <w:lsdException w:name="Message Header" w:semiHidden="1" w:unhideWhenUsed="1"/>
-    <w:lsdException w:name="Subtitle" w:uiPriority="11" w:qFormat="1"/>
-    <w:lsdException w:name="Salutation" w:semiHidden="1" w:unhideWhenUsed="1"/>
-    <w:lsdException w:name="Date" w:semiHidden="1" w:unhideWhenUsed="1"/>
-    <w:lsdException w:name="Body Text First Indent" w:semiHidden="1" w:unhideWhenUsed="1"/>
-    <w:lsdException w:name="Body Text First Indent 2" w:semiHidden="1" w:unhideWhenUsed="1"/>
-    <w:lsdException w:name="Note Heading" w:semiHidden="1" w:unhideWhenUsed="1"/>
-    <w:lsdException w:name="Body Text 2" w:semiHidden="1" w:unhideWhenUsed="1"/>
-    <w:lsdException w:name="Body Text 3" w:semiHidden="1" w:unhideWhenUsed="1"/>
-    <w:lsdException w:name="Body Text Indent 2" w:semiHidden="1" w:unhideWhenUsed="1"/>
-    <w:lsdException w:name="Body Text Indent 3" w:semiHidden="1" w:unhideWhenUsed="1"/>
-    <w:lsdException w:name="Block Text" w:semiHidden="1" w:unhideWhenUsed="1"/>
-    <w:lsdException w:name="Hyperlink" w:semiHidden="1" w:unhideWhenUsed="1"/>
-    <w:lsdException w:name="FollowedHyperlink" w:semiHidden="1" w:unhideWhenUsed="1"/>
-    <w:lsdException w:name="Strong" w:uiPriority="22" w:qFormat="1"/>
-    <w:lsdException w:name="Emphasis" w:uiPriority="20" w:qFormat="1"/>
-    <w:lsdException w:name="Document Map" w:semiHidden="1" w:unhideWhenUsed="1"/>
-    <w:lsdException w:name="Plain Text" w:semiHidden="1" w:unhideWhenUsed="1"/>
-    <w:lsdException w:name="E-mail Signature" w:semiHidden="1" w:unhideWhenUsed="1"/>
-    <w:lsdException w:name="HTML Top of Form" w:semiHidden="1" w:unhideWhenUsed="1"/>
-    <w:lsdException w:name="HTML Bottom of Form" w:semiHidden="1" w:unhideWhenUsed="1"/>
-    <w:lsdException w:name="Normal (Web)" w:semiHidden="1" w:unhideWhenUsed="1"/>
-    <w:lsdException w:name="HTML Acronym" w:semiHidden="1" w:unhideWhenUsed="1"/>
-    <w:lsdException w:name="HTML Address" w:semiHidden="1" w:unhideWhenUsed="1"/>
-    <w:lsdException w:name="HTML Cite" w:semiHidden="1" w:unhideWhenUsed="1"/>
-    <w:lsdException w:name="HTML Code" w:semiHidden="1" w:unhideWhenUsed="1"/>
-    <w:lsdException w:name="HTML Definition" w:semiHidden="1" w:unhideWhenUsed="1"/>
-    <w:lsdException w:name="HTML Keyboard" w:semiHidden="1" w:unhideWhenUsed="1"/>
-    <w:lsdException w:name="HTML Preformatted" w:semiHidden="1" w:unhideWhenUsed="1"/>
-    <w:lsdException w:name="HTML Sample" w:semiHidden="1" w:unhideWhenUsed="1"/>
-    <w:lsdException w:name="HTML Typewriter" w:semiHidden="1" w:unhideWhenUsed="1"/>
-    <w:lsdException w:name="HTML Variable" w:semiHidden="1" w:unhideWhenUsed="1"/>
-    <w:lsdException w:name="Normal Table" w:semiHidden="1" w:unhideWhenUsed="1"/>
-    <w:lsdException w:name="annotation subject" w:semiHidden="1" w:unhideWhenUsed="1"/>
-    <w:lsdException w:name="No List" w:semiHidden="1" w:unhideWhenUsed="1"/>
-    <w:lsdException w:name="Outline List 1" w:semiHidden="1" w:unhideWhenUsed="1"/>
-    <w:lsdException w:name="Outline List 2" w:semiHidden="1" w:unhideWhenUsed="1"/>
-    <w:lsdException w:name="Outline List 3" w:semiHidden="1" w:unhideWhenUsed="1"/>
-    <w:lsdException w:name="Table Simple 1" w:semiHidden="1" w:unhideWhenUsed="1"/>
-    <w:lsdException w:name="Table Simple 2" w:semiHidden="1" w:unhideWhenUsed="1"/>
-    <w:lsdException w:name="Table Simple 3" w:semiHidden="1" w:unhideWhenUsed="1"/>
-    <w:lsdException w:name="Table Classic 1" w:semiHidden="1" w:unhideWhenUsed="1"/>
-    <w:lsdException w:name="Table Classic 2" w:semiHidden="1" w:unhideWhenUsed="1"/>
-    <w:lsdException w:name="Table Classic 3" w:semiHidden="1" w:unhideWhenUsed="1"/>
-    <w:lsdException w:name="Table Classic 4" w:semiHidden="1" w:unhideWhenUsed="1"/>
-    <w:lsdException w:name="Table Colorful 1" w:semiHidden="1" w:unhideWhenUsed="1"/>
-    <w:lsdException w:name="Table Colorful 2" w:semiHidden="1" w:unhideWhenUsed="1"/>
-    <w:lsdException w:name="Table Colorful 3" w:semiHidden="1" w:unhideWhenUsed="1"/>
-    <w:lsdException w:name="Table Columns 1" w:semiHidden="1" w:unhideWhenUsed="1"/>
-    <w:lsdException w:name="Table Columns 2" w:semiHidden="1" w:unhideWhenUsed="1"/>
-    <w:lsdException w:name="Table Columns 3" w:semiHidden="1" w:unhideWhenUsed="1"/>
-    <w:lsdException w:name="Table Columns 4" w:semiHidden="1" w:unhideWhenUsed="1"/>
-    <w:lsdException w:name="Table Columns 5" w:semiHidden="1" w:unhideWhenUsed="1"/>
-    <w:lsdException w:name="Table Grid 1" w:semiHidden="1" w:unhideWhenUsed="1"/>
-    <w:lsdException w:name="Table Grid 2" w:semiHidden="1" w:unhideWhenUsed="1"/>
-    <w:lsdException w:name="Table Grid 3" w:semiHidden="1" w:unhideWhenUsed="1"/>
-    <w:lsdException w:name="Table Grid 4" w:semiHidden="1" w:unhideWhenUsed="1"/>
-    <w:lsdException w:name="Table Grid 5" w:semiHidden="1" w:unhideWhenUsed="1"/>
-    <w:lsdException w:name="Table Grid 6" w:semiHidden="1" w:unhideWhenUsed="1"/>
-    <w:lsdException w:name="Table Grid 7" w:semiHidden="1" w:unhideWhenUsed="1"/>
-    <w:lsdException w:name="Table Grid 8" w:semiHidden="1" w:unhideWhenUsed="1"/>
-    <w:lsdException w:name="Table List 1" w:semiHidden="1" w:unhideWhenUsed="1"/>
-    <w:lsdException w:name="Table List 2" w:semiHidden="1" w:unhideWhenUsed="1"/>
-    <w:lsdException w:name="Table List 3" w:semiHidden="1" w:unhideWhenUsed="1"/>
-    <w:lsdException w:name="Table List 4" w:semiHidden="1" w:unhideWhenUsed="1"/>
-    <w:lsdException w:name="Table List 5" w:semiHidden="1" w:unhideWhenUsed="1"/>
-    <w:lsdException w:name="Table List 6" w:semiHidden="1" w:unhideWhenUsed="1"/>
-    <w:lsdException w:name="Table List 7" w:semiHidden="1" w:unhideWhenUsed="1"/>
-    <w:lsdException w:name="Table List 8" w:semiHidden="1" w:unhideWhenUsed="1"/>
-    <w:lsdException w:name="Table 3D effects 1" w:semiHidden="1" w:unhideWhenUsed="1"/>
-    <w:lsdException w:name="Table 3D effects 2" w:semiHidden="1" w:unhideWhenUsed="1"/>
-    <w:lsdException w:name="Table 3D effects 3" w:semiHidden="1" w:unhideWhenUsed="1"/>
-    <w:lsdException w:name="Table Contemporary" w:semiHidden="1" w:unhideWhenUsed="1"/>
-    <w:lsdException w:name="Table Elegant" w:semiHidden="1" w:unhideWhenUsed="1"/>
-    <w:lsdException w:name="Table Professional" w:semiHidden="1" w:unhideWhenUsed="1"/>
-    <w:lsdException w:name="Table Subtle 1" w:semiHidden="1" w:unhideWhenUsed="1"/>
-    <w:lsdException w:name="Table Subtle 2" w:semiHidden="1" w:unhideWhenUsed="1"/>
-    <w:lsdException w:name="Table Web 1" w:semiHidden="1" w:unhideWhenUsed="1"/>
-    <w:lsdException w:name="Table Web 2" w:semiHidden="1" w:unhideWhenUsed="1"/>
-    <w:lsdException w:name="Table Web 3" w:semiHidden="1" w:unhideWhenUsed="1"/>
-    <w:lsdException w:name="Balloon Text" w:semiHidden="1" w:unhideWhenUsed="1"/>
-    <w:lsdException w:name="Table Grid" w:uiPriority="59"/>
-    <w:lsdException w:name="Table Theme" w:semiHidden="1" w:unhideWhenUsed="1"/>
-    <w:lsdException w:name="Placeholder Text" w:semiHidden="1"/>
-    <w:lsdException w:name="No Spacing" w:uiPriority="1" w:qFormat="1"/>
-    <w:lsdException w:name="Light Shading" w:uiPriority="60"/>
-    <w:lsdException w:name="Light List" w:uiPriority="61"/>
-    <w:lsdException w:name="Light Grid" w:uiPriority="62"/>
-    <w:lsdException w:name="Medium Shading 1" w:uiPriority="63"/>
-    <w:lsdException w:name="Medium Shading 2" w:uiPriority="64"/>
-    <w:lsdException w:name="Medium List 1" w:uiPriority="65"/>
-    <w:lsdException w:name="Medium List 2" w:uiPriority="66"/>
-    <w:lsdException w:name="Medium Grid 1" w:uiPriority="67"/>
-    <w:lsdException w:name="Medium Grid 2" w:uiPriority="68"/>
-    <w:lsdException w:name="Medium Grid 3" w:uiPriority="69"/>
-    <w:lsdException w:name="Dark List" w:uiPriority="70"/>
-    <w:lsdException w:name="Colorful Shading" w:uiPriority="71"/>
-    <w:lsdException w:name="Colorful List" w:uiPriority="72"/>
-    <w:lsdException w:name="Colorful Grid" w:uiPriority="73"/>
-    <w:lsdException w:name="Light Shading Accent 1" w:uiPriority="60"/>
-    <w:lsdException w:name="Light List Accent 1" w:uiPriority="61"/>
-    <w:lsdException w:name="Light Grid Accent 1" w:uiPriority="62"/>
-    <w:lsdException w:name="Medium Shading 1 Accent 1" w:uiPriority="63"/>
-    <w:lsdException w:name="Medium Shading 2 Accent 1" w:uiPriority="64"/>
-    <w:lsdException w:name="Medium List 1 Accent 1" w:uiPriority="65"/>
-    <w:lsdException w:name="Revision" w:semiHidden="1"/>
-    <w:lsdException w:name="List Paragraph" w:uiPriority="34" w:qFormat="1"/>
-    <w:lsdException w:name="Quote" w:uiPriority="29" w:qFormat="1"/>
-    <w:lsdException w:name="Intense Quote" w:uiPriority="30" w:qFormat="1"/>
-    <w:lsdException w:name="Medium List 2 Accent 1" w:uiPriority="66"/>
-    <w:lsdException w:name="Medium Grid 1 Accent 1" w:uiPriority="67"/>
-    <w:lsdException w:name="Medium Grid 2 Accent 1" w:uiPriority="68"/>
-    <w:lsdException w:name="Medium Grid 3 Accent 1" w:uiPriority="69"/>
-    <w:lsdException w:name="Dark List Accent 1" w:uiPriority="70"/>
-    <w:lsdException w:name="Colorful Shading Accent 1" w:uiPriority="71"/>
-    <w:lsdException w:name="Colorful List Accent 1" w:uiPriority="72"/>
-    <w:lsdException w:name="Colorful Grid Accent 1" w:uiPriority="73"/>
-    <w:lsdException w:name="Light Shading Accent 2" w:uiPriority="60"/>
-    <w:lsdException w:name="Light List Accent 2" w:uiPriority="61"/>
-    <w:lsdException w:name="Light Grid Accent 2" w:uiPriority="62"/>
-    <w:lsdException w:name="Medium Shading 1 Accent 2" w:uiPriority="63"/>
-    <w:lsdException w:name="Medium Shading 2 Accent 2" w:uiPriority="64"/>
-    <w:lsdException w:name="Medium List 1 Accent 2" w:uiPriority="65"/>
-    <w:lsdException w:name="Medium List 2 Accent 2" w:uiPriority="66"/>
-    <w:lsdException w:name="Medium Grid 1 Accent 2" w:uiPriority="67"/>
-    <w:lsdException w:name="Medium Grid 2 Accent 2" w:uiPriority="68"/>
-    <w:lsdException w:name="Medium Grid 3 Accent 2" w:uiPriority="69"/>
-    <w:lsdException w:name="Dark List Accent 2" w:uiPriority="70"/>
-    <w:lsdException w:name="Colorful Shading Accent 2" w:uiPriority="71"/>
-    <w:lsdException w:name="Colorful List Accent 2" w:uiPriority="72"/>
-    <w:lsdException w:name="Colorful Grid Accent 2" w:uiPriority="73"/>
-    <w:lsdException w:name="Light Shading Accent 3" w:uiPriority="60"/>
-    <w:lsdException w:name="Light List Accent 3" w:uiPriority="61"/>
-    <w:lsdException w:name="Light Grid Accent 3" w:uiPriority="62"/>
-    <w:lsdException w:name="Medium Shading 1 Accent 3" w:uiPriority="63"/>
-    <w:lsdException w:name="Medium Shading 2 Accent 3" w:uiPriority="64"/>
-    <w:lsdException w:name="Medium List 1 Accent 3" w:uiPriority="65"/>
-    <w:lsdException w:name="Medium List 2 Accent 3" w:uiPriority="66"/>
-    <w:lsdException w:name="Medium Grid 1 Accent 3" w:uiPriority="67"/>
-    <w:lsdException w:name="Medium Grid 2 Accent 3" w:uiPriority="68"/>
-    <w:lsdException w:name="Medium Grid 3 Accent 3" w:uiPriority="69"/>
-    <w:lsdException w:name="Dark List Accent 3" w:uiPriority="70"/>
-    <w:lsdException w:name="Colorful Shading Accent 3" w:uiPriority="71"/>
-    <w:lsdException w:name="Colorful List Accent 3" w:uiPriority="72"/>
-    <w:lsdException w:name="Colorful Grid Accent 3" w:uiPriority="73"/>
-    <w:lsdException w:name="Light Shading Accent 4" w:uiPriority="60"/>
-    <w:lsdException w:name="Light List Accent 4" w:uiPriority="61"/>
-    <w:lsdException w:name="Light Grid Accent 4" w:uiPriority="62"/>
-    <w:lsdException w:name="Medium Shading 1 Accent 4" w:uiPriority="63"/>
-    <w:lsdException w:name="Medium Shading 2 Accent 4" w:uiPriority="64"/>
-    <w:lsdException w:name="Medium List 1 Accent 4" w:uiPriority="65"/>
-    <w:lsdException w:name="Medium List 2 Accent 4" w:uiPriority="66"/>
-    <w:lsdException w:name="Medium Grid 1 Accent 4" w:uiPriority="67"/>
-    <w:lsdException w:name="Medium Grid 2 Accent 4" w:uiPriority="68"/>
-    <w:lsdException w:name="Medium Grid 3 Accent 4" w:uiPriority="69"/>
-    <w:lsdException w:name="Dark List Accent 4" w:uiPriority="70"/>
-    <w:lsdException w:name="Colorful Shading Accent 4" w:uiPriority="71"/>
-    <w:lsdException w:name="Colorful List Accent 4" w:uiPriority="72"/>
-    <w:lsdException w:name="Colorful Grid Accent 4" w:uiPriority="73"/>
-    <w:lsdException w:name="Light Shading Accent 5" w:uiPriority="60"/>
-    <w:lsdException w:name="Light List Accent 5" w:uiPriority="61"/>
-    <w:lsdException w:name="Light Grid Accent 5" w:uiPriority="62"/>
-    <w:lsdException w:name="Medium Shading 1 Accent 5" w:uiPriority="63"/>
-    <w:lsdException w:name="Medium Shading 2 Accent 5" w:uiPriority="64"/>
-    <w:lsdException w:name="Medium List 1 Accent 5" w:uiPriority="65"/>
-    <w:lsdException w:name="Medium List 2 Accent 5" w:uiPriority="66"/>
-    <w:lsdException w:name="Medium Grid 1 Accent 5" w:uiPriority="67"/>
-    <w:lsdException w:name="Medium Grid 2 Accent 5" w:uiPriority="68"/>
-    <w:lsdException w:name="Medium Grid 3 Accent 5" w:uiPriority="69"/>
-    <w:lsdException w:name="Dark List Accent 5" w:uiPriority="70"/>
-    <w:lsdException w:name="Colorful Shading Accent 5" w:uiPriority="71"/>
-    <w:lsdException w:name="Colorful List Accent 5" w:uiPriority="72"/>
-    <w:lsdException w:name="Colorful Grid Accent 5" w:uiPriority="73"/>
-    <w:lsdException w:name="Light Shading Accent 6" w:uiPriority="60"/>
-    <w:lsdException w:name="Light List Accent 6" w:uiPriority="61"/>
-    <w:lsdException w:name="Light Grid Accent 6" w:uiPriority="62"/>
-    <w:lsdException w:name="Medium Shading 1 Accent 6" w:uiPriority="63"/>
-    <w:lsdException w:name="Medium Shading 2 Accent 6" w:uiPriority="64"/>
-    <w:lsdException w:name="Medium List 1 Accent 6" w:uiPriority="65"/>
-    <w:lsdException w:name="Medium List 2 Accent 6" w:uiPriority="66"/>
-    <w:lsdException w:name="Medium Grid 1 Accent 6" w:uiPriority="67"/>
-    <w:lsdException w:name="Medium Grid 2 Accent 6" w:uiPriority="68"/>
-    <w:lsdException w:name="Medium Grid 3 Accent 6" w:uiPriority="69"/>
-    <w:lsdException w:name="Dark List Accent 6" w:uiPriority="70"/>
-    <w:lsdException w:name="Colorful Shading Accent 6" w:uiPriority="71"/>
-    <w:lsdException w:name="Colorful List Accent 6" w:uiPriority="72"/>
-    <w:lsdException w:name="Colorful Grid Accent 6" w:uiPriority="73"/>
-    <w:lsdException w:name="Subtle Emphasis" w:uiPriority="19" w:qFormat="1"/>
-    <w:lsdException w:name="Intense Emphasis" w:uiPriority="21" w:qFormat="1"/>
-    <w:lsdException w:name="Subtle Reference" w:uiPriority="31" w:qFormat="1"/>
-    <w:lsdException w:name="Intense Reference" w:uiPriority="32" w:qFormat="1"/>
-    <w:lsdException w:name="Book Title" w:uiPriority="33" w:qFormat="1"/>
-    <w:lsdException w:name="Bibliography" w:semiHidden="1" w:uiPriority="37" w:unhideWhenUsed="1"/>
-    <w:lsdException w:name="TOC Heading" w:semiHidden="1" w:uiPriority="39" w:unhideWhenUsed="1" w:qFormat="1"/>
-    <w:lsdException w:name="Grid Table 4" w:uiPriority="49"/>
-    <w:lsdException w:name="Grid Table 5 Dark" w:uiPriority="50"/>
-    <w:lsdException w:name="Grid Table 6 Colorful" w:uiPriority="51"/>
-    <w:lsdException w:name="Grid Table 7 Colorful" w:uiPriority="52"/>
-    <w:lsdException w:name="Grid Table 1 Light Accent 1" w:uiPriority="46"/>
-    <w:lsdException w:name="Grid Table 2 Accent 1" w:uiPriority="47"/>
-    <w:lsdException w:name="Grid Table 3 Accent 1" w:uiPriority="48"/>
-    <w:lsdException w:name="Grid Table 4 Accent 1" w:uiPriority="49"/>
-    <w:lsdException w:name="Grid Table 5 Dark Accent 1" w:uiPriority="50"/>
-    <w:lsdException w:name="Grid Table 6 Colorful Accent 1" w:uiPriority="51"/>
-    <w:lsdException w:name="Grid Table 7 Colorful Accent 1" w:uiPriority="52"/>
-    <w:lsdException w:name="Grid Table 1 Light Accent 2" w:uiPriority="46"/>
-    <w:lsdException w:name="Grid Table 2 Accent 2" w:uiPriority="47"/>
-    <w:lsdException w:name="Grid Table 3 Accent 2" w:uiPriority="48"/>
-    <w:lsdException w:name="Grid Table 4 Accent 2" w:uiPriority="49"/>
-    <w:lsdException w:name="Grid Table 5 Dark Accent 2" w:uiPriority="50"/>
-    <w:lsdException w:name="Grid Table 6 Colorful Accent 2" w:uiPriority="51"/>
-    <w:lsdException w:name="Grid Table 7 Colorful Accent 2" w:uiPriority="52"/>
-    <w:lsdException w:name="Grid Table 1 Light Accent 3" w:uiPriority="46"/>
-    <w:lsdException w:name="Grid Table 2 Accent 3" w:uiPriority="47"/>
-    <w:lsdException w:name="Grid Table 3 Accent 3" w:uiPriority="48"/>
-    <w:lsdException w:name="Grid Table 4 Accent 3" w:uiPriority="49"/>
-    <w:lsdException w:name="Grid Table 5 Dark Accent 3" w:uiPriority="50"/>
-    <w:lsdException w:name="Grid Table 6 Colorful Accent 3" w:uiPriority="51"/>
-    <w:lsdException w:name="Grid Table 7 Colorful Accent 3" w:uiPriority="52"/>
-    <w:lsdException w:name="Grid Table 1 Light Accent 4" w:uiPriority="46"/>
-    <w:lsdException w:name="Grid Table 2 Accent 4" w:uiPriority="47"/>
-    <w:lsdException w:name="Grid Table 3 Accent 4" w:uiPriority="48"/>
-    <w:lsdException w:name="Grid Table 4 Accent 4" w:uiPriority="49"/>
-    <w:lsdException w:name="Grid Table 5 Dark Accent 4" w:uiPriority="50"/>
-    <w:lsdException w:name="Grid Table 6 Colorful Accent 4" w:uiPriority="51"/>
-    <w:lsdException w:name="Grid Table 7 Colorful Accent 4" w:uiPriority="52"/>
-    <w:lsdException w:name="Grid Table 1 Light Accent 5" w:uiPriority="46"/>
-    <w:lsdException w:name="Grid Table 2 Accent 5" w:uiPriority="47"/>
-    <w:lsdException w:name="Grid Table 3 Accent 5" w:uiPriority="48"/>
-    <w:lsdException w:name="Grid Table 4 Accent 5" w:uiPriority="49"/>
-    <w:lsdException w:name="Grid Table 5 Dark Accent 5" w:uiPriority="50"/>
-    <w:lsdException w:name="Grid Table 6 Colorful Accent 5" w:uiPriority="51"/>
-    <w:lsdException w:name="Grid Table 7 Colorful Accent 5" w:uiPriority="52"/>
-    <w:lsdException w:name="Grid Table 1 Light Accent 6" w:uiPriority="46"/>
-    <w:lsdException w:name="Grid Table 2 Accent 6" w:uiPriority="47"/>
-    <w:lsdException w:name="Grid Table 3 Accent 6" w:uiPriority="48"/>
-    <w:lsdException w:name="Grid Table 4 Accent 6" w:uiPriority="49"/>
-    <w:lsdException w:name="Grid Table 5 Dark Accent 6" w:uiPriority="50"/>
-    <w:lsdException w:name="Grid Table 6 Colorful Accent 6" w:uiPriority="51"/>
-    <w:lsdException w:name="Grid Table 7 Colorful Accent 6" w:uiPriority="52"/>
-    <w:lsdException w:name="List Table 1 Light" w:uiPriority="46"/>
-    <w:lsdException w:name="List Table 2" w:uiPriority="47"/>
-    <w:lsdException w:name="List Table 3" w:uiPriority="48"/>
-    <w:lsdException w:name="List Table 4" w:uiPriority="49"/>
-    <w:lsdException w:name="List Table 5 Dark" w:uiPriority="50"/>
-    <w:lsdException w:name="List Table 6 Colorful" w:uiPriority="51"/>
-    <w:lsdException w:name="List Table 7 Colorful" w:uiPriority="52"/>
-    <w:lsdException w:name="List Table 1 Light Accent 1" w:uiPriority="46"/>
-    <w:lsdException w:name="List Table 2 Accent 1" w:uiPriority="47"/>
-    <w:lsdException w:name="List Table 3 Accent 1" w:uiPriority="48"/>
-    <w:lsdException w:name="List Table 4 Accent 1" w:uiPriority="49"/>
-    <w:lsdException w:name="List Table 5 Dark Accent 1" w:uiPriority="50"/>
-    <w:lsdException w:name="List Table 6 Colorful Accent 1" w:uiPriority="51"/>
-    <w:lsdException w:name="List Table 7 Colorful Accent 1" w:uiPriority="52"/>
-    <w:lsdException w:name="List Table 1 Light Accent 2" w:uiPriority="46"/>
-    <w:lsdException w:name="List Table 2 Accent 2" w:uiPriority="47"/>
-    <w:lsdException w:name="List Table 3 Accent 2" w:uiPriority="48"/>
-    <w:lsdException w:name="List Table 4 Accent 2" w:uiPriority="49"/>
-    <w:lsdException w:name="List Table 5 Dark Accent 2" w:uiPriority="50"/>
-    <w:lsdException w:name="List Table 6 Colorful Accent 2" w:uiPriority="51"/>
-    <w:lsdException w:name="List Table 7 Colorful Accent 2" w:uiPriority="52"/>
-    <w:lsdException w:name="List Table 1 Light Accent 3" w:uiPriority="46"/>
-    <w:lsdException w:name="List Table 2 Accent 3" w:uiPriority="47"/>
-    <w:lsdException w:name="List Table 3 Accent 3" w:uiPriority="48"/>
-    <w:lsdException w:name="List Table 4 Accent 3" w:uiPriority="49"/>
-    <w:lsdException w:name="List Table 5 Dark Accent 3" w:uiPriority="50"/>
-    <w:lsdException w:name="List Table 6 Colorful Accent 3" w:uiPriority="51"/>
-    <w:lsdException w:name="List Table 7 Colorful Accent 3" w:uiPriority="52"/>
-    <w:lsdException w:name="List Table 1 Light Accent 4" w:uiPriority="46"/>
-    <w:lsdException w:name="List Table 2 Accent 4" w:uiPriority="47"/>
-    <w:lsdException w:name="List Table 3 Accent 4" w:uiPriority="48"/>
-    <w:lsdException w:name="List Table 4 Accent 4" w:uiPriority="49"/>
-    <w:lsdException w:name="List Table 5 Dark Accent 4" w:uiPriority="50"/>
-    <w:lsdException w:name="List Table 6 Colorful Accent 4" w:uiPriority="51"/>
-    <w:lsdException w:name="List Table 7 Colorful Accent 4" w:uiPriority="52"/>
-    <w:lsdException w:name="List Table 1 Light Accent 5" w:uiPriority="46"/>
-    <w:lsdException w:name="List Table 2 Accent 5" w:uiPriority="47"/>
-    <w:lsdException w:name="List Table 3 Accent 5" w:uiPriority="48"/>
-    <w:lsdException w:name="List Table 4 Accent 5" w:uiPriority="49"/>
-    <w:lsdException w:name="List Table 5 Dark Accent 5" w:uiPriority="50"/>
-    <w:lsdException w:name="List Table 6 Colorful Accent 5" w:uiPriority="51"/>
-    <w:lsdException w:name="List Table 7 Colorful Accent 5" w:uiPriority="52"/>
-    <w:lsdException w:name="List Table 1 Light Accent 6" w:uiPriority="46"/>
-    <w:lsdException w:name="List Table 2 Accent 6" w:uiPriority="47"/>
-    <w:lsdException w:name="List Table 3 Accent 6" w:uiPriority="48"/>
-    <w:lsdException w:name="List Table 4 Accent 6" w:uiPriority="49"/>
-    <w:lsdException w:name="List Table 5 Dark Accent 6" w:uiPriority="50"/>
-    <w:lsdException w:name="List Table 6 Colorful Accent 6" w:uiPriority="51"/>
-    <w:lsdException w:name="List Table 7 Colorful Accent 6" w:uiPriority="52"/>
+  <w:latentStyles w:defLockedState="0" w:defUIPriority="99" w:defSemiHidden="1" w:defUnhideWhenUsed="1" w:defQFormat="0" w:count="276">
+    <w:lsdException w:name="Normal" w:semiHidden="0" w:uiPriority="0" w:unhideWhenUsed="0" w:qFormat="1"/>
+    <w:lsdException w:name="heading 1" w:semiHidden="0" w:uiPriority="9" w:unhideWhenUsed="0" w:qFormat="1"/>
+    <w:lsdException w:name="heading 2" w:uiPriority="9" w:qFormat="1"/>
+    <w:lsdException w:name="heading 3" w:uiPriority="9" w:qFormat="1"/>
+    <w:lsdException w:name="heading 4" w:uiPriority="9" w:qFormat="1"/>
+    <w:lsdException w:name="heading 5" w:uiPriority="9" w:qFormat="1"/>
+    <w:lsdException w:name="heading 6" w:uiPriority="9" w:qFormat="1"/>
+    <w:lsdException w:name="heading 7" w:uiPriority="9" w:qFormat="1"/>
+    <w:lsdException w:name="heading 8" w:uiPriority="9" w:qFormat="1"/>
+    <w:lsdException w:name="heading 9" w:uiPriority="9" w:qFormat="1"/>
+    <w:lsdException w:name="toc 1" w:uiPriority="39"/>
+    <w:lsdException w:name="toc 2" w:uiPriority="39"/>
+    <w:lsdException w:name="toc 3" w:uiPriority="39"/>
+    <w:lsdException w:name="toc 4" w:uiPriority="39"/>
+    <w:lsdException w:name="toc 5" w:uiPriority="39"/>
+    <w:lsdException w:name="toc 6" w:uiPriority="39"/>
+    <w:lsdException w:name="toc 7" w:uiPriority="39"/>
+    <w:lsdException w:name="toc 8" w:uiPriority="39"/>
+    <w:lsdException w:name="toc 9" w:uiPriority="39"/>
+    <w:lsdException w:name="caption" w:uiPriority="35" w:qFormat="1"/>
+    <w:lsdException w:name="Title" w:semiHidden="0" w:uiPriority="10" w:unhideWhenUsed="0" w:qFormat="1"/>
+    <w:lsdException w:name="Default Paragraph Font" w:uiPriority="1"/>
+    <w:lsdException w:name="Subtitle" w:semiHidden="0" w:uiPriority="11" w:unhideWhenUsed="0" w:qFormat="1"/>
+    <w:lsdException w:name="Strong" w:semiHidden="0" w:uiPriority="22" w:unhideWhenUsed="0" w:qFormat="1"/>
+    <w:lsdException w:name="Emphasis" w:semiHidden="0" w:uiPriority="20" w:unhideWhenUsed="0" w:qFormat="1"/>
+    <w:lsdException w:name="Table Grid" w:semiHidden="0" w:uiPriority="59" w:unhideWhenUsed="0"/>
+    <w:lsdException w:name="Note Level 1" w:semiHidden="0" w:unhideWhenUsed="0"/>
+    <w:lsdException w:name="Note Level 2" w:semiHidden="0" w:unhideWhenUsed="0"/>
+    <w:lsdException w:name="Note Level 3" w:semiHidden="0" w:unhideWhenUsed="0"/>
+    <w:lsdException w:name="Note Level 4" w:semiHidden="0" w:unhideWhenUsed="0"/>
+    <w:lsdException w:name="Note Level 5" w:semiHidden="0" w:unhideWhenUsed="0"/>
+    <w:lsdException w:name="Note Level 6" w:semiHidden="0" w:unhideWhenUsed="0"/>
+    <w:lsdException w:name="Note Level 7" w:semiHidden="0" w:unhideWhenUsed="0"/>
+    <w:lsdException w:name="Note Level 8" w:semiHidden="0" w:unhideWhenUsed="0"/>
+    <w:lsdException w:name="Note Level 9" w:semiHidden="0" w:unhideWhenUsed="0"/>
+    <w:lsdException w:name="Placeholder Text" w:unhideWhenUsed="0"/>
+    <w:lsdException w:name="No Spacing" w:semiHidden="0" w:uiPriority="1" w:unhideWhenUsed="0" w:qFormat="1"/>
+    <w:lsdException w:name="Light Shading" w:semiHidden="0" w:uiPriority="60" w:unhideWhenUsed="0"/>
+    <w:lsdException w:name="Light List" w:semiHidden="0" w:uiPriority="61" w:unhideWhenUsed="0"/>
+    <w:lsdException w:name="Light Grid" w:semiHidden="0" w:uiPriority="62" w:unhideWhenUsed="0"/>
+    <w:lsdException w:name="Medium Shading 1" w:semiHidden="0" w:uiPriority="63" w:unhideWhenUsed="0"/>
+    <w:lsdException w:name="Medium Shading 2" w:semiHidden="0" w:uiPriority="64" w:unhideWhenUsed="0"/>
+    <w:lsdException w:name="Medium List 1" w:semiHidden="0" w:uiPriority="65" w:unhideWhenUsed="0"/>
+    <w:lsdException w:name="Medium List 2" w:semiHidden="0" w:uiPriority="66" w:unhideWhenUsed="0"/>
+    <w:lsdException w:name="Medium Grid 1" w:semiHidden="0" w:uiPriority="67" w:unhideWhenUsed="0"/>
+    <w:lsdException w:name="Medium Grid 2" w:semiHidden="0" w:uiPriority="68" w:unhideWhenUsed="0"/>
+    <w:lsdException w:name="Medium Grid 3" w:semiHidden="0" w:uiPriority="69" w:unhideWhenUsed="0"/>
+    <w:lsdException w:name="Dark List" w:semiHidden="0" w:uiPriority="70" w:unhideWhenUsed="0"/>
+    <w:lsdException w:name="Colorful Shading" w:semiHidden="0" w:uiPriority="71" w:unhideWhenUsed="0"/>
+    <w:lsdException w:name="Colorful List" w:semiHidden="0" w:uiPriority="72" w:unhideWhenUsed="0"/>
+    <w:lsdException w:name="Colorful Grid" w:semiHidden="0" w:uiPriority="73" w:unhideWhenUsed="0"/>
+    <w:lsdException w:name="Light Shading Accent 1" w:semiHidden="0" w:uiPriority="60" w:unhideWhenUsed="0"/>
+    <w:lsdException w:name="Light List Accent 1" w:semiHidden="0" w:uiPriority="61" w:unhideWhenUsed="0"/>
+    <w:lsdException w:name="Light Grid Accent 1" w:semiHidden="0" w:uiPriority="62" w:unhideWhenUsed="0"/>
+    <w:lsdException w:name="Medium Shading 1 Accent 1" w:semiHidden="0" w:uiPriority="63" w:unhideWhenUsed="0"/>
+    <w:lsdException w:name="Medium Shading 2 Accent 1" w:semiHidden="0" w:uiPriority="64" w:unhideWhenUsed="0"/>
+    <w:lsdException w:name="Medium List 1 Accent 1" w:semiHidden="0" w:uiPriority="65" w:unhideWhenUsed="0"/>
+    <w:lsdException w:name="Revision" w:unhideWhenUsed="0"/>
+    <w:lsdException w:name="List Paragraph" w:semiHidden="0" w:uiPriority="34" w:unhideWhenUsed="0" w:qFormat="1"/>
+    <w:lsdException w:name="Quote" w:semiHidden="0" w:uiPriority="29" w:unhideWhenUsed="0" w:qFormat="1"/>
+    <w:lsdException w:name="Intense Quote" w:semiHidden="0" w:uiPriority="30" w:unhideWhenUsed="0" w:qFormat="1"/>
+    <w:lsdException w:name="Medium List 2 Accent 1" w:semiHidden="0" w:uiPriority="66" w:unhideWhenUsed="0"/>
+    <w:lsdException w:name="Medium Grid 1 Accent 1" w:semiHidden="0" w:uiPriority="67" w:unhideWhenUsed="0"/>
+    <w:lsdException w:name="Medium Grid 2 Accent 1" w:semiHidden="0" w:uiPriority="68" w:unhideWhenUsed="0"/>
+    <w:lsdException w:name="Medium Grid 3 Accent 1" w:semiHidden="0" w:uiPriority="69" w:unhideWhenUsed="0"/>
+    <w:lsdException w:name="Dark List Accent 1" w:semiHidden="0" w:uiPriority="70" w:unhideWhenUsed="0"/>
+    <w:lsdException w:name="Colorful Shading Accent 1" w:semiHidden="0" w:uiPriority="71" w:unhideWhenUsed="0"/>
+    <w:lsdException w:name="Colorful List Accent 1" w:semiHidden="0" w:uiPriority="72" w:unhideWhenUsed="0"/>
+    <w:lsdException w:name="Colorful Grid Accent 1" w:semiHidden="0" w:uiPriority="73" w:unhideWhenUsed="0"/>
+    <w:lsdException w:name="Light Shading Accent 2" w:semiHidden="0" w:uiPriority="60" w:unhideWhenUsed="0"/>
+    <w:lsdException w:name="Light List Accent 2" w:semiHidden="0" w:uiPriority="61" w:unhideWhenUsed="0"/>
+    <w:lsdException w:name="Light Grid Accent 2" w:semiHidden="0" w:uiPriority="62" w:unhideWhenUsed="0"/>
+    <w:lsdException w:name="Medium Shading 1 Accent 2" w:semiHidden="0" w:uiPriority="63" w:unhideWhenUsed="0"/>
+    <w:lsdException w:name="Medium Shading 2 Accent 2" w:semiHidden="0" w:uiPriority="64" w:unhideWhenUsed="0"/>
+    <w:lsdException w:name="Medium List 1 Accent 2" w:semiHidden="0" w:uiPriority="65" w:unhideWhenUsed="0"/>
+    <w:lsdException w:name="Medium List 2 Accent 2" w:semiHidden="0" w:uiPriority="66" w:unhideWhenUsed="0"/>
+    <w:lsdException w:name="Medium Grid 1 Accent 2" w:semiHidden="0" w:uiPriority="67" w:unhideWhenUsed="0"/>
+    <w:lsdException w:name="Medium Grid 2 Accent 2" w:semiHidden="0" w:uiPriority="68" w:unhideWhenUsed="0"/>
+    <w:lsdException w:name="Medium Grid 3 Accent 2" w:semiHidden="0" w:uiPriority="69" w:unhideWhenUsed="0"/>
+    <w:lsdException w:name="Dark List Accent 2" w:semiHidden="0" w:uiPriority="70" w:unhideWhenUsed="0"/>
+    <w:lsdException w:name="Colorful Shading Accent 2" w:semiHidden="0" w:uiPriority="71" w:unhideWhenUsed="0"/>
+    <w:lsdException w:name="Colorful List Accent 2" w:semiHidden="0" w:uiPriority="72" w:unhideWhenUsed="0"/>
+    <w:lsdException w:name="Colorful Grid Accent 2" w:semiHidden="0" w:uiPriority="73" w:unhideWhenUsed="0"/>
+    <w:lsdException w:name="Light Shading Accent 3" w:semiHidden="0" w:uiPriority="60" w:unhideWhenUsed="0"/>
+    <w:lsdException w:name="Light List Accent 3" w:semiHidden="0" w:uiPriority="61" w:unhideWhenUsed="0"/>
+    <w:lsdException w:name="Light Grid Accent 3" w:semiHidden="0" w:uiPriority="62" w:unhideWhenUsed="0"/>
+    <w:lsdException w:name="Medium Shading 1 Accent 3" w:semiHidden="0" w:uiPriority="63" w:unhideWhenUsed="0"/>
+    <w:lsdException w:name="Medium Shading 2 Accent 3" w:semiHidden="0" w:uiPriority="64" w:unhideWhenUsed="0"/>
+    <w:lsdException w:name="Medium List 1 Accent 3" w:semiHidden="0" w:uiPriority="65" w:unhideWhenUsed="0"/>
+    <w:lsdException w:name="Medium List 2 Accent 3" w:semiHidden="0" w:uiPriority="66" w:unhideWhenUsed="0"/>
+    <w:lsdException w:name="Medium Grid 1 Accent 3" w:semiHidden="0" w:uiPriority="67" w:unhideWhenUsed="0"/>
+    <w:lsdException w:name="Medium Grid 2 Accent 3" w:semiHidden="0" w:uiPriority="68" w:unhideWhenUsed="0"/>
+    <w:lsdException w:name="Medium Grid 3 Accent 3" w:semiHidden="0" w:uiPriority="69" w:unhideWhenUsed="0"/>
+    <w:lsdException w:name="Dark List Accent 3" w:semiHidden="0" w:uiPriority="70" w:unhideWhenUsed="0"/>
+    <w:lsdException w:name="Colorful Shading Accent 3" w:semiHidden="0" w:uiPriority="71" w:unhideWhenUsed="0"/>
+    <w:lsdException w:name="Colorful List Accent 3" w:semiHidden="0" w:uiPriority="72" w:unhideWhenUsed="0"/>
+    <w:lsdException w:name="Colorful Grid Accent 3" w:semiHidden="0" w:uiPriority="73" w:unhideWhenUsed="0"/>
+    <w:lsdException w:name="Light Shading Accent 4" w:semiHidden="0" w:uiPriority="60" w:unhideWhenUsed="0"/>
+    <w:lsdException w:name="Light List Accent 4" w:semiHidden="0" w:uiPriority="61" w:unhideWhenUsed="0"/>
+    <w:lsdException w:name="Light Grid Accent 4" w:semiHidden="0" w:uiPriority="62" w:unhideWhenUsed="0"/>
+    <w:lsdException w:name="Medium Shading 1 Accent 4" w:semiHidden="0" w:uiPriority="63" w:unhideWhenUsed="0"/>
+    <w:lsdException w:name="Medium Shading 2 Accent 4" w:semiHidden="0" w:uiPriority="64" w:unhideWhenUsed="0"/>
+    <w:lsdException w:name="Medium List 1 Accent 4" w:semiHidden="0" w:uiPriority="65" w:unhideWhenUsed="0"/>
+    <w:lsdException w:name="Medium List 2 Accent 4" w:semiHidden="0" w:uiPriority="66" w:unhideWhenUsed="0"/>
+    <w:lsdException w:name="Medium Grid 1 Accent 4" w:semiHidden="0" w:uiPriority="67" w:unhideWhenUsed="0"/>
+    <w:lsdException w:name="Medium Grid 2 Accent 4" w:semiHidden="0" w:uiPriority="68" w:unhideWhenUsed="0"/>
+    <w:lsdException w:name="Medium Grid 3 Accent 4" w:semiHidden="0" w:uiPriority="69" w:unhideWhenUsed="0"/>
+    <w:lsdException w:name="Dark List Accent 4" w:semiHidden="0" w:uiPriority="70" w:unhideWhenUsed="0"/>
+    <w:lsdException w:name="Colorful Shading Accent 4" w:semiHidden="0" w:uiPriority="71" w:unhideWhenUsed="0"/>
+    <w:lsdException w:name="Colorful List Accent 4" w:semiHidden="0" w:uiPriority="72" w:unhideWhenUsed="0"/>
+    <w:lsdException w:name="Colorful Grid Accent 4" w:semiHidden="0" w:uiPriority="73" w:unhideWhenUsed="0"/>
+    <w:lsdException w:name="Light Shading Accent 5" w:semiHidden="0" w:uiPriority="60" w:unhideWhenUsed="0"/>
+    <w:lsdException w:name="Light List Accent 5" w:semiHidden="0" w:uiPriority="61" w:unhideWhenUsed="0"/>
+    <w:lsdException w:name="Light Grid Accent 5" w:semiHidden="0" w:uiPriority="62" w:unhideWhenUsed="0"/>
+    <w:lsdException w:name="Medium Shading 1 Accent 5" w:semiHidden="0" w:uiPriority="63" w:unhideWhenUsed="0"/>
+    <w:lsdException w:name="Medium Shading 2 Accent 5" w:semiHidden="0" w:uiPriority="64" w:unhideWhenUsed="0"/>
+    <w:lsdException w:name="Medium List 1 Accent 5" w:semiHidden="0" w:uiPriority="65" w:unhideWhenUsed="0"/>
+    <w:lsdException w:name="Medium List 2 Accent 5" w:semiHidden="0" w:uiPriority="66" w:unhideWhenUsed="0"/>
+    <w:lsdException w:name="Medium Grid 1 Accent 5" w:semiHidden="0" w:uiPriority="67" w:unhideWhenUsed="0"/>
+    <w:lsdException w:name="Medium Grid 2 Accent 5" w:semiHidden="0" w:uiPriority="68" w:unhideWhenUsed="0"/>
+    <w:lsdException w:name="Medium Grid 3 Accent 5" w:semiHidden="0" w:uiPriority="69" w:unhideWhenUsed="0"/>
+    <w:lsdException w:name="Dark List Accent 5" w:semiHidden="0" w:uiPriority="70" w:unhideWhenUsed="0"/>
+    <w:lsdException w:name="Colorful Shading Accent 5" w:semiHidden="0" w:uiPriority="71" w:unhideWhenUsed="0"/>
+    <w:lsdException w:name="Colorful List Accent 5" w:semiHidden="0" w:uiPriority="72" w:unhideWhenUsed="0"/>
+    <w:lsdException w:name="Colorful Grid Accent 5" w:semiHidden="0" w:uiPriority="73" w:unhideWhenUsed="0"/>
+    <w:lsdException w:name="Light Shading Accent 6" w:semiHidden="0" w:uiPriority="60" w:unhideWhenUsed="0"/>
+    <w:lsdException w:name="Light List Accent 6" w:semiHidden="0" w:uiPriority="61" w:unhideWhenUsed="0"/>
+    <w:lsdException w:name="Light Grid Accent 6" w:semiHidden="0" w:uiPriority="62" w:unhideWhenUsed="0"/>
+    <w:lsdException w:name="Medium Shading 1 Accent 6" w:semiHidden="0" w:uiPriority="63" w:unhideWhenUsed="0"/>
+    <w:lsdException w:name="Medium Shading 2 Accent 6" w:semiHidden="0" w:uiPriority="64" w:unhideWhenUsed="0"/>
+    <w:lsdException w:name="Medium List 1 Accent 6" w:semiHidden="0" w:uiPriority="65" w:unhideWhenUsed="0"/>
+    <w:lsdException w:name="Medium List 2 Accent 6" w:semiHidden="0" w:uiPriority="66" w:unhideWhenUsed="0"/>
+    <w:lsdException w:name="Medium Grid 1 Accent 6" w:semiHidden="0" w:uiPriority="67" w:unhideWhenUsed="0"/>
+    <w:lsdException w:name="Medium Grid 2 Accent 6" w:semiHidden="0" w:uiPriority="68" w:unhideWhenUsed="0"/>
+    <w:lsdException w:name="Medium Grid 3 Accent 6" w:semiHidden="0" w:uiPriority="69" w:unhideWhenUsed="0"/>
+    <w:lsdException w:name="Dark List Accent 6" w:semiHidden="0" w:uiPriority="70" w:unhideWhenUsed="0"/>
+    <w:lsdException w:name="Colorful Shading Accent 6" w:semiHidden="0" w:uiPriority="71" w:unhideWhenUsed="0"/>
+    <w:lsdException w:name="Colorful List Accent 6" w:semiHidden="0" w:uiPriority="72" w:unhideWhenUsed="0"/>
+    <w:lsdException w:name="Colorful Grid Accent 6" w:semiHidden="0" w:uiPriority="73" w:unhideWhenUsed="0"/>
+    <w:lsdException w:name="Subtle Emphasis" w:semiHidden="0" w:uiPriority="19" w:unhideWhenUsed="0" w:qFormat="1"/>
+    <w:lsdException w:name="Intense Emphasis" w:semiHidden="0" w:uiPriority="21" w:unhideWhenUsed="0" w:qFormat="1"/>
+    <w:lsdException w:name="Subtle Reference" w:semiHidden="0" w:uiPriority="31" w:unhideWhenUsed="0" w:qFormat="1"/>
+    <w:lsdException w:name="Intense Reference" w:semiHidden="0" w:uiPriority="32" w:unhideWhenUsed="0" w:qFormat="1"/>
+    <w:lsdException w:name="Book Title" w:semiHidden="0" w:uiPriority="33" w:unhideWhenUsed="0" w:qFormat="1"/>
+    <w:lsdException w:name="Bibliography" w:uiPriority="37"/>
+    <w:lsdException w:name="TOC Heading" w:uiPriority="39" w:qFormat="1"/>
+  </w:latentStyles>
+  <w:style w:type="paragraph" w:default="1" w:styleId="Normal">
+    <w:name w:val="Normal"/>
+    <w:qFormat/>
+    <w:rsid w:val="009751C9"/>
+    <w:pPr>
+      <w:spacing w:before="120"/>
+    </w:pPr>
+    <w:rPr>
+      <w:lang w:val="fr-FR"/>
+    </w:rPr>
+  </w:style>
+  <w:style w:type="paragraph" w:styleId="Titre1">
+    <w:name w:val="heading 1"/>
+    <w:basedOn w:val="Normal"/>
+    <w:next w:val="Normal"/>
+    <w:link w:val="Titre1Car"/>
+    <w:uiPriority w:val="9"/>
+    <w:qFormat/>
+    <w:rsid w:val="00B3118F"/>
+    <w:pPr>
+      <w:keepNext/>
+      <w:keepLines/>
+      <w:spacing w:before="480"/>
+      <w:outlineLvl w:val="0"/>
+    </w:pPr>
+    <w:rPr>
+      <w:rFonts w:asciiTheme="majorHAnsi" w:eastAsiaTheme="majorEastAsia" w:hAnsiTheme="majorHAnsi" w:cstheme="majorBidi"/>
+      <w:b/>
+      <w:bCs/>
+      <w:color w:val="345A8A" w:themeColor="accent1" w:themeShade="B5"/>
+      <w:sz w:val="32"/>
+      <w:szCs w:val="32"/>
+    </w:rPr>
+  </w:style>
+  <w:style w:type="paragraph" w:styleId="Titre2">
+    <w:name w:val="heading 2"/>
+    <w:basedOn w:val="Normal"/>
+    <w:next w:val="Normal"/>
+    <w:link w:val="Titre2Car"/>
+    <w:uiPriority w:val="9"/>
+    <w:unhideWhenUsed/>
+    <w:qFormat/>
+    <w:rsid w:val="00B3118F"/>
+    <w:pPr>
+      <w:keepNext/>
+      <w:keepLines/>
+      <w:spacing w:before="200"/>
+      <w:outlineLvl w:val="1"/>
+    </w:pPr>
+    <w:rPr>
+      <w:rFonts w:asciiTheme="majorHAnsi" w:eastAsiaTheme="majorEastAsia" w:hAnsiTheme="majorHAnsi" w:cstheme="majorBidi"/>
+      <w:b/>
+      <w:bCs/>
+      <w:color w:val="4F81BD" w:themeColor="accent1"/>
+      <w:sz w:val="26"/>
+      <w:szCs w:val="26"/>
+    </w:rPr>
+  </w:style>
+  <w:style w:type="character" w:default="1" w:styleId="Policepardfaut">
+    <w:name w:val="Default Paragraph Font"/>
+    <w:uiPriority w:val="1"/>
+    <w:semiHidden/>
+    <w:unhideWhenUsed/>
+  </w:style>
+  <w:style w:type="table" w:default="1" w:styleId="TableauNormal">
+    <w:name w:val="Normal Table"/>
+    <w:uiPriority w:val="99"/>
+    <w:semiHidden/>
+    <w:unhideWhenUsed/>
+    <w:tblPr>
+      <w:tblInd w:w="0" w:type="dxa"/>
+      <w:tblCellMar>
+        <w:top w:w="0" w:type="dxa"/>
+        <w:left w:w="108" w:type="dxa"/>
+        <w:bottom w:w="0" w:type="dxa"/>
+        <w:right w:w="108" w:type="dxa"/>
+      </w:tblCellMar>
+    </w:tblPr>
+  </w:style>
+  <w:style w:type="numbering" w:default="1" w:styleId="Aucuneliste">
+    <w:name w:val="No List"/>
+    <w:uiPriority w:val="99"/>
+    <w:semiHidden/>
+    <w:unhideWhenUsed/>
+  </w:style>
+  <w:style w:type="paragraph" w:styleId="Titre">
+    <w:name w:val="Title"/>
+    <w:basedOn w:val="Normal"/>
+    <w:next w:val="Normal"/>
+    <w:link w:val="TitreCar"/>
+    <w:uiPriority w:val="10"/>
+    <w:qFormat/>
+    <w:rsid w:val="00E7424D"/>
+    <w:pPr>
+      <w:pBdr>
+        <w:bottom w:val="single" w:sz="8" w:space="4" w:color="4F81BD" w:themeColor="accent1"/>
+      </w:pBdr>
+      <w:spacing w:after="300"/>
+      <w:contextualSpacing/>
+    </w:pPr>
+    <w:rPr>
+      <w:rFonts w:asciiTheme="majorHAnsi" w:eastAsiaTheme="majorEastAsia" w:hAnsiTheme="majorHAnsi" w:cstheme="majorBidi"/>
+      <w:color w:val="17365D" w:themeColor="text2" w:themeShade="BF"/>
+      <w:spacing w:val="5"/>
+      <w:kern w:val="28"/>
+      <w:sz w:val="52"/>
+      <w:szCs w:val="52"/>
+    </w:rPr>
+  </w:style>
+  <w:style w:type="character" w:customStyle="1" w:styleId="TitreCar">
+    <w:name w:val="Titre Car"/>
+    <w:basedOn w:val="Policepardfaut"/>
+    <w:link w:val="Titre"/>
+    <w:uiPriority w:val="10"/>
+    <w:rsid w:val="00E7424D"/>
+    <w:rPr>
+      <w:rFonts w:asciiTheme="majorHAnsi" w:eastAsiaTheme="majorEastAsia" w:hAnsiTheme="majorHAnsi" w:cstheme="majorBidi"/>
+      <w:color w:val="17365D" w:themeColor="text2" w:themeShade="BF"/>
+      <w:spacing w:val="5"/>
+      <w:kern w:val="28"/>
+      <w:sz w:val="52"/>
+      <w:szCs w:val="52"/>
+      <w:lang w:val="fr-FR"/>
+    </w:rPr>
+  </w:style>
+  <w:style w:type="character" w:customStyle="1" w:styleId="Titre1Car">
+    <w:name w:val="Titre 1 Car"/>
+    <w:basedOn w:val="Policepardfaut"/>
+    <w:link w:val="Titre1"/>
+    <w:uiPriority w:val="9"/>
+    <w:rsid w:val="00B3118F"/>
+    <w:rPr>
+      <w:rFonts w:asciiTheme="majorHAnsi" w:eastAsiaTheme="majorEastAsia" w:hAnsiTheme="majorHAnsi" w:cstheme="majorBidi"/>
+      <w:b/>
+      <w:bCs/>
+      <w:color w:val="345A8A" w:themeColor="accent1" w:themeShade="B5"/>
+      <w:sz w:val="32"/>
+      <w:szCs w:val="32"/>
+      <w:lang w:val="fr-FR"/>
+    </w:rPr>
+  </w:style>
+  <w:style w:type="character" w:customStyle="1" w:styleId="Titre2Car">
+    <w:name w:val="Titre 2 Car"/>
+    <w:basedOn w:val="Policepardfaut"/>
+    <w:link w:val="Titre2"/>
+    <w:uiPriority w:val="9"/>
+    <w:rsid w:val="00B3118F"/>
+    <w:rPr>
+      <w:rFonts w:asciiTheme="majorHAnsi" w:eastAsiaTheme="majorEastAsia" w:hAnsiTheme="majorHAnsi" w:cstheme="majorBidi"/>
+      <w:b/>
+      <w:bCs/>
+      <w:color w:val="4F81BD" w:themeColor="accent1"/>
+      <w:sz w:val="26"/>
+      <w:szCs w:val="26"/>
+      <w:lang w:val="fr-FR"/>
+    </w:rPr>
+  </w:style>
+  <w:style w:type="paragraph" w:styleId="Textedebulles">
+    <w:name w:val="Balloon Text"/>
+    <w:basedOn w:val="Normal"/>
+    <w:link w:val="TextedebullesCar"/>
+    <w:uiPriority w:val="99"/>
+    <w:semiHidden/>
+    <w:unhideWhenUsed/>
+    <w:rsid w:val="009613A6"/>
+    <w:rPr>
+      <w:rFonts w:ascii="Lucida Grande" w:hAnsi="Lucida Grande"/>
+      <w:sz w:val="18"/>
+      <w:szCs w:val="18"/>
+    </w:rPr>
+  </w:style>
+  <w:style w:type="character" w:customStyle="1" w:styleId="TextedebullesCar">
+    <w:name w:val="Texte de bulles Car"/>
+    <w:basedOn w:val="Policepardfaut"/>
+    <w:link w:val="Textedebulles"/>
+    <w:uiPriority w:val="99"/>
+    <w:semiHidden/>
+    <w:rsid w:val="009613A6"/>
+    <w:rPr>
+      <w:rFonts w:ascii="Lucida Grande" w:hAnsi="Lucida Grande"/>
+      <w:sz w:val="18"/>
+      <w:szCs w:val="18"/>
+      <w:lang w:val="fr-FR"/>
+    </w:rPr>
+  </w:style>
+</w:styles>
+</file>
+
+<file path=word/stylesWithEffects.xml><?xml version="1.0" encoding="utf-8"?>
+<w:styles xmlns:wpc="http://schemas.microsoft.com/office/word/2010/wordprocessingCanvas" xmlns:mo="http://schemas.microsoft.com/office/mac/office/2008/main" xmlns:mc="http://schemas.openxmlformats.org/markup-compatibility/2006" xmlns:mv="urn:schemas-microsoft-com:mac:vml" xmlns:o="urn:schemas-microsoft-com:office:office" xmlns:r="http://schemas.openxmlformats.org/officeDocument/2006/relationships" xmlns:m="http://schemas.openxmlformats.org/officeDocument/2006/math" xmlns:v="urn:schemas-microsoft-com:vml" xmlns:wp14="http://schemas.microsoft.com/office/word/2010/wordprocessingDrawing" xmlns:wp="http://schemas.openxmlformats.org/drawingml/2006/wordprocessingDrawing" xmlns:w10="urn:schemas-microsoft-com:office:word" xmlns:w="http://schemas.openxmlformats.org/wordprocessingml/2006/main" xmlns:w14="http://schemas.microsoft.com/office/word/2010/wordml" xmlns:wpg="http://schemas.microsoft.com/office/word/2010/wordprocessingGroup" xmlns:wpi="http://schemas.microsoft.com/office/word/2010/wordprocessingInk" xmlns:wne="http://schemas.microsoft.com/office/word/2006/wordml" xmlns:wps="http://schemas.microsoft.com/office/word/2010/wordprocessingShape" mc:Ignorable="w14 wp14">
+  <w:docDefaults>
+    <w:rPrDefault>
+      <w:rPr>
+        <w:rFonts w:asciiTheme="minorHAnsi" w:eastAsiaTheme="minorEastAsia" w:hAnsiTheme="minorHAnsi" w:cstheme="minorBidi"/>
+        <w:sz w:val="24"/>
+        <w:szCs w:val="24"/>
+        <w:lang w:val="en-US" w:eastAsia="fr-FR" w:bidi="ar-SA"/>
+      </w:rPr>
+    </w:rPrDefault>
+    <w:pPrDefault/>
+  </w:docDefaults>
+  <w:latentStyles w:defLockedState="0" w:defUIPriority="99" w:defSemiHidden="1" w:defUnhideWhenUsed="1" w:defQFormat="0" w:count="276">
+    <w:lsdException w:name="Normal" w:semiHidden="0" w:uiPriority="0" w:unhideWhenUsed="0" w:qFormat="1"/>
+    <w:lsdException w:name="heading 1" w:semiHidden="0" w:uiPriority="9" w:unhideWhenUsed="0" w:qFormat="1"/>
+    <w:lsdException w:name="heading 2" w:uiPriority="9" w:qFormat="1"/>
+    <w:lsdException w:name="heading 3" w:uiPriority="9" w:qFormat="1"/>
+    <w:lsdException w:name="heading 4" w:uiPriority="9" w:qFormat="1"/>
+    <w:lsdException w:name="heading 5" w:uiPriority="9" w:qFormat="1"/>
+    <w:lsdException w:name="heading 6" w:uiPriority="9" w:qFormat="1"/>
+    <w:lsdException w:name="heading 7" w:uiPriority="9" w:qFormat="1"/>
+    <w:lsdException w:name="heading 8" w:uiPriority="9" w:qFormat="1"/>
+    <w:lsdException w:name="heading 9" w:uiPriority="9" w:qFormat="1"/>
+    <w:lsdException w:name="toc 1" w:uiPriority="39"/>
+    <w:lsdException w:name="toc 2" w:uiPriority="39"/>
+    <w:lsdException w:name="toc 3" w:uiPriority="39"/>
+    <w:lsdException w:name="toc 4" w:uiPriority="39"/>
+    <w:lsdException w:name="toc 5" w:uiPriority="39"/>
+    <w:lsdException w:name="toc 6" w:uiPriority="39"/>
+    <w:lsdException w:name="toc 7" w:uiPriority="39"/>
+    <w:lsdException w:name="toc 8" w:uiPriority="39"/>
+    <w:lsdException w:name="toc 9" w:uiPriority="39"/>
+    <w:lsdException w:name="caption" w:uiPriority="35" w:qFormat="1"/>
+    <w:lsdException w:name="Title" w:semiHidden="0" w:uiPriority="10" w:unhideWhenUsed="0" w:qFormat="1"/>
+    <w:lsdException w:name="Default Paragraph Font" w:uiPriority="1"/>
+    <w:lsdException w:name="Subtitle" w:semiHidden="0" w:uiPriority="11" w:unhideWhenUsed="0" w:qFormat="1"/>
+    <w:lsdException w:name="Strong" w:semiHidden="0" w:uiPriority="22" w:unhideWhenUsed="0" w:qFormat="1"/>
+    <w:lsdException w:name="Emphasis" w:semiHidden="0" w:uiPriority="20" w:unhideWhenUsed="0" w:qFormat="1"/>
+    <w:lsdException w:name="Table Grid" w:semiHidden="0" w:uiPriority="59" w:unhideWhenUsed="0"/>
+    <w:lsdException w:name="Note Level 1" w:semiHidden="0" w:unhideWhenUsed="0"/>
+    <w:lsdException w:name="Note Level 2" w:semiHidden="0" w:unhideWhenUsed="0"/>
+    <w:lsdException w:name="Note Level 3" w:semiHidden="0" w:unhideWhenUsed="0"/>
+    <w:lsdException w:name="Note Level 4" w:semiHidden="0" w:unhideWhenUsed="0"/>
+    <w:lsdException w:name="Note Level 5" w:semiHidden="0" w:unhideWhenUsed="0"/>
+    <w:lsdException w:name="Note Level 6" w:semiHidden="0" w:unhideWhenUsed="0"/>
+    <w:lsdException w:name="Note Level 7" w:semiHidden="0" w:unhideWhenUsed="0"/>
+    <w:lsdException w:name="Note Level 8" w:semiHidden="0" w:unhideWhenUsed="0"/>
+    <w:lsdException w:name="Note Level 9" w:semiHidden="0" w:unhideWhenUsed="0"/>
+    <w:lsdException w:name="Placeholder Text" w:unhideWhenUsed="0"/>
+    <w:lsdException w:name="No Spacing" w:semiHidden="0" w:uiPriority="1" w:unhideWhenUsed="0" w:qFormat="1"/>
+    <w:lsdException w:name="Light Shading" w:semiHidden="0" w:uiPriority="60" w:unhideWhenUsed="0"/>
+    <w:lsdException w:name="Light List" w:semiHidden="0" w:uiPriority="61" w:unhideWhenUsed="0"/>
+    <w:lsdException w:name="Light Grid" w:semiHidden="0" w:uiPriority="62" w:unhideWhenUsed="0"/>
+    <w:lsdException w:name="Medium Shading 1" w:semiHidden="0" w:uiPriority="63" w:unhideWhenUsed="0"/>
+    <w:lsdException w:name="Medium Shading 2" w:semiHidden="0" w:uiPriority="64" w:unhideWhenUsed="0"/>
+    <w:lsdException w:name="Medium List 1" w:semiHidden="0" w:uiPriority="65" w:unhideWhenUsed="0"/>
+    <w:lsdException w:name="Medium List 2" w:semiHidden="0" w:uiPriority="66" w:unhideWhenUsed="0"/>
+    <w:lsdException w:name="Medium Grid 1" w:semiHidden="0" w:uiPriority="67" w:unhideWhenUsed="0"/>
+    <w:lsdException w:name="Medium Grid 2" w:semiHidden="0" w:uiPriority="68" w:unhideWhenUsed="0"/>
+    <w:lsdException w:name="Medium Grid 3" w:semiHidden="0" w:uiPriority="69" w:unhideWhenUsed="0"/>
+    <w:lsdException w:name="Dark List" w:semiHidden="0" w:uiPriority="70" w:unhideWhenUsed="0"/>
+    <w:lsdException w:name="Colorful Shading" w:semiHidden="0" w:uiPriority="71" w:unhideWhenUsed="0"/>
+    <w:lsdException w:name="Colorful List" w:semiHidden="0" w:uiPriority="72" w:unhideWhenUsed="0"/>
+    <w:lsdException w:name="Colorful Grid" w:semiHidden="0" w:uiPriority="73" w:unhideWhenUsed="0"/>
+    <w:lsdException w:name="Light Shading Accent 1" w:semiHidden="0" w:uiPriority="60" w:unhideWhenUsed="0"/>
+    <w:lsdException w:name="Light List Accent 1" w:semiHidden="0" w:uiPriority="61" w:unhideWhenUsed="0"/>
+    <w:lsdException w:name="Light Grid Accent 1" w:semiHidden="0" w:uiPriority="62" w:unhideWhenUsed="0"/>
+    <w:lsdException w:name="Medium Shading 1 Accent 1" w:semiHidden="0" w:uiPriority="63" w:unhideWhenUsed="0"/>
+    <w:lsdException w:name="Medium Shading 2 Accent 1" w:semiHidden="0" w:uiPriority="64" w:unhideWhenUsed="0"/>
+    <w:lsdException w:name="Medium List 1 Accent 1" w:semiHidden="0" w:uiPriority="65" w:unhideWhenUsed="0"/>
+    <w:lsdException w:name="Revision" w:unhideWhenUsed="0"/>
+    <w:lsdException w:name="List Paragraph" w:semiHidden="0" w:uiPriority="34" w:unhideWhenUsed="0" w:qFormat="1"/>
+    <w:lsdException w:name="Quote" w:semiHidden="0" w:uiPriority="29" w:unhideWhenUsed="0" w:qFormat="1"/>
+    <w:lsdException w:name="Intense Quote" w:semiHidden="0" w:uiPriority="30" w:unhideWhenUsed="0" w:qFormat="1"/>
+    <w:lsdException w:name="Medium List 2 Accent 1" w:semiHidden="0" w:uiPriority="66" w:unhideWhenUsed="0"/>
+    <w:lsdException w:name="Medium Grid 1 Accent 1" w:semiHidden="0" w:uiPriority="67" w:unhideWhenUsed="0"/>
+    <w:lsdException w:name="Medium Grid 2 Accent 1" w:semiHidden="0" w:uiPriority="68" w:unhideWhenUsed="0"/>
+    <w:lsdException w:name="Medium Grid 3 Accent 1" w:semiHidden="0" w:uiPriority="69" w:unhideWhenUsed="0"/>
+    <w:lsdException w:name="Dark List Accent 1" w:semiHidden="0" w:uiPriority="70" w:unhideWhenUsed="0"/>
+    <w:lsdException w:name="Colorful Shading Accent 1" w:semiHidden="0" w:uiPriority="71" w:unhideWhenUsed="0"/>
+    <w:lsdException w:name="Colorful List Accent 1" w:semiHidden="0" w:uiPriority="72" w:unhideWhenUsed="0"/>
+    <w:lsdException w:name="Colorful Grid Accent 1" w:semiHidden="0" w:uiPriority="73" w:unhideWhenUsed="0"/>
+    <w:lsdException w:name="Light Shading Accent 2" w:semiHidden="0" w:uiPriority="60" w:unhideWhenUsed="0"/>
+    <w:lsdException w:name="Light List Accent 2" w:semiHidden="0" w:uiPriority="61" w:unhideWhenUsed="0"/>
+    <w:lsdException w:name="Light Grid Accent 2" w:semiHidden="0" w:uiPriority="62" w:unhideWhenUsed="0"/>
+    <w:lsdException w:name="Medium Shading 1 Accent 2" w:semiHidden="0" w:uiPriority="63" w:unhideWhenUsed="0"/>
+    <w:lsdException w:name="Medium Shading 2 Accent 2" w:semiHidden="0" w:uiPriority="64" w:unhideWhenUsed="0"/>
+    <w:lsdException w:name="Medium List 1 Accent 2" w:semiHidden="0" w:uiPriority="65" w:unhideWhenUsed="0"/>
+    <w:lsdException w:name="Medium List 2 Accent 2" w:semiHidden="0" w:uiPriority="66" w:unhideWhenUsed="0"/>
+    <w:lsdException w:name="Medium Grid 1 Accent 2" w:semiHidden="0" w:uiPriority="67" w:unhideWhenUsed="0"/>
+    <w:lsdException w:name="Medium Grid 2 Accent 2" w:semiHidden="0" w:uiPriority="68" w:unhideWhenUsed="0"/>
+    <w:lsdException w:name="Medium Grid 3 Accent 2" w:semiHidden="0" w:uiPriority="69" w:unhideWhenUsed="0"/>
+    <w:lsdException w:name="Dark List Accent 2" w:semiHidden="0" w:uiPriority="70" w:unhideWhenUsed="0"/>
+    <w:lsdException w:name="Colorful Shading Accent 2" w:semiHidden="0" w:uiPriority="71" w:unhideWhenUsed="0"/>
+    <w:lsdException w:name="Colorful List Accent 2" w:semiHidden="0" w:uiPriority="72" w:unhideWhenUsed="0"/>
+    <w:lsdException w:name="Colorful Grid Accent 2" w:semiHidden="0" w:uiPriority="73" w:unhideWhenUsed="0"/>
+    <w:lsdException w:name="Light Shading Accent 3" w:semiHidden="0" w:uiPriority="60" w:unhideWhenUsed="0"/>
+    <w:lsdException w:name="Light List Accent 3" w:semiHidden="0" w:uiPriority="61" w:unhideWhenUsed="0"/>
+    <w:lsdException w:name="Light Grid Accent 3" w:semiHidden="0" w:uiPriority="62" w:unhideWhenUsed="0"/>
+    <w:lsdException w:name="Medium Shading 1 Accent 3" w:semiHidden="0" w:uiPriority="63" w:unhideWhenUsed="0"/>
+    <w:lsdException w:name="Medium Shading 2 Accent 3" w:semiHidden="0" w:uiPriority="64" w:unhideWhenUsed="0"/>
+    <w:lsdException w:name="Medium List 1 Accent 3" w:semiHidden="0" w:uiPriority="65" w:unhideWhenUsed="0"/>
+    <w:lsdException w:name="Medium List 2 Accent 3" w:semiHidden="0" w:uiPriority="66" w:unhideWhenUsed="0"/>
+    <w:lsdException w:name="Medium Grid 1 Accent 3" w:semiHidden="0" w:uiPriority="67" w:unhideWhenUsed="0"/>
+    <w:lsdException w:name="Medium Grid 2 Accent 3" w:semiHidden="0" w:uiPriority="68" w:unhideWhenUsed="0"/>
+    <w:lsdException w:name="Medium Grid 3 Accent 3" w:semiHidden="0" w:uiPriority="69" w:unhideWhenUsed="0"/>
+    <w:lsdException w:name="Dark List Accent 3" w:semiHidden="0" w:uiPriority="70" w:unhideWhenUsed="0"/>
+    <w:lsdException w:name="Colorful Shading Accent 3" w:semiHidden="0" w:uiPriority="71" w:unhideWhenUsed="0"/>
+    <w:lsdException w:name="Colorful List Accent 3" w:semiHidden="0" w:uiPriority="72" w:unhideWhenUsed="0"/>
+    <w:lsdException w:name="Colorful Grid Accent 3" w:semiHidden="0" w:uiPriority="73" w:unhideWhenUsed="0"/>
+    <w:lsdException w:name="Light Shading Accent 4" w:semiHidden="0" w:uiPriority="60" w:unhideWhenUsed="0"/>
+    <w:lsdException w:name="Light List Accent 4" w:semiHidden="0" w:uiPriority="61" w:unhideWhenUsed="0"/>
+    <w:lsdException w:name="Light Grid Accent 4" w:semiHidden="0" w:uiPriority="62" w:unhideWhenUsed="0"/>
+    <w:lsdException w:name="Medium Shading 1 Accent 4" w:semiHidden="0" w:uiPriority="63" w:unhideWhenUsed="0"/>
+    <w:lsdException w:name="Medium Shading 2 Accent 4" w:semiHidden="0" w:uiPriority="64" w:unhideWhenUsed="0"/>
+    <w:lsdException w:name="Medium List 1 Accent 4" w:semiHidden="0" w:uiPriority="65" w:unhideWhenUsed="0"/>
+    <w:lsdException w:name="Medium List 2 Accent 4" w:semiHidden="0" w:uiPriority="66" w:unhideWhenUsed="0"/>
+    <w:lsdException w:name="Medium Grid 1 Accent 4" w:semiHidden="0" w:uiPriority="67" w:unhideWhenUsed="0"/>
+    <w:lsdException w:name="Medium Grid 2 Accent 4" w:semiHidden="0" w:uiPriority="68" w:unhideWhenUsed="0"/>
+    <w:lsdException w:name="Medium Grid 3 Accent 4" w:semiHidden="0" w:uiPriority="69" w:unhideWhenUsed="0"/>
+    <w:lsdException w:name="Dark List Accent 4" w:semiHidden="0" w:uiPriority="70" w:unhideWhenUsed="0"/>
+    <w:lsdException w:name="Colorful Shading Accent 4" w:semiHidden="0" w:uiPriority="71" w:unhideWhenUsed="0"/>
+    <w:lsdException w:name="Colorful List Accent 4" w:semiHidden="0" w:uiPriority="72" w:unhideWhenUsed="0"/>
+    <w:lsdException w:name="Colorful Grid Accent 4" w:semiHidden="0" w:uiPriority="73" w:unhideWhenUsed="0"/>
+    <w:lsdException w:name="Light Shading Accent 5" w:semiHidden="0" w:uiPriority="60" w:unhideWhenUsed="0"/>
+    <w:lsdException w:name="Light List Accent 5" w:semiHidden="0" w:uiPriority="61" w:unhideWhenUsed="0"/>
+    <w:lsdException w:name="Light Grid Accent 5" w:semiHidden="0" w:uiPriority="62" w:unhideWhenUsed="0"/>
+    <w:lsdException w:name="Medium Shading 1 Accent 5" w:semiHidden="0" w:uiPriority="63" w:unhideWhenUsed="0"/>
+    <w:lsdException w:name="Medium Shading 2 Accent 5" w:semiHidden="0" w:uiPriority="64" w:unhideWhenUsed="0"/>
+    <w:lsdException w:name="Medium List 1 Accent 5" w:semiHidden="0" w:uiPriority="65" w:unhideWhenUsed="0"/>
+    <w:lsdException w:name="Medium List 2 Accent 5" w:semiHidden="0" w:uiPriority="66" w:unhideWhenUsed="0"/>
+    <w:lsdException w:name="Medium Grid 1 Accent 5" w:semiHidden="0" w:uiPriority="67" w:unhideWhenUsed="0"/>
+    <w:lsdException w:name="Medium Grid 2 Accent 5" w:semiHidden="0" w:uiPriority="68" w:unhideWhenUsed="0"/>
+    <w:lsdException w:name="Medium Grid 3 Accent 5" w:semiHidden="0" w:uiPriority="69" w:unhideWhenUsed="0"/>
+    <w:lsdException w:name="Dark List Accent 5" w:semiHidden="0" w:uiPriority="70" w:unhideWhenUsed="0"/>
+    <w:lsdException w:name="Colorful Shading Accent 5" w:semiHidden="0" w:uiPriority="71" w:unhideWhenUsed="0"/>
+    <w:lsdException w:name="Colorful List Accent 5" w:semiHidden="0" w:uiPriority="72" w:unhideWhenUsed="0"/>
+    <w:lsdException w:name="Colorful Grid Accent 5" w:semiHidden="0" w:uiPriority="73" w:unhideWhenUsed="0"/>
+    <w:lsdException w:name="Light Shading Accent 6" w:semiHidden="0" w:uiPriority="60" w:unhideWhenUsed="0"/>
+    <w:lsdException w:name="Light List Accent 6" w:semiHidden="0" w:uiPriority="61" w:unhideWhenUsed="0"/>
+    <w:lsdException w:name="Light Grid Accent 6" w:semiHidden="0" w:uiPriority="62" w:unhideWhenUsed="0"/>
+    <w:lsdException w:name="Medium Shading 1 Accent 6" w:semiHidden="0" w:uiPriority="63" w:unhideWhenUsed="0"/>
+    <w:lsdException w:name="Medium Shading 2 Accent 6" w:semiHidden="0" w:uiPriority="64" w:unhideWhenUsed="0"/>
+    <w:lsdException w:name="Medium List 1 Accent 6" w:semiHidden="0" w:uiPriority="65" w:unhideWhenUsed="0"/>
+    <w:lsdException w:name="Medium List 2 Accent 6" w:semiHidden="0" w:uiPriority="66" w:unhideWhenUsed="0"/>
+    <w:lsdException w:name="Medium Grid 1 Accent 6" w:semiHidden="0" w:uiPriority="67" w:unhideWhenUsed="0"/>
+    <w:lsdException w:name="Medium Grid 2 Accent 6" w:semiHidden="0" w:uiPriority="68" w:unhideWhenUsed="0"/>
+    <w:lsdException w:name="Medium Grid 3 Accent 6" w:semiHidden="0" w:uiPriority="69" w:unhideWhenUsed="0"/>
+    <w:lsdException w:name="Dark List Accent 6" w:semiHidden="0" w:uiPriority="70" w:unhideWhenUsed="0"/>
+    <w:lsdException w:name="Colorful Shading Accent 6" w:semiHidden="0" w:uiPriority="71" w:unhideWhenUsed="0"/>
+    <w:lsdException w:name="Colorful List Accent 6" w:semiHidden="0" w:uiPriority="72" w:unhideWhenUsed="0"/>
+    <w:lsdException w:name="Colorful Grid Accent 6" w:semiHidden="0" w:uiPriority="73" w:unhideWhenUsed="0"/>
+    <w:lsdException w:name="Subtle Emphasis" w:semiHidden="0" w:uiPriority="19" w:unhideWhenUsed="0" w:qFormat="1"/>
+    <w:lsdException w:name="Intense Emphasis" w:semiHidden="0" w:uiPriority="21" w:unhideWhenUsed="0" w:qFormat="1"/>
+    <w:lsdException w:name="Subtle Reference" w:semiHidden="0" w:uiPriority="31" w:unhideWhenUsed="0" w:qFormat="1"/>
+    <w:lsdException w:name="Intense Reference" w:semiHidden="0" w:uiPriority="32" w:unhideWhenUsed="0" w:qFormat="1"/>
+    <w:lsdException w:name="Book Title" w:semiHidden="0" w:uiPriority="33" w:unhideWhenUsed="0" w:qFormat="1"/>
+    <w:lsdException w:name="Bibliography" w:uiPriority="37"/>
+    <w:lsdException w:name="TOC Heading" w:uiPriority="39" w:qFormat="1"/>
   </w:latentStyles>
   <w:style w:type="paragraph" w:default="1" w:styleId="Normal">
     <w:name w:val="Normal"/>

</xml_diff>

<commit_message>
Updated doc. Sorted news by date desc
</commit_message>
<xml_diff>
--- a/rapport/Manuel_utilisateur.docx
+++ b/rapport/Manuel_utilisateur.docx
@@ -1,6 +1,6 @@
 
 <file path=word/document.xml><?xml version="1.0" encoding="utf-8"?>
-<w:document xmlns:wpc="http://schemas.microsoft.com/office/word/2010/wordprocessingCanvas" xmlns:mo="http://schemas.microsoft.com/office/mac/office/2008/main" xmlns:mc="http://schemas.openxmlformats.org/markup-compatibility/2006" xmlns:mv="urn:schemas-microsoft-com:mac:vml" xmlns:o="urn:schemas-microsoft-com:office:office" xmlns:r="http://schemas.openxmlformats.org/officeDocument/2006/relationships" xmlns:m="http://schemas.openxmlformats.org/officeDocument/2006/math" xmlns:v="urn:schemas-microsoft-com:vml" xmlns:wp14="http://schemas.microsoft.com/office/word/2010/wordprocessingDrawing" xmlns:wp="http://schemas.openxmlformats.org/drawingml/2006/wordprocessingDrawing" xmlns:w10="urn:schemas-microsoft-com:office:word" xmlns:w="http://schemas.openxmlformats.org/wordprocessingml/2006/main" xmlns:w14="http://schemas.microsoft.com/office/word/2010/wordml" xmlns:wpg="http://schemas.microsoft.com/office/word/2010/wordprocessingGroup" xmlns:wpi="http://schemas.microsoft.com/office/word/2010/wordprocessingInk" xmlns:wne="http://schemas.microsoft.com/office/word/2006/wordml" xmlns:wps="http://schemas.microsoft.com/office/word/2010/wordprocessingShape" mc:Ignorable="w14 wp14">
+<w:document xmlns:wpc="http://schemas.microsoft.com/office/word/2010/wordprocessingCanvas" xmlns:mc="http://schemas.openxmlformats.org/markup-compatibility/2006" xmlns:o="urn:schemas-microsoft-com:office:office" xmlns:r="http://schemas.openxmlformats.org/officeDocument/2006/relationships" xmlns:m="http://schemas.openxmlformats.org/officeDocument/2006/math" xmlns:v="urn:schemas-microsoft-com:vml" xmlns:wp14="http://schemas.microsoft.com/office/word/2010/wordprocessingDrawing" xmlns:wp="http://schemas.openxmlformats.org/drawingml/2006/wordprocessingDrawing" xmlns:w10="urn:schemas-microsoft-com:office:word" xmlns:w="http://schemas.openxmlformats.org/wordprocessingml/2006/main" xmlns:w14="http://schemas.microsoft.com/office/word/2010/wordml" xmlns:w15="http://schemas.microsoft.com/office/word/2012/wordml" xmlns:wpg="http://schemas.microsoft.com/office/word/2010/wordprocessingGroup" xmlns:wpi="http://schemas.microsoft.com/office/word/2010/wordprocessingInk" xmlns:wne="http://schemas.microsoft.com/office/word/2006/wordml" xmlns:wps="http://schemas.microsoft.com/office/word/2010/wordprocessingShape" mc:Ignorable="w14 w15 wp14">
   <w:body>
     <w:p>
       <w:pPr>
@@ -21,19 +21,20 @@
     </w:p>
     <w:p>
       <w:r>
-        <w:t>Un champ de recherche permet de regarder dans les catégories, news, mé</w:t>
-      </w:r>
-      <w:r>
-        <w:t>dias et sources la présence de c</w:t>
-      </w:r>
-      <w:r>
-        <w:t>e mot.</w:t>
+        <w:t xml:space="preserve">Un champ de recherche permet d’effectuer une recherche </w:t>
+      </w:r>
+      <w:r>
+        <w:t>dans les catégories, news, mé</w:t>
+      </w:r>
+      <w:r>
+        <w:t>dias et sources.</w:t>
       </w:r>
     </w:p>
     <w:p>
       <w:r>
         <w:rPr>
           <w:noProof/>
+          <w:lang w:val="fr-CH" w:eastAsia="fr-CH"/>
         </w:rPr>
         <w:drawing>
           <wp:inline distT="0" distB="0" distL="0" distR="0" wp14:anchorId="78EA0D73" wp14:editId="2B8BF1EF">
@@ -53,7 +54,7 @@
                     </pic:cNvPicPr>
                   </pic:nvPicPr>
                   <pic:blipFill>
-                    <a:blip r:embed="rId5">
+                    <a:blip r:embed="rId6">
                       <a:extLst>
                         <a:ext uri="{28A0092B-C50C-407E-A947-70E740481C1C}">
                           <a14:useLocalDpi xmlns:a14="http://schemas.microsoft.com/office/drawing/2010/main" val="0"/>
@@ -109,7 +110,13 @@
         <w:jc w:val="both"/>
       </w:pPr>
       <w:r>
-        <w:t>Un utilisateur ne peut pas s’inscrire sur le site. Comme il s’agit d’un site de partage d’information pour les médias, nous avons le contrôle des gens pouvant utiliser le service.</w:t>
+        <w:t xml:space="preserve">Un utilisateur ne peut pas s’inscrire sur le site. Comme il s’agit d’un site de partage d’information pour les médias, nous avons le contrôle des </w:t>
+      </w:r>
+      <w:r>
+        <w:t>personnes</w:t>
+      </w:r>
+      <w:r>
+        <w:t xml:space="preserve"> pouvant utiliser le service.</w:t>
       </w:r>
     </w:p>
     <w:p>
@@ -117,11 +124,18 @@
         <w:jc w:val="both"/>
       </w:pPr>
       <w:r>
-        <w:t>Pour créer un nouvel utilisateur, il faut être connecté en tant qu’administrateur. Puis cliquer sur notre nom pour qu’un menu s’affiche.</w:t>
+        <w:t xml:space="preserve">Pour créer un nouvel utilisateur, il faut </w:t>
+      </w:r>
+      <w:r>
+        <w:t xml:space="preserve">tout d’abord </w:t>
+      </w:r>
+      <w:r>
+        <w:t>être connecté en tant qu’administrateur. Puis cliquer sur notre nom pour qu’un menu s’affiche.</w:t>
       </w:r>
       <w:r>
         <w:rPr>
           <w:noProof/>
+          <w:lang w:val="fr-CH" w:eastAsia="fr-CH"/>
         </w:rPr>
         <w:drawing>
           <wp:inline distT="0" distB="0" distL="0" distR="0" wp14:anchorId="49978338" wp14:editId="22625012">
@@ -141,7 +155,7 @@
                     </pic:cNvPicPr>
                   </pic:nvPicPr>
                   <pic:blipFill>
-                    <a:blip r:embed="rId6">
+                    <a:blip r:embed="rId7">
                       <a:extLst>
                         <a:ext uri="{28A0092B-C50C-407E-A947-70E740481C1C}">
                           <a14:useLocalDpi xmlns:a14="http://schemas.microsoft.com/office/drawing/2010/main" val="0"/>
@@ -233,6 +247,7 @@
       <w:r>
         <w:rPr>
           <w:noProof/>
+          <w:lang w:val="fr-CH" w:eastAsia="fr-CH"/>
         </w:rPr>
         <w:lastRenderedPageBreak/>
         <mc:AlternateContent>
@@ -271,7 +286,7 @@
                           </pic:cNvPicPr>
                         </pic:nvPicPr>
                         <pic:blipFill>
-                          <a:blip r:embed="rId7">
+                          <a:blip r:embed="rId8">
                             <a:extLst>
                               <a:ext uri="{28A0092B-C50C-407E-A947-70E740481C1C}">
                                 <a14:useLocalDpi xmlns:a14="http://schemas.microsoft.com/office/drawing/2010/main" val="0"/>
@@ -342,9 +357,9 @@
               </wp:anchor>
             </w:drawing>
           </mc:Choice>
-          <mc:Fallback xmlns:w15="http://schemas.microsoft.com/office/word/2012/wordml">
+          <mc:Fallback>
             <w:pict>
-              <v:group w14:anchorId="2A409816" id="Grouper 8" o:spid="_x0000_s1026" style="position:absolute;margin-left:0;margin-top:4.45pt;width:452.85pt;height:165.55pt;z-index:-251653120" coordsize="57511,21024" o:gfxdata="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">
+              <v:group w14:anchorId="41AEF0FF" id="Grouper 8" o:spid="_x0000_s1026" style="position:absolute;margin-left:0;margin-top:4.45pt;width:452.85pt;height:165.55pt;z-index:-251653120" coordsize="57511,21024" o:gfxdata="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">
                 <v:shapetype id="_x0000_t75" coordsize="21600,21600" o:spt="75" o:preferrelative="t" path="m@4@5l@4@11@9@11@9@5xe" filled="f" stroked="f">
                   <v:stroke joinstyle="miter"/>
                   <v:formulas>
@@ -365,7 +380,7 @@
                   <o:lock v:ext="edit" aspectratio="t"/>
                 </v:shapetype>
                 <v:shape id="Image 6" o:spid="_x0000_s1027" type="#_x0000_t75" alt="iict500go:Users:iict:Desktop:list_users.png" style="position:absolute;width:57511;height:21024;visibility:visible;mso-wrap-style:square" o:gfxdata="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">
-                  <v:imagedata r:id="rId8" o:title="list_users"/>
+                  <v:imagedata r:id="rId9" o:title="list_users"/>
                   <v:path arrowok="t"/>
                 </v:shape>
                 <v:rect id="Rectangle 7" o:spid="_x0000_s1028" style="position:absolute;left:165;top:17049;width:8001;height:1143;visibility:visible;mso-wrap-style:square;v-text-anchor:middle" o:gfxdata="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" filled="f" strokecolor="#c0504d" strokeweight="2.25pt">
@@ -412,6 +427,7 @@
       <w:r>
         <w:rPr>
           <w:noProof/>
+          <w:lang w:val="fr-CH" w:eastAsia="fr-CH"/>
         </w:rPr>
         <w:drawing>
           <wp:inline distT="0" distB="0" distL="0" distR="0" wp14:anchorId="16FA0D7E" wp14:editId="1E650781">
@@ -431,7 +447,7 @@
                     </pic:cNvPicPr>
                   </pic:nvPicPr>
                   <pic:blipFill>
-                    <a:blip r:embed="rId9">
+                    <a:blip r:embed="rId10">
                       <a:extLst>
                         <a:ext uri="{28A0092B-C50C-407E-A947-70E740481C1C}">
                           <a14:useLocalDpi xmlns:a14="http://schemas.microsoft.com/office/drawing/2010/main" val="0"/>
@@ -467,6 +483,7 @@
       <w:r>
         <w:rPr>
           <w:noProof/>
+          <w:lang w:val="fr-CH" w:eastAsia="fr-CH"/>
         </w:rPr>
         <w:drawing>
           <wp:inline distT="0" distB="0" distL="0" distR="0" wp14:anchorId="3ED557AE" wp14:editId="162D90CC">
@@ -486,7 +503,7 @@
                     </pic:cNvPicPr>
                   </pic:nvPicPr>
                   <pic:blipFill>
-                    <a:blip r:embed="rId10">
+                    <a:blip r:embed="rId11">
                       <a:extLst>
                         <a:ext uri="{28A0092B-C50C-407E-A947-70E740481C1C}">
                           <a14:useLocalDpi xmlns:a14="http://schemas.microsoft.com/office/drawing/2010/main" val="0"/>
@@ -517,8 +534,6 @@
           </wp:inline>
         </w:drawing>
       </w:r>
-      <w:bookmarkStart w:id="0" w:name="_GoBack"/>
-      <w:bookmarkEnd w:id="0"/>
     </w:p>
     <w:p>
       <w:pPr>
@@ -575,6 +590,7 @@
       <w:r>
         <w:rPr>
           <w:noProof/>
+          <w:lang w:val="fr-CH" w:eastAsia="fr-CH"/>
         </w:rPr>
         <w:drawing>
           <wp:inline distT="0" distB="0" distL="0" distR="0" wp14:anchorId="172C7C75" wp14:editId="2D8C44DD">
@@ -594,7 +610,7 @@
                     </pic:cNvPicPr>
                   </pic:nvPicPr>
                   <pic:blipFill>
-                    <a:blip r:embed="rId6">
+                    <a:blip r:embed="rId7">
                       <a:extLst>
                         <a:ext uri="{28A0092B-C50C-407E-A947-70E740481C1C}">
                           <a14:useLocalDpi xmlns:a14="http://schemas.microsoft.com/office/drawing/2010/main" val="0"/>
@@ -630,6 +646,7 @@
       <w:r>
         <w:rPr>
           <w:noProof/>
+          <w:lang w:val="fr-CH" w:eastAsia="fr-CH"/>
         </w:rPr>
         <w:drawing>
           <wp:inline distT="0" distB="0" distL="0" distR="0" wp14:anchorId="08742B11" wp14:editId="7B904287">
@@ -649,7 +666,7 @@
                     </pic:cNvPicPr>
                   </pic:nvPicPr>
                   <pic:blipFill>
-                    <a:blip r:embed="rId11">
+                    <a:blip r:embed="rId12">
                       <a:extLst>
                         <a:ext uri="{28A0092B-C50C-407E-A947-70E740481C1C}">
                           <a14:useLocalDpi xmlns:a14="http://schemas.microsoft.com/office/drawing/2010/main" val="0"/>
@@ -683,18 +700,28 @@
     </w:p>
     <w:p>
       <w:r>
-        <w:t xml:space="preserve">Si on met </w:t>
-      </w:r>
-      <w:proofErr w:type="gramStart"/>
-      <w:r>
-        <w:t>de nouvelles info</w:t>
-      </w:r>
-      <w:proofErr w:type="gramEnd"/>
+        <w:t xml:space="preserve">Si </w:t>
+      </w:r>
+      <w:r>
+        <w:t>l’on</w:t>
+      </w:r>
+      <w:r>
+        <w:t xml:space="preserve"> met de nouvelles info</w:t>
+      </w:r>
+      <w:r>
+        <w:t>rmations</w:t>
+      </w:r>
       <w:r>
         <w:t xml:space="preserve"> dans les champs</w:t>
       </w:r>
       <w:r>
-        <w:t xml:space="preserve"> mot de passe, il sera modifié</w:t>
+        <w:t xml:space="preserve"> mot de passe, </w:t>
+      </w:r>
+      <w:r>
+        <w:t>ce dernier</w:t>
+      </w:r>
+      <w:r>
+        <w:t xml:space="preserve"> sera modifié</w:t>
       </w:r>
       <w:r>
         <w:t>. Pour toute modification du profil, le mot de passe courant est demandé pour des raisons de sécurité.</w:t>
@@ -774,6 +801,7 @@
       <w:r>
         <w:rPr>
           <w:noProof/>
+          <w:lang w:val="fr-CH" w:eastAsia="fr-CH"/>
         </w:rPr>
         <w:lastRenderedPageBreak/>
         <mc:AlternateContent>
@@ -812,7 +840,7 @@
                           </pic:cNvPicPr>
                         </pic:nvPicPr>
                         <pic:blipFill>
-                          <a:blip r:embed="rId12">
+                          <a:blip r:embed="rId13">
                             <a:extLst>
                               <a:ext uri="{28A0092B-C50C-407E-A947-70E740481C1C}">
                                 <a14:useLocalDpi xmlns:a14="http://schemas.microsoft.com/office/drawing/2010/main" val="0"/>
@@ -884,11 +912,11 @@
               </wp:anchor>
             </w:drawing>
           </mc:Choice>
-          <mc:Fallback xmlns:w15="http://schemas.microsoft.com/office/word/2012/wordml">
+          <mc:Fallback>
             <w:pict>
-              <v:group w14:anchorId="020FE414" id="Grouper 3" o:spid="_x0000_s1026" style="position:absolute;margin-left:.05pt;margin-top:.65pt;width:452.85pt;height:154.1pt;z-index:-251655168" coordsize="57511,19570" o:gfxdata="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">
+              <v:group w14:anchorId="4B4D4368" id="Grouper 3" o:spid="_x0000_s1026" style="position:absolute;margin-left:.05pt;margin-top:.65pt;width:452.85pt;height:154.1pt;z-index:-251655168" coordsize="57511,19570" o:gfxdata="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">
                 <v:shape id="Image 1" o:spid="_x0000_s1027" type="#_x0000_t75" alt="iict500go:Users:iict:Desktop:new_media.png" style="position:absolute;width:57511;height:19570;visibility:visible;mso-wrap-style:square" o:gfxdata="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">
-                  <v:imagedata r:id="rId13" o:title="new_media"/>
+                  <v:imagedata r:id="rId14" o:title="new_media"/>
                   <v:path arrowok="t"/>
                 </v:shape>
                 <v:rect id="Rectangle 2" o:spid="_x0000_s1028" style="position:absolute;left:406;top:15106;width:6858;height:1143;visibility:visible;mso-wrap-style:square;v-text-anchor:middle" o:gfxdata="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" filled="f" strokecolor="#c0504d" strokeweight="2.25pt"/>
@@ -904,6 +932,7 @@
       <w:r>
         <w:rPr>
           <w:noProof/>
+          <w:lang w:val="fr-CH" w:eastAsia="fr-CH"/>
         </w:rPr>
         <w:drawing>
           <wp:inline distT="0" distB="0" distL="0" distR="0" wp14:anchorId="6035359A" wp14:editId="74562D22">
@@ -923,7 +952,7 @@
                     </pic:cNvPicPr>
                   </pic:nvPicPr>
                   <pic:blipFill>
-                    <a:blip r:embed="rId14">
+                    <a:blip r:embed="rId15">
                       <a:extLst>
                         <a:ext uri="{28A0092B-C50C-407E-A947-70E740481C1C}">
                           <a14:useLocalDpi xmlns:a14="http://schemas.microsoft.com/office/drawing/2010/main" val="0"/>
@@ -957,7 +986,13 @@
     </w:p>
     <w:p>
       <w:r>
-        <w:t>Il suffit juste de rentrer le nom du nouveau média et nous avons un nouveau média actif.</w:t>
+        <w:t xml:space="preserve">Il suffit </w:t>
+      </w:r>
+      <w:r>
+        <w:t>de spécifier</w:t>
+      </w:r>
+      <w:r>
+        <w:t xml:space="preserve"> le nom du nouveau média et nous avons un nouveau média actif.</w:t>
       </w:r>
     </w:p>
     <w:p>
@@ -1050,6 +1085,7 @@
       <w:r>
         <w:rPr>
           <w:noProof/>
+          <w:lang w:val="fr-CH" w:eastAsia="fr-CH"/>
         </w:rPr>
         <w:drawing>
           <wp:inline distT="0" distB="0" distL="0" distR="0" wp14:anchorId="609DA439" wp14:editId="50C9E374">
@@ -1069,7 +1105,7 @@
                     </pic:cNvPicPr>
                   </pic:nvPicPr>
                   <pic:blipFill>
-                    <a:blip r:embed="rId15">
+                    <a:blip r:embed="rId16">
                       <a:extLst>
                         <a:ext uri="{28A0092B-C50C-407E-A947-70E740481C1C}">
                           <a14:useLocalDpi xmlns:a14="http://schemas.microsoft.com/office/drawing/2010/main" val="0"/>
@@ -1119,11 +1155,12 @@
       <w:r>
         <w:rPr>
           <w:noProof/>
+          <w:lang w:val="fr-CH" w:eastAsia="fr-CH"/>
         </w:rPr>
         <w:drawing>
-          <wp:inline distT="0" distB="0" distL="0" distR="0" wp14:anchorId="2D4B6AB7" wp14:editId="18C8EA3A">
-            <wp:extent cx="4231587" cy="1917927"/>
-            <wp:effectExtent l="0" t="0" r="10795" b="0"/>
+          <wp:inline distT="0" distB="0" distL="0" distR="0" wp14:anchorId="2D4B6AB7" wp14:editId="7712C49E">
+            <wp:extent cx="3192559" cy="1446998"/>
+            <wp:effectExtent l="0" t="0" r="8255" b="1270"/>
             <wp:docPr id="13" name="Image 13" descr="iict500go:Users:iict:Desktop:new_cat.png"/>
             <wp:cNvGraphicFramePr>
               <a:graphicFrameLocks xmlns:a="http://schemas.openxmlformats.org/drawingml/2006/main" noChangeAspect="1"/>
@@ -1138,7 +1175,7 @@
                     </pic:cNvPicPr>
                   </pic:nvPicPr>
                   <pic:blipFill>
-                    <a:blip r:embed="rId16">
+                    <a:blip r:embed="rId17">
                       <a:extLst>
                         <a:ext uri="{28A0092B-C50C-407E-A947-70E740481C1C}">
                           <a14:useLocalDpi xmlns:a14="http://schemas.microsoft.com/office/drawing/2010/main" val="0"/>
@@ -1153,7 +1190,7 @@
                   <pic:spPr bwMode="auto">
                     <a:xfrm>
                       <a:off x="0" y="0"/>
-                      <a:ext cx="4231587" cy="1917927"/>
+                      <a:ext cx="3219434" cy="1459179"/>
                     </a:xfrm>
                     <a:prstGeom prst="rect">
                       <a:avLst/>
@@ -1233,7 +1270,16 @@
     </w:p>
     <w:p>
       <w:r>
-        <w:t>Il faut être auteur pour pouvoir supprimer une news</w:t>
+        <w:t xml:space="preserve">Il faut être auteur </w:t>
+      </w:r>
+      <w:r>
+        <w:t xml:space="preserve">de la news </w:t>
+      </w:r>
+      <w:r>
+        <w:t xml:space="preserve">pour pouvoir </w:t>
+      </w:r>
+      <w:r>
+        <w:t>la supprimer.</w:t>
       </w:r>
     </w:p>
     <w:p>
@@ -1241,7 +1287,6 @@
         <w:pStyle w:val="Titre2"/>
       </w:pPr>
       <w:r>
-        <w:lastRenderedPageBreak/>
         <w:t>Création d’une new</w:t>
       </w:r>
       <w:r>
@@ -1252,6 +1297,7 @@
       <w:r>
         <w:rPr>
           <w:noProof/>
+          <w:lang w:val="fr-CH" w:eastAsia="fr-CH"/>
         </w:rPr>
         <w:drawing>
           <wp:inline distT="0" distB="0" distL="0" distR="0" wp14:anchorId="6CCB1BA6" wp14:editId="1457318C">
@@ -1271,7 +1317,7 @@
                     </pic:cNvPicPr>
                   </pic:nvPicPr>
                   <pic:blipFill>
-                    <a:blip r:embed="rId17">
+                    <a:blip r:embed="rId18">
                       <a:extLst>
                         <a:ext uri="{28A0092B-C50C-407E-A947-70E740481C1C}">
                           <a14:useLocalDpi xmlns:a14="http://schemas.microsoft.com/office/drawing/2010/main" val="0"/>
@@ -1305,6 +1351,7 @@
     </w:p>
     <w:p>
       <w:r>
+        <w:lastRenderedPageBreak/>
         <w:t xml:space="preserve">Cliquer sur le lien </w:t>
       </w:r>
       <w:r>
@@ -1321,6 +1368,7 @@
       <w:r>
         <w:rPr>
           <w:noProof/>
+          <w:lang w:val="fr-CH" w:eastAsia="fr-CH"/>
         </w:rPr>
         <w:drawing>
           <wp:inline distT="0" distB="0" distL="0" distR="0" wp14:anchorId="3DA8B003" wp14:editId="35198E57">
@@ -1340,7 +1388,7 @@
                     </pic:cNvPicPr>
                   </pic:nvPicPr>
                   <pic:blipFill>
-                    <a:blip r:embed="rId18">
+                    <a:blip r:embed="rId19">
                       <a:extLst>
                         <a:ext uri="{28A0092B-C50C-407E-A947-70E740481C1C}">
                           <a14:useLocalDpi xmlns:a14="http://schemas.microsoft.com/office/drawing/2010/main" val="0"/>
@@ -1384,8 +1432,8 @@
       <w:r>
         <w:rPr>
           <w:noProof/>
-        </w:rPr>
-        <w:lastRenderedPageBreak/>
+          <w:lang w:val="fr-CH" w:eastAsia="fr-CH"/>
+        </w:rPr>
         <w:drawing>
           <wp:inline distT="0" distB="0" distL="0" distR="0" wp14:anchorId="55B3250F" wp14:editId="5588EAA5">
             <wp:extent cx="5742940" cy="3555365"/>
@@ -1404,7 +1452,7 @@
                     </pic:cNvPicPr>
                   </pic:nvPicPr>
                   <pic:blipFill>
-                    <a:blip r:embed="rId19">
+                    <a:blip r:embed="rId20">
                       <a:extLst>
                         <a:ext uri="{28A0092B-C50C-407E-A947-70E740481C1C}">
                           <a14:useLocalDpi xmlns:a14="http://schemas.microsoft.com/office/drawing/2010/main" val="0"/>
@@ -1438,19 +1486,34 @@
     </w:p>
     <w:p>
       <w:r>
+        <w:lastRenderedPageBreak/>
         <w:t>Pour créer une news</w:t>
       </w:r>
       <w:r>
         <w:t>,</w:t>
       </w:r>
       <w:r>
-        <w:t xml:space="preserve"> il suffit de choisir les catégories de la news ainsi que des mettre les sources.</w:t>
-      </w:r>
+        <w:t xml:space="preserve"> il suffit de choisir les catégories </w:t>
+      </w:r>
+      <w:r>
+        <w:t>liées à celle-ci ainsi que de</w:t>
+      </w:r>
+      <w:r>
+        <w:t xml:space="preserve"> </w:t>
+      </w:r>
+      <w:r>
+        <w:t>spécifier</w:t>
+      </w:r>
+      <w:r>
+        <w:t xml:space="preserve"> les sources.</w:t>
+      </w:r>
+    </w:p>
+    <w:p>
       <w:r>
         <w:rPr>
           <w:noProof/>
-        </w:rPr>
-        <w:lastRenderedPageBreak/>
+          <w:lang w:val="fr-CH" w:eastAsia="fr-CH"/>
+        </w:rPr>
         <w:drawing>
           <wp:inline distT="0" distB="0" distL="0" distR="0" wp14:anchorId="729E95E4" wp14:editId="0152DBD1">
             <wp:extent cx="5751195" cy="3820160"/>
@@ -1469,7 +1532,7 @@
                     </pic:cNvPicPr>
                   </pic:nvPicPr>
                   <pic:blipFill>
-                    <a:blip r:embed="rId20">
+                    <a:blip r:embed="rId21">
                       <a:extLst>
                         <a:ext uri="{28A0092B-C50C-407E-A947-70E740481C1C}">
                           <a14:useLocalDpi xmlns:a14="http://schemas.microsoft.com/office/drawing/2010/main" val="0"/>
@@ -1503,6 +1566,7 @@
       <w:r>
         <w:rPr>
           <w:noProof/>
+          <w:lang w:val="fr-CH" w:eastAsia="fr-CH"/>
         </w:rPr>
         <w:drawing>
           <wp:inline distT="0" distB="0" distL="0" distR="0" wp14:anchorId="0C53682C" wp14:editId="4A2845C1">
@@ -1522,7 +1586,7 @@
                     </pic:cNvPicPr>
                   </pic:nvPicPr>
                   <pic:blipFill>
-                    <a:blip r:embed="rId21">
+                    <a:blip r:embed="rId22">
                       <a:extLst>
                         <a:ext uri="{28A0092B-C50C-407E-A947-70E740481C1C}">
                           <a14:useLocalDpi xmlns:a14="http://schemas.microsoft.com/office/drawing/2010/main" val="0"/>
@@ -1567,7 +1631,10 @@
     </w:p>
     <w:p>
       <w:r>
-        <w:t>Un utilisateur ne peut modifier que les news qu’il a créé</w:t>
+        <w:t xml:space="preserve">Un utilisateur ne peut modifier que les news </w:t>
+      </w:r>
+      <w:r>
+        <w:t>dont il est le créateur.</w:t>
       </w:r>
     </w:p>
     <w:p>
@@ -1583,16 +1650,17 @@
     </w:p>
     <w:p>
       <w:r>
-        <w:t xml:space="preserve">Un utilisateur ne peut supprimer que les news qu’il a </w:t>
-      </w:r>
-      <w:proofErr w:type="gramStart"/>
-      <w:r>
-        <w:t>créé</w:t>
-      </w:r>
-      <w:proofErr w:type="gramEnd"/>
+        <w:t xml:space="preserve">Un utilisateur ne peut supprimer que les news </w:t>
+      </w:r>
+      <w:r>
+        <w:t>dont il est le créateur.</w:t>
+      </w:r>
+      <w:bookmarkStart w:id="0" w:name="_GoBack"/>
+      <w:bookmarkEnd w:id="0"/>
     </w:p>
     <w:p/>
     <w:sectPr>
+      <w:footerReference w:type="default" r:id="rId23"/>
       <w:pgSz w:w="11900" w:h="16840"/>
       <w:pgMar w:top="1417" w:right="1417" w:bottom="1417" w:left="1417" w:header="708" w:footer="708" w:gutter="0"/>
       <w:cols w:space="708"/>
@@ -1602,8 +1670,103 @@
 </w:document>
 </file>
 
+<file path=word/endnotes.xml><?xml version="1.0" encoding="utf-8"?>
+<w:endnotes xmlns:wpc="http://schemas.microsoft.com/office/word/2010/wordprocessingCanvas" xmlns:mc="http://schemas.openxmlformats.org/markup-compatibility/2006" xmlns:o="urn:schemas-microsoft-com:office:office" xmlns:r="http://schemas.openxmlformats.org/officeDocument/2006/relationships" xmlns:m="http://schemas.openxmlformats.org/officeDocument/2006/math" xmlns:v="urn:schemas-microsoft-com:vml" xmlns:wp14="http://schemas.microsoft.com/office/word/2010/wordprocessingDrawing" xmlns:wp="http://schemas.openxmlformats.org/drawingml/2006/wordprocessingDrawing" xmlns:w10="urn:schemas-microsoft-com:office:word" xmlns:w="http://schemas.openxmlformats.org/wordprocessingml/2006/main" xmlns:w14="http://schemas.microsoft.com/office/word/2010/wordml" xmlns:w15="http://schemas.microsoft.com/office/word/2012/wordml" xmlns:wpg="http://schemas.microsoft.com/office/word/2010/wordprocessingGroup" xmlns:wpi="http://schemas.microsoft.com/office/word/2010/wordprocessingInk" xmlns:wne="http://schemas.microsoft.com/office/word/2006/wordml" xmlns:wps="http://schemas.microsoft.com/office/word/2010/wordprocessingShape" mc:Ignorable="w14 w15 wp14">
+  <w:endnote w:type="separator" w:id="-1">
+    <w:p>
+      <w:pPr>
+        <w:spacing w:before="0"/>
+      </w:pPr>
+      <w:r>
+        <w:separator/>
+      </w:r>
+    </w:p>
+  </w:endnote>
+  <w:endnote w:type="continuationSeparator" w:id="0">
+    <w:p>
+      <w:pPr>
+        <w:spacing w:before="0"/>
+      </w:pPr>
+      <w:r>
+        <w:continuationSeparator/>
+      </w:r>
+    </w:p>
+  </w:endnote>
+</w:endnotes>
+</file>
+
+<file path=word/footer1.xml><?xml version="1.0" encoding="utf-8"?>
+<w:ftr xmlns:wpc="http://schemas.microsoft.com/office/word/2010/wordprocessingCanvas" xmlns:mc="http://schemas.openxmlformats.org/markup-compatibility/2006" xmlns:o="urn:schemas-microsoft-com:office:office" xmlns:r="http://schemas.openxmlformats.org/officeDocument/2006/relationships" xmlns:m="http://schemas.openxmlformats.org/officeDocument/2006/math" xmlns:v="urn:schemas-microsoft-com:vml" xmlns:wp14="http://schemas.microsoft.com/office/word/2010/wordprocessingDrawing" xmlns:wp="http://schemas.openxmlformats.org/drawingml/2006/wordprocessingDrawing" xmlns:w10="urn:schemas-microsoft-com:office:word" xmlns:w="http://schemas.openxmlformats.org/wordprocessingml/2006/main" xmlns:w14="http://schemas.microsoft.com/office/word/2010/wordml" xmlns:w15="http://schemas.microsoft.com/office/word/2012/wordml" xmlns:wpg="http://schemas.microsoft.com/office/word/2010/wordprocessingGroup" xmlns:wpi="http://schemas.microsoft.com/office/word/2010/wordprocessingInk" xmlns:wne="http://schemas.microsoft.com/office/word/2006/wordml" xmlns:wps="http://schemas.microsoft.com/office/word/2010/wordprocessingShape" mc:Ignorable="w14 w15 wp14">
+  <w:sdt>
+    <w:sdtPr>
+      <w:id w:val="261729982"/>
+      <w:docPartObj>
+        <w:docPartGallery w:val="Page Numbers (Bottom of Page)"/>
+        <w:docPartUnique/>
+      </w:docPartObj>
+    </w:sdtPr>
+    <w:sdtContent>
+      <w:p>
+        <w:pPr>
+          <w:pStyle w:val="Pieddepage"/>
+          <w:jc w:val="right"/>
+        </w:pPr>
+        <w:r>
+          <w:fldChar w:fldCharType="begin"/>
+        </w:r>
+        <w:r>
+          <w:instrText>PAGE   \* MERGEFORMAT</w:instrText>
+        </w:r>
+        <w:r>
+          <w:fldChar w:fldCharType="separate"/>
+        </w:r>
+        <w:r>
+          <w:rPr>
+            <w:noProof/>
+          </w:rPr>
+          <w:t>7</w:t>
+        </w:r>
+        <w:r>
+          <w:fldChar w:fldCharType="end"/>
+        </w:r>
+      </w:p>
+    </w:sdtContent>
+  </w:sdt>
+  <w:p>
+    <w:pPr>
+      <w:pStyle w:val="Pieddepage"/>
+    </w:pPr>
+  </w:p>
+</w:ftr>
+</file>
+
+<file path=word/footnotes.xml><?xml version="1.0" encoding="utf-8"?>
+<w:footnotes xmlns:wpc="http://schemas.microsoft.com/office/word/2010/wordprocessingCanvas" xmlns:mc="http://schemas.openxmlformats.org/markup-compatibility/2006" xmlns:o="urn:schemas-microsoft-com:office:office" xmlns:r="http://schemas.openxmlformats.org/officeDocument/2006/relationships" xmlns:m="http://schemas.openxmlformats.org/officeDocument/2006/math" xmlns:v="urn:schemas-microsoft-com:vml" xmlns:wp14="http://schemas.microsoft.com/office/word/2010/wordprocessingDrawing" xmlns:wp="http://schemas.openxmlformats.org/drawingml/2006/wordprocessingDrawing" xmlns:w10="urn:schemas-microsoft-com:office:word" xmlns:w="http://schemas.openxmlformats.org/wordprocessingml/2006/main" xmlns:w14="http://schemas.microsoft.com/office/word/2010/wordml" xmlns:w15="http://schemas.microsoft.com/office/word/2012/wordml" xmlns:wpg="http://schemas.microsoft.com/office/word/2010/wordprocessingGroup" xmlns:wpi="http://schemas.microsoft.com/office/word/2010/wordprocessingInk" xmlns:wne="http://schemas.microsoft.com/office/word/2006/wordml" xmlns:wps="http://schemas.microsoft.com/office/word/2010/wordprocessingShape" mc:Ignorable="w14 w15 wp14">
+  <w:footnote w:type="separator" w:id="-1">
+    <w:p>
+      <w:pPr>
+        <w:spacing w:before="0"/>
+      </w:pPr>
+      <w:r>
+        <w:separator/>
+      </w:r>
+    </w:p>
+  </w:footnote>
+  <w:footnote w:type="continuationSeparator" w:id="0">
+    <w:p>
+      <w:pPr>
+        <w:spacing w:before="0"/>
+      </w:pPr>
+      <w:r>
+        <w:continuationSeparator/>
+      </w:r>
+    </w:p>
+  </w:footnote>
+</w:footnotes>
+</file>
+
 <file path=word/styles.xml><?xml version="1.0" encoding="utf-8"?>
-<w:styles xmlns:mc="http://schemas.openxmlformats.org/markup-compatibility/2006" xmlns:r="http://schemas.openxmlformats.org/officeDocument/2006/relationships" xmlns:w="http://schemas.openxmlformats.org/wordprocessingml/2006/main" xmlns:w14="http://schemas.microsoft.com/office/word/2010/wordml" mc:Ignorable="w14">
+<w:styles xmlns:mc="http://schemas.openxmlformats.org/markup-compatibility/2006" xmlns:r="http://schemas.openxmlformats.org/officeDocument/2006/relationships" xmlns:w="http://schemas.openxmlformats.org/wordprocessingml/2006/main" xmlns:w14="http://schemas.microsoft.com/office/word/2010/wordml" xmlns:w15="http://schemas.microsoft.com/office/word/2012/wordml" mc:Ignorable="w14 w15">
   <w:docDefaults>
     <w:rPrDefault>
       <w:rPr>
@@ -1615,153 +1778,369 @@
     </w:rPrDefault>
     <w:pPrDefault/>
   </w:docDefaults>
-  <w:latentStyles w:defLockedState="0" w:defUIPriority="99" w:defSemiHidden="1" w:defUnhideWhenUsed="1" w:defQFormat="0" w:count="276">
-    <w:lsdException w:name="Normal" w:semiHidden="0" w:uiPriority="0" w:unhideWhenUsed="0" w:qFormat="1"/>
-    <w:lsdException w:name="heading 1" w:semiHidden="0" w:uiPriority="9" w:unhideWhenUsed="0" w:qFormat="1"/>
-    <w:lsdException w:name="heading 2" w:uiPriority="9" w:qFormat="1"/>
-    <w:lsdException w:name="heading 3" w:uiPriority="9" w:qFormat="1"/>
-    <w:lsdException w:name="heading 4" w:uiPriority="9" w:qFormat="1"/>
-    <w:lsdException w:name="heading 5" w:uiPriority="9" w:qFormat="1"/>
-    <w:lsdException w:name="heading 6" w:uiPriority="9" w:qFormat="1"/>
-    <w:lsdException w:name="heading 7" w:uiPriority="9" w:qFormat="1"/>
-    <w:lsdException w:name="heading 8" w:uiPriority="9" w:qFormat="1"/>
-    <w:lsdException w:name="heading 9" w:uiPriority="9" w:qFormat="1"/>
-    <w:lsdException w:name="toc 1" w:uiPriority="39"/>
-    <w:lsdException w:name="toc 2" w:uiPriority="39"/>
-    <w:lsdException w:name="toc 3" w:uiPriority="39"/>
-    <w:lsdException w:name="toc 4" w:uiPriority="39"/>
-    <w:lsdException w:name="toc 5" w:uiPriority="39"/>
-    <w:lsdException w:name="toc 6" w:uiPriority="39"/>
-    <w:lsdException w:name="toc 7" w:uiPriority="39"/>
-    <w:lsdException w:name="toc 8" w:uiPriority="39"/>
-    <w:lsdException w:name="toc 9" w:uiPriority="39"/>
-    <w:lsdException w:name="caption" w:uiPriority="35" w:qFormat="1"/>
-    <w:lsdException w:name="Title" w:semiHidden="0" w:uiPriority="10" w:unhideWhenUsed="0" w:qFormat="1"/>
-    <w:lsdException w:name="Default Paragraph Font" w:uiPriority="1"/>
-    <w:lsdException w:name="Subtitle" w:semiHidden="0" w:uiPriority="11" w:unhideWhenUsed="0" w:qFormat="1"/>
-    <w:lsdException w:name="Strong" w:semiHidden="0" w:uiPriority="22" w:unhideWhenUsed="0" w:qFormat="1"/>
-    <w:lsdException w:name="Emphasis" w:semiHidden="0" w:uiPriority="20" w:unhideWhenUsed="0" w:qFormat="1"/>
-    <w:lsdException w:name="Table Grid" w:semiHidden="0" w:uiPriority="59" w:unhideWhenUsed="0"/>
-    <w:lsdException w:name="Note Level 1" w:semiHidden="0" w:unhideWhenUsed="0"/>
-    <w:lsdException w:name="Note Level 2" w:semiHidden="0" w:unhideWhenUsed="0"/>
-    <w:lsdException w:name="Note Level 3" w:semiHidden="0" w:unhideWhenUsed="0"/>
-    <w:lsdException w:name="Note Level 4" w:semiHidden="0" w:unhideWhenUsed="0"/>
-    <w:lsdException w:name="Note Level 5" w:semiHidden="0" w:unhideWhenUsed="0"/>
-    <w:lsdException w:name="Note Level 6" w:semiHidden="0" w:unhideWhenUsed="0"/>
-    <w:lsdException w:name="Note Level 7" w:semiHidden="0" w:unhideWhenUsed="0"/>
-    <w:lsdException w:name="Note Level 8" w:semiHidden="0" w:unhideWhenUsed="0"/>
-    <w:lsdException w:name="Note Level 9" w:semiHidden="0" w:unhideWhenUsed="0"/>
-    <w:lsdException w:name="Placeholder Text" w:unhideWhenUsed="0"/>
-    <w:lsdException w:name="No Spacing" w:semiHidden="0" w:uiPriority="1" w:unhideWhenUsed="0" w:qFormat="1"/>
-    <w:lsdException w:name="Light Shading" w:semiHidden="0" w:uiPriority="60" w:unhideWhenUsed="0"/>
-    <w:lsdException w:name="Light List" w:semiHidden="0" w:uiPriority="61" w:unhideWhenUsed="0"/>
-    <w:lsdException w:name="Light Grid" w:semiHidden="0" w:uiPriority="62" w:unhideWhenUsed="0"/>
-    <w:lsdException w:name="Medium Shading 1" w:semiHidden="0" w:uiPriority="63" w:unhideWhenUsed="0"/>
-    <w:lsdException w:name="Medium Shading 2" w:semiHidden="0" w:uiPriority="64" w:unhideWhenUsed="0"/>
-    <w:lsdException w:name="Medium List 1" w:semiHidden="0" w:uiPriority="65" w:unhideWhenUsed="0"/>
-    <w:lsdException w:name="Medium List 2" w:semiHidden="0" w:uiPriority="66" w:unhideWhenUsed="0"/>
-    <w:lsdException w:name="Medium Grid 1" w:semiHidden="0" w:uiPriority="67" w:unhideWhenUsed="0"/>
-    <w:lsdException w:name="Medium Grid 2" w:semiHidden="0" w:uiPriority="68" w:unhideWhenUsed="0"/>
-    <w:lsdException w:name="Medium Grid 3" w:semiHidden="0" w:uiPriority="69" w:unhideWhenUsed="0"/>
-    <w:lsdException w:name="Dark List" w:semiHidden="0" w:uiPriority="70" w:unhideWhenUsed="0"/>
-    <w:lsdException w:name="Colorful Shading" w:semiHidden="0" w:uiPriority="71" w:unhideWhenUsed="0"/>
-    <w:lsdException w:name="Colorful List" w:semiHidden="0" w:uiPriority="72" w:unhideWhenUsed="0"/>
-    <w:lsdException w:name="Colorful Grid" w:semiHidden="0" w:uiPriority="73" w:unhideWhenUsed="0"/>
-    <w:lsdException w:name="Light Shading Accent 1" w:semiHidden="0" w:uiPriority="60" w:unhideWhenUsed="0"/>
-    <w:lsdException w:name="Light List Accent 1" w:semiHidden="0" w:uiPriority="61" w:unhideWhenUsed="0"/>
-    <w:lsdException w:name="Light Grid Accent 1" w:semiHidden="0" w:uiPriority="62" w:unhideWhenUsed="0"/>
-    <w:lsdException w:name="Medium Shading 1 Accent 1" w:semiHidden="0" w:uiPriority="63" w:unhideWhenUsed="0"/>
-    <w:lsdException w:name="Medium Shading 2 Accent 1" w:semiHidden="0" w:uiPriority="64" w:unhideWhenUsed="0"/>
-    <w:lsdException w:name="Medium List 1 Accent 1" w:semiHidden="0" w:uiPriority="65" w:unhideWhenUsed="0"/>
-    <w:lsdException w:name="Revision" w:unhideWhenUsed="0"/>
-    <w:lsdException w:name="List Paragraph" w:semiHidden="0" w:uiPriority="34" w:unhideWhenUsed="0" w:qFormat="1"/>
-    <w:lsdException w:name="Quote" w:semiHidden="0" w:uiPriority="29" w:unhideWhenUsed="0" w:qFormat="1"/>
-    <w:lsdException w:name="Intense Quote" w:semiHidden="0" w:uiPriority="30" w:unhideWhenUsed="0" w:qFormat="1"/>
-    <w:lsdException w:name="Medium List 2 Accent 1" w:semiHidden="0" w:uiPriority="66" w:unhideWhenUsed="0"/>
-    <w:lsdException w:name="Medium Grid 1 Accent 1" w:semiHidden="0" w:uiPriority="67" w:unhideWhenUsed="0"/>
-    <w:lsdException w:name="Medium Grid 2 Accent 1" w:semiHidden="0" w:uiPriority="68" w:unhideWhenUsed="0"/>
-    <w:lsdException w:name="Medium Grid 3 Accent 1" w:semiHidden="0" w:uiPriority="69" w:unhideWhenUsed="0"/>
-    <w:lsdException w:name="Dark List Accent 1" w:semiHidden="0" w:uiPriority="70" w:unhideWhenUsed="0"/>
-    <w:lsdException w:name="Colorful Shading Accent 1" w:semiHidden="0" w:uiPriority="71" w:unhideWhenUsed="0"/>
-    <w:lsdException w:name="Colorful List Accent 1" w:semiHidden="0" w:uiPriority="72" w:unhideWhenUsed="0"/>
-    <w:lsdException w:name="Colorful Grid Accent 1" w:semiHidden="0" w:uiPriority="73" w:unhideWhenUsed="0"/>
-    <w:lsdException w:name="Light Shading Accent 2" w:semiHidden="0" w:uiPriority="60" w:unhideWhenUsed="0"/>
-    <w:lsdException w:name="Light List Accent 2" w:semiHidden="0" w:uiPriority="61" w:unhideWhenUsed="0"/>
-    <w:lsdException w:name="Light Grid Accent 2" w:semiHidden="0" w:uiPriority="62" w:unhideWhenUsed="0"/>
-    <w:lsdException w:name="Medium Shading 1 Accent 2" w:semiHidden="0" w:uiPriority="63" w:unhideWhenUsed="0"/>
-    <w:lsdException w:name="Medium Shading 2 Accent 2" w:semiHidden="0" w:uiPriority="64" w:unhideWhenUsed="0"/>
-    <w:lsdException w:name="Medium List 1 Accent 2" w:semiHidden="0" w:uiPriority="65" w:unhideWhenUsed="0"/>
-    <w:lsdException w:name="Medium List 2 Accent 2" w:semiHidden="0" w:uiPriority="66" w:unhideWhenUsed="0"/>
-    <w:lsdException w:name="Medium Grid 1 Accent 2" w:semiHidden="0" w:uiPriority="67" w:unhideWhenUsed="0"/>
-    <w:lsdException w:name="Medium Grid 2 Accent 2" w:semiHidden="0" w:uiPriority="68" w:unhideWhenUsed="0"/>
-    <w:lsdException w:name="Medium Grid 3 Accent 2" w:semiHidden="0" w:uiPriority="69" w:unhideWhenUsed="0"/>
-    <w:lsdException w:name="Dark List Accent 2" w:semiHidden="0" w:uiPriority="70" w:unhideWhenUsed="0"/>
-    <w:lsdException w:name="Colorful Shading Accent 2" w:semiHidden="0" w:uiPriority="71" w:unhideWhenUsed="0"/>
-    <w:lsdException w:name="Colorful List Accent 2" w:semiHidden="0" w:uiPriority="72" w:unhideWhenUsed="0"/>
-    <w:lsdException w:name="Colorful Grid Accent 2" w:semiHidden="0" w:uiPriority="73" w:unhideWhenUsed="0"/>
-    <w:lsdException w:name="Light Shading Accent 3" w:semiHidden="0" w:uiPriority="60" w:unhideWhenUsed="0"/>
-    <w:lsdException w:name="Light List Accent 3" w:semiHidden="0" w:uiPriority="61" w:unhideWhenUsed="0"/>
-    <w:lsdException w:name="Light Grid Accent 3" w:semiHidden="0" w:uiPriority="62" w:unhideWhenUsed="0"/>
-    <w:lsdException w:name="Medium Shading 1 Accent 3" w:semiHidden="0" w:uiPriority="63" w:unhideWhenUsed="0"/>
-    <w:lsdException w:name="Medium Shading 2 Accent 3" w:semiHidden="0" w:uiPriority="64" w:unhideWhenUsed="0"/>
-    <w:lsdException w:name="Medium List 1 Accent 3" w:semiHidden="0" w:uiPriority="65" w:unhideWhenUsed="0"/>
-    <w:lsdException w:name="Medium List 2 Accent 3" w:semiHidden="0" w:uiPriority="66" w:unhideWhenUsed="0"/>
-    <w:lsdException w:name="Medium Grid 1 Accent 3" w:semiHidden="0" w:uiPriority="67" w:unhideWhenUsed="0"/>
-    <w:lsdException w:name="Medium Grid 2 Accent 3" w:semiHidden="0" w:uiPriority="68" w:unhideWhenUsed="0"/>
-    <w:lsdException w:name="Medium Grid 3 Accent 3" w:semiHidden="0" w:uiPriority="69" w:unhideWhenUsed="0"/>
-    <w:lsdException w:name="Dark List Accent 3" w:semiHidden="0" w:uiPriority="70" w:unhideWhenUsed="0"/>
-    <w:lsdException w:name="Colorful Shading Accent 3" w:semiHidden="0" w:uiPriority="71" w:unhideWhenUsed="0"/>
-    <w:lsdException w:name="Colorful List Accent 3" w:semiHidden="0" w:uiPriority="72" w:unhideWhenUsed="0"/>
-    <w:lsdException w:name="Colorful Grid Accent 3" w:semiHidden="0" w:uiPriority="73" w:unhideWhenUsed="0"/>
-    <w:lsdException w:name="Light Shading Accent 4" w:semiHidden="0" w:uiPriority="60" w:unhideWhenUsed="0"/>
-    <w:lsdException w:name="Light List Accent 4" w:semiHidden="0" w:uiPriority="61" w:unhideWhenUsed="0"/>
-    <w:lsdException w:name="Light Grid Accent 4" w:semiHidden="0" w:uiPriority="62" w:unhideWhenUsed="0"/>
-    <w:lsdException w:name="Medium Shading 1 Accent 4" w:semiHidden="0" w:uiPriority="63" w:unhideWhenUsed="0"/>
-    <w:lsdException w:name="Medium Shading 2 Accent 4" w:semiHidden="0" w:uiPriority="64" w:unhideWhenUsed="0"/>
-    <w:lsdException w:name="Medium List 1 Accent 4" w:semiHidden="0" w:uiPriority="65" w:unhideWhenUsed="0"/>
-    <w:lsdException w:name="Medium List 2 Accent 4" w:semiHidden="0" w:uiPriority="66" w:unhideWhenUsed="0"/>
-    <w:lsdException w:name="Medium Grid 1 Accent 4" w:semiHidden="0" w:uiPriority="67" w:unhideWhenUsed="0"/>
-    <w:lsdException w:name="Medium Grid 2 Accent 4" w:semiHidden="0" w:uiPriority="68" w:unhideWhenUsed="0"/>
-    <w:lsdException w:name="Medium Grid 3 Accent 4" w:semiHidden="0" w:uiPriority="69" w:unhideWhenUsed="0"/>
-    <w:lsdException w:name="Dark List Accent 4" w:semiHidden="0" w:uiPriority="70" w:unhideWhenUsed="0"/>
-    <w:lsdException w:name="Colorful Shading Accent 4" w:semiHidden="0" w:uiPriority="71" w:unhideWhenUsed="0"/>
-    <w:lsdException w:name="Colorful List Accent 4" w:semiHidden="0" w:uiPriority="72" w:unhideWhenUsed="0"/>
-    <w:lsdException w:name="Colorful Grid Accent 4" w:semiHidden="0" w:uiPriority="73" w:unhideWhenUsed="0"/>
-    <w:lsdException w:name="Light Shading Accent 5" w:semiHidden="0" w:uiPriority="60" w:unhideWhenUsed="0"/>
-    <w:lsdException w:name="Light List Accent 5" w:semiHidden="0" w:uiPriority="61" w:unhideWhenUsed="0"/>
-    <w:lsdException w:name="Light Grid Accent 5" w:semiHidden="0" w:uiPriority="62" w:unhideWhenUsed="0"/>
-    <w:lsdException w:name="Medium Shading 1 Accent 5" w:semiHidden="0" w:uiPriority="63" w:unhideWhenUsed="0"/>
-    <w:lsdException w:name="Medium Shading 2 Accent 5" w:semiHidden="0" w:uiPriority="64" w:unhideWhenUsed="0"/>
-    <w:lsdException w:name="Medium List 1 Accent 5" w:semiHidden="0" w:uiPriority="65" w:unhideWhenUsed="0"/>
-    <w:lsdException w:name="Medium List 2 Accent 5" w:semiHidden="0" w:uiPriority="66" w:unhideWhenUsed="0"/>
-    <w:lsdException w:name="Medium Grid 1 Accent 5" w:semiHidden="0" w:uiPriority="67" w:unhideWhenUsed="0"/>
-    <w:lsdException w:name="Medium Grid 2 Accent 5" w:semiHidden="0" w:uiPriority="68" w:unhideWhenUsed="0"/>
-    <w:lsdException w:name="Medium Grid 3 Accent 5" w:semiHidden="0" w:uiPriority="69" w:unhideWhenUsed="0"/>
-    <w:lsdException w:name="Dark List Accent 5" w:semiHidden="0" w:uiPriority="70" w:unhideWhenUsed="0"/>
-    <w:lsdException w:name="Colorful Shading Accent 5" w:semiHidden="0" w:uiPriority="71" w:unhideWhenUsed="0"/>
-    <w:lsdException w:name="Colorful List Accent 5" w:semiHidden="0" w:uiPriority="72" w:unhideWhenUsed="0"/>
-    <w:lsdException w:name="Colorful Grid Accent 5" w:semiHidden="0" w:uiPriority="73" w:unhideWhenUsed="0"/>
-    <w:lsdException w:name="Light Shading Accent 6" w:semiHidden="0" w:uiPriority="60" w:unhideWhenUsed="0"/>
-    <w:lsdException w:name="Light List Accent 6" w:semiHidden="0" w:uiPriority="61" w:unhideWhenUsed="0"/>
-    <w:lsdException w:name="Light Grid Accent 6" w:semiHidden="0" w:uiPriority="62" w:unhideWhenUsed="0"/>
-    <w:lsdException w:name="Medium Shading 1 Accent 6" w:semiHidden="0" w:uiPriority="63" w:unhideWhenUsed="0"/>
-    <w:lsdException w:name="Medium Shading 2 Accent 6" w:semiHidden="0" w:uiPriority="64" w:unhideWhenUsed="0"/>
-    <w:lsdException w:name="Medium List 1 Accent 6" w:semiHidden="0" w:uiPriority="65" w:unhideWhenUsed="0"/>
-    <w:lsdException w:name="Medium List 2 Accent 6" w:semiHidden="0" w:uiPriority="66" w:unhideWhenUsed="0"/>
-    <w:lsdException w:name="Medium Grid 1 Accent 6" w:semiHidden="0" w:uiPriority="67" w:unhideWhenUsed="0"/>
-    <w:lsdException w:name="Medium Grid 2 Accent 6" w:semiHidden="0" w:uiPriority="68" w:unhideWhenUsed="0"/>
-    <w:lsdException w:name="Medium Grid 3 Accent 6" w:semiHidden="0" w:uiPriority="69" w:unhideWhenUsed="0"/>
-    <w:lsdException w:name="Dark List Accent 6" w:semiHidden="0" w:uiPriority="70" w:unhideWhenUsed="0"/>
-    <w:lsdException w:name="Colorful Shading Accent 6" w:semiHidden="0" w:uiPriority="71" w:unhideWhenUsed="0"/>
-    <w:lsdException w:name="Colorful List Accent 6" w:semiHidden="0" w:uiPriority="72" w:unhideWhenUsed="0"/>
-    <w:lsdException w:name="Colorful Grid Accent 6" w:semiHidden="0" w:uiPriority="73" w:unhideWhenUsed="0"/>
-    <w:lsdException w:name="Subtle Emphasis" w:semiHidden="0" w:uiPriority="19" w:unhideWhenUsed="0" w:qFormat="1"/>
-    <w:lsdException w:name="Intense Emphasis" w:semiHidden="0" w:uiPriority="21" w:unhideWhenUsed="0" w:qFormat="1"/>
-    <w:lsdException w:name="Subtle Reference" w:semiHidden="0" w:uiPriority="31" w:unhideWhenUsed="0" w:qFormat="1"/>
-    <w:lsdException w:name="Intense Reference" w:semiHidden="0" w:uiPriority="32" w:unhideWhenUsed="0" w:qFormat="1"/>
-    <w:lsdException w:name="Book Title" w:semiHidden="0" w:uiPriority="33" w:unhideWhenUsed="0" w:qFormat="1"/>
-    <w:lsdException w:name="Bibliography" w:uiPriority="37"/>
-    <w:lsdException w:name="TOC Heading" w:uiPriority="39" w:qFormat="1"/>
+  <w:latentStyles w:defLockedState="0" w:defUIPriority="99" w:defSemiHidden="0" w:defUnhideWhenUsed="0" w:defQFormat="0" w:count="371">
+    <w:lsdException w:name="Normal" w:uiPriority="0" w:qFormat="1"/>
+    <w:lsdException w:name="heading 1" w:uiPriority="9" w:qFormat="1"/>
+    <w:lsdException w:name="heading 2" w:semiHidden="1" w:uiPriority="9" w:unhideWhenUsed="1" w:qFormat="1"/>
+    <w:lsdException w:name="heading 3" w:semiHidden="1" w:uiPriority="9" w:unhideWhenUsed="1" w:qFormat="1"/>
+    <w:lsdException w:name="heading 4" w:semiHidden="1" w:uiPriority="9" w:unhideWhenUsed="1" w:qFormat="1"/>
+    <w:lsdException w:name="heading 5" w:semiHidden="1" w:uiPriority="9" w:unhideWhenUsed="1" w:qFormat="1"/>
+    <w:lsdException w:name="heading 6" w:semiHidden="1" w:uiPriority="9" w:unhideWhenUsed="1" w:qFormat="1"/>
+    <w:lsdException w:name="heading 7" w:semiHidden="1" w:uiPriority="9" w:unhideWhenUsed="1" w:qFormat="1"/>
+    <w:lsdException w:name="heading 8" w:semiHidden="1" w:uiPriority="9" w:unhideWhenUsed="1" w:qFormat="1"/>
+    <w:lsdException w:name="heading 9" w:semiHidden="1" w:uiPriority="9" w:unhideWhenUsed="1" w:qFormat="1"/>
+    <w:lsdException w:name="index 1" w:semiHidden="1" w:unhideWhenUsed="1"/>
+    <w:lsdException w:name="index 2" w:semiHidden="1" w:unhideWhenUsed="1"/>
+    <w:lsdException w:name="index 3" w:semiHidden="1" w:unhideWhenUsed="1"/>
+    <w:lsdException w:name="index 4" w:semiHidden="1" w:unhideWhenUsed="1"/>
+    <w:lsdException w:name="index 5" w:semiHidden="1" w:unhideWhenUsed="1"/>
+    <w:lsdException w:name="index 6" w:semiHidden="1" w:unhideWhenUsed="1"/>
+    <w:lsdException w:name="index 7" w:semiHidden="1" w:unhideWhenUsed="1"/>
+    <w:lsdException w:name="index 8" w:semiHidden="1" w:unhideWhenUsed="1"/>
+    <w:lsdException w:name="index 9" w:semiHidden="1" w:unhideWhenUsed="1"/>
+    <w:lsdException w:name="toc 1" w:semiHidden="1" w:uiPriority="39" w:unhideWhenUsed="1"/>
+    <w:lsdException w:name="toc 2" w:semiHidden="1" w:uiPriority="39" w:unhideWhenUsed="1"/>
+    <w:lsdException w:name="toc 3" w:semiHidden="1" w:uiPriority="39" w:unhideWhenUsed="1"/>
+    <w:lsdException w:name="toc 4" w:semiHidden="1" w:uiPriority="39" w:unhideWhenUsed="1"/>
+    <w:lsdException w:name="toc 5" w:semiHidden="1" w:uiPriority="39" w:unhideWhenUsed="1"/>
+    <w:lsdException w:name="toc 6" w:semiHidden="1" w:uiPriority="39" w:unhideWhenUsed="1"/>
+    <w:lsdException w:name="toc 7" w:semiHidden="1" w:uiPriority="39" w:unhideWhenUsed="1"/>
+    <w:lsdException w:name="toc 8" w:semiHidden="1" w:uiPriority="39" w:unhideWhenUsed="1"/>
+    <w:lsdException w:name="toc 9" w:semiHidden="1" w:uiPriority="39" w:unhideWhenUsed="1"/>
+    <w:lsdException w:name="Normal Indent" w:semiHidden="1" w:unhideWhenUsed="1"/>
+    <w:lsdException w:name="footnote text" w:semiHidden="1" w:unhideWhenUsed="1"/>
+    <w:lsdException w:name="annotation text" w:semiHidden="1" w:unhideWhenUsed="1"/>
+    <w:lsdException w:name="header" w:semiHidden="1" w:unhideWhenUsed="1"/>
+    <w:lsdException w:name="footer" w:semiHidden="1" w:unhideWhenUsed="1"/>
+    <w:lsdException w:name="index heading" w:semiHidden="1" w:unhideWhenUsed="1"/>
+    <w:lsdException w:name="caption" w:semiHidden="1" w:uiPriority="35" w:unhideWhenUsed="1" w:qFormat="1"/>
+    <w:lsdException w:name="table of figures" w:semiHidden="1" w:unhideWhenUsed="1"/>
+    <w:lsdException w:name="envelope address" w:semiHidden="1" w:unhideWhenUsed="1"/>
+    <w:lsdException w:name="envelope return" w:semiHidden="1" w:unhideWhenUsed="1"/>
+    <w:lsdException w:name="footnote reference" w:semiHidden="1" w:unhideWhenUsed="1"/>
+    <w:lsdException w:name="annotation reference" w:semiHidden="1" w:unhideWhenUsed="1"/>
+    <w:lsdException w:name="line number" w:semiHidden="1" w:unhideWhenUsed="1"/>
+    <w:lsdException w:name="page number" w:semiHidden="1" w:unhideWhenUsed="1"/>
+    <w:lsdException w:name="endnote reference" w:semiHidden="1" w:unhideWhenUsed="1"/>
+    <w:lsdException w:name="endnote text" w:semiHidden="1" w:unhideWhenUsed="1"/>
+    <w:lsdException w:name="table of authorities" w:semiHidden="1" w:unhideWhenUsed="1"/>
+    <w:lsdException w:name="macro" w:semiHidden="1" w:unhideWhenUsed="1"/>
+    <w:lsdException w:name="toa heading" w:semiHidden="1" w:unhideWhenUsed="1"/>
+    <w:lsdException w:name="List" w:semiHidden="1" w:unhideWhenUsed="1"/>
+    <w:lsdException w:name="List Bullet" w:semiHidden="1" w:unhideWhenUsed="1"/>
+    <w:lsdException w:name="List Number" w:semiHidden="1" w:unhideWhenUsed="1"/>
+    <w:lsdException w:name="List 2" w:semiHidden="1" w:unhideWhenUsed="1"/>
+    <w:lsdException w:name="List 3" w:semiHidden="1" w:unhideWhenUsed="1"/>
+    <w:lsdException w:name="List 4" w:semiHidden="1" w:unhideWhenUsed="1"/>
+    <w:lsdException w:name="List 5" w:semiHidden="1" w:unhideWhenUsed="1"/>
+    <w:lsdException w:name="List Bullet 2" w:semiHidden="1" w:unhideWhenUsed="1"/>
+    <w:lsdException w:name="List Bullet 3" w:semiHidden="1" w:unhideWhenUsed="1"/>
+    <w:lsdException w:name="List Bullet 4" w:semiHidden="1" w:unhideWhenUsed="1"/>
+    <w:lsdException w:name="List Bullet 5" w:semiHidden="1" w:unhideWhenUsed="1"/>
+    <w:lsdException w:name="List Number 2" w:semiHidden="1" w:unhideWhenUsed="1"/>
+    <w:lsdException w:name="List Number 3" w:semiHidden="1" w:unhideWhenUsed="1"/>
+    <w:lsdException w:name="List Number 4" w:semiHidden="1" w:unhideWhenUsed="1"/>
+    <w:lsdException w:name="List Number 5" w:semiHidden="1" w:unhideWhenUsed="1"/>
+    <w:lsdException w:name="Title" w:uiPriority="10" w:qFormat="1"/>
+    <w:lsdException w:name="Closing" w:semiHidden="1" w:unhideWhenUsed="1"/>
+    <w:lsdException w:name="Signature" w:semiHidden="1" w:unhideWhenUsed="1"/>
+    <w:lsdException w:name="Default Paragraph Font" w:semiHidden="1" w:uiPriority="1" w:unhideWhenUsed="1"/>
+    <w:lsdException w:name="Body Text" w:semiHidden="1" w:unhideWhenUsed="1"/>
+    <w:lsdException w:name="Body Text Indent" w:semiHidden="1" w:unhideWhenUsed="1"/>
+    <w:lsdException w:name="List Continue" w:semiHidden="1" w:unhideWhenUsed="1"/>
+    <w:lsdException w:name="List Continue 2" w:semiHidden="1" w:unhideWhenUsed="1"/>
+    <w:lsdException w:name="List Continue 3" w:semiHidden="1" w:unhideWhenUsed="1"/>
+    <w:lsdException w:name="List Continue 4" w:semiHidden="1" w:unhideWhenUsed="1"/>
+    <w:lsdException w:name="List Continue 5" w:semiHidden="1" w:unhideWhenUsed="1"/>
+    <w:lsdException w:name="Message Header" w:semiHidden="1" w:unhideWhenUsed="1"/>
+    <w:lsdException w:name="Subtitle" w:uiPriority="11" w:qFormat="1"/>
+    <w:lsdException w:name="Salutation" w:semiHidden="1" w:unhideWhenUsed="1"/>
+    <w:lsdException w:name="Date" w:semiHidden="1" w:unhideWhenUsed="1"/>
+    <w:lsdException w:name="Body Text First Indent" w:semiHidden="1" w:unhideWhenUsed="1"/>
+    <w:lsdException w:name="Body Text First Indent 2" w:semiHidden="1" w:unhideWhenUsed="1"/>
+    <w:lsdException w:name="Note Heading" w:semiHidden="1" w:unhideWhenUsed="1"/>
+    <w:lsdException w:name="Body Text 2" w:semiHidden="1" w:unhideWhenUsed="1"/>
+    <w:lsdException w:name="Body Text 3" w:semiHidden="1" w:unhideWhenUsed="1"/>
+    <w:lsdException w:name="Body Text Indent 2" w:semiHidden="1" w:unhideWhenUsed="1"/>
+    <w:lsdException w:name="Body Text Indent 3" w:semiHidden="1" w:unhideWhenUsed="1"/>
+    <w:lsdException w:name="Block Text" w:semiHidden="1" w:unhideWhenUsed="1"/>
+    <w:lsdException w:name="Hyperlink" w:semiHidden="1" w:unhideWhenUsed="1"/>
+    <w:lsdException w:name="FollowedHyperlink" w:semiHidden="1" w:unhideWhenUsed="1"/>
+    <w:lsdException w:name="Strong" w:uiPriority="22" w:qFormat="1"/>
+    <w:lsdException w:name="Emphasis" w:uiPriority="20" w:qFormat="1"/>
+    <w:lsdException w:name="Document Map" w:semiHidden="1" w:unhideWhenUsed="1"/>
+    <w:lsdException w:name="Plain Text" w:semiHidden="1" w:unhideWhenUsed="1"/>
+    <w:lsdException w:name="E-mail Signature" w:semiHidden="1" w:unhideWhenUsed="1"/>
+    <w:lsdException w:name="HTML Top of Form" w:semiHidden="1" w:unhideWhenUsed="1"/>
+    <w:lsdException w:name="HTML Bottom of Form" w:semiHidden="1" w:unhideWhenUsed="1"/>
+    <w:lsdException w:name="Normal (Web)" w:semiHidden="1" w:unhideWhenUsed="1"/>
+    <w:lsdException w:name="HTML Acronym" w:semiHidden="1" w:unhideWhenUsed="1"/>
+    <w:lsdException w:name="HTML Address" w:semiHidden="1" w:unhideWhenUsed="1"/>
+    <w:lsdException w:name="HTML Cite" w:semiHidden="1" w:unhideWhenUsed="1"/>
+    <w:lsdException w:name="HTML Code" w:semiHidden="1" w:unhideWhenUsed="1"/>
+    <w:lsdException w:name="HTML Definition" w:semiHidden="1" w:unhideWhenUsed="1"/>
+    <w:lsdException w:name="HTML Keyboard" w:semiHidden="1" w:unhideWhenUsed="1"/>
+    <w:lsdException w:name="HTML Preformatted" w:semiHidden="1" w:unhideWhenUsed="1"/>
+    <w:lsdException w:name="HTML Sample" w:semiHidden="1" w:unhideWhenUsed="1"/>
+    <w:lsdException w:name="HTML Typewriter" w:semiHidden="1" w:unhideWhenUsed="1"/>
+    <w:lsdException w:name="HTML Variable" w:semiHidden="1" w:unhideWhenUsed="1"/>
+    <w:lsdException w:name="Normal Table" w:semiHidden="1" w:unhideWhenUsed="1"/>
+    <w:lsdException w:name="annotation subject" w:semiHidden="1" w:unhideWhenUsed="1"/>
+    <w:lsdException w:name="No List" w:semiHidden="1" w:unhideWhenUsed="1"/>
+    <w:lsdException w:name="Outline List 1" w:semiHidden="1" w:unhideWhenUsed="1"/>
+    <w:lsdException w:name="Outline List 2" w:semiHidden="1" w:unhideWhenUsed="1"/>
+    <w:lsdException w:name="Outline List 3" w:semiHidden="1" w:unhideWhenUsed="1"/>
+    <w:lsdException w:name="Table Simple 1" w:semiHidden="1" w:unhideWhenUsed="1"/>
+    <w:lsdException w:name="Table Simple 2" w:semiHidden="1" w:unhideWhenUsed="1"/>
+    <w:lsdException w:name="Table Simple 3" w:semiHidden="1" w:unhideWhenUsed="1"/>
+    <w:lsdException w:name="Table Classic 1" w:semiHidden="1" w:unhideWhenUsed="1"/>
+    <w:lsdException w:name="Table Classic 2" w:semiHidden="1" w:unhideWhenUsed="1"/>
+    <w:lsdException w:name="Table Classic 3" w:semiHidden="1" w:unhideWhenUsed="1"/>
+    <w:lsdException w:name="Table Classic 4" w:semiHidden="1" w:unhideWhenUsed="1"/>
+    <w:lsdException w:name="Table Colorful 1" w:semiHidden="1" w:unhideWhenUsed="1"/>
+    <w:lsdException w:name="Table Colorful 2" w:semiHidden="1" w:unhideWhenUsed="1"/>
+    <w:lsdException w:name="Table Colorful 3" w:semiHidden="1" w:unhideWhenUsed="1"/>
+    <w:lsdException w:name="Table Columns 1" w:semiHidden="1" w:unhideWhenUsed="1"/>
+    <w:lsdException w:name="Table Columns 2" w:semiHidden="1" w:unhideWhenUsed="1"/>
+    <w:lsdException w:name="Table Columns 3" w:semiHidden="1" w:unhideWhenUsed="1"/>
+    <w:lsdException w:name="Table Columns 4" w:semiHidden="1" w:unhideWhenUsed="1"/>
+    <w:lsdException w:name="Table Columns 5" w:semiHidden="1" w:unhideWhenUsed="1"/>
+    <w:lsdException w:name="Table Grid 1" w:semiHidden="1" w:unhideWhenUsed="1"/>
+    <w:lsdException w:name="Table Grid 2" w:semiHidden="1" w:unhideWhenUsed="1"/>
+    <w:lsdException w:name="Table Grid 3" w:semiHidden="1" w:unhideWhenUsed="1"/>
+    <w:lsdException w:name="Table Grid 4" w:semiHidden="1" w:unhideWhenUsed="1"/>
+    <w:lsdException w:name="Table Grid 5" w:semiHidden="1" w:unhideWhenUsed="1"/>
+    <w:lsdException w:name="Table Grid 6" w:semiHidden="1" w:unhideWhenUsed="1"/>
+    <w:lsdException w:name="Table Grid 7" w:semiHidden="1" w:unhideWhenUsed="1"/>
+    <w:lsdException w:name="Table Grid 8" w:semiHidden="1" w:unhideWhenUsed="1"/>
+    <w:lsdException w:name="Table List 1" w:semiHidden="1" w:unhideWhenUsed="1"/>
+    <w:lsdException w:name="Table List 2" w:semiHidden="1" w:unhideWhenUsed="1"/>
+    <w:lsdException w:name="Table List 3" w:semiHidden="1" w:unhideWhenUsed="1"/>
+    <w:lsdException w:name="Table List 4" w:semiHidden="1" w:unhideWhenUsed="1"/>
+    <w:lsdException w:name="Table List 5" w:semiHidden="1" w:unhideWhenUsed="1"/>
+    <w:lsdException w:name="Table List 6" w:semiHidden="1" w:unhideWhenUsed="1"/>
+    <w:lsdException w:name="Table List 7" w:semiHidden="1" w:unhideWhenUsed="1"/>
+    <w:lsdException w:name="Table List 8" w:semiHidden="1" w:unhideWhenUsed="1"/>
+    <w:lsdException w:name="Table 3D effects 1" w:semiHidden="1" w:unhideWhenUsed="1"/>
+    <w:lsdException w:name="Table 3D effects 2" w:semiHidden="1" w:unhideWhenUsed="1"/>
+    <w:lsdException w:name="Table 3D effects 3" w:semiHidden="1" w:unhideWhenUsed="1"/>
+    <w:lsdException w:name="Table Contemporary" w:semiHidden="1" w:unhideWhenUsed="1"/>
+    <w:lsdException w:name="Table Elegant" w:semiHidden="1" w:unhideWhenUsed="1"/>
+    <w:lsdException w:name="Table Professional" w:semiHidden="1" w:unhideWhenUsed="1"/>
+    <w:lsdException w:name="Table Subtle 1" w:semiHidden="1" w:unhideWhenUsed="1"/>
+    <w:lsdException w:name="Table Subtle 2" w:semiHidden="1" w:unhideWhenUsed="1"/>
+    <w:lsdException w:name="Table Web 1" w:semiHidden="1" w:unhideWhenUsed="1"/>
+    <w:lsdException w:name="Table Web 2" w:semiHidden="1" w:unhideWhenUsed="1"/>
+    <w:lsdException w:name="Table Web 3" w:semiHidden="1" w:unhideWhenUsed="1"/>
+    <w:lsdException w:name="Balloon Text" w:semiHidden="1" w:unhideWhenUsed="1"/>
+    <w:lsdException w:name="Table Grid" w:uiPriority="59"/>
+    <w:lsdException w:name="Table Theme" w:semiHidden="1" w:unhideWhenUsed="1"/>
+    <w:lsdException w:name="Placeholder Text" w:semiHidden="1"/>
+    <w:lsdException w:name="No Spacing" w:uiPriority="1" w:qFormat="1"/>
+    <w:lsdException w:name="Light Shading" w:uiPriority="60"/>
+    <w:lsdException w:name="Light List" w:uiPriority="61"/>
+    <w:lsdException w:name="Light Grid" w:uiPriority="62"/>
+    <w:lsdException w:name="Medium Shading 1" w:uiPriority="63"/>
+    <w:lsdException w:name="Medium Shading 2" w:uiPriority="64"/>
+    <w:lsdException w:name="Medium List 1" w:uiPriority="65"/>
+    <w:lsdException w:name="Medium List 2" w:uiPriority="66"/>
+    <w:lsdException w:name="Medium Grid 1" w:uiPriority="67"/>
+    <w:lsdException w:name="Medium Grid 2" w:uiPriority="68"/>
+    <w:lsdException w:name="Medium Grid 3" w:uiPriority="69"/>
+    <w:lsdException w:name="Dark List" w:uiPriority="70"/>
+    <w:lsdException w:name="Colorful Shading" w:uiPriority="71"/>
+    <w:lsdException w:name="Colorful List" w:uiPriority="72"/>
+    <w:lsdException w:name="Colorful Grid" w:uiPriority="73"/>
+    <w:lsdException w:name="Light Shading Accent 1" w:uiPriority="60"/>
+    <w:lsdException w:name="Light List Accent 1" w:uiPriority="61"/>
+    <w:lsdException w:name="Light Grid Accent 1" w:uiPriority="62"/>
+    <w:lsdException w:name="Medium Shading 1 Accent 1" w:uiPriority="63"/>
+    <w:lsdException w:name="Medium Shading 2 Accent 1" w:uiPriority="64"/>
+    <w:lsdException w:name="Medium List 1 Accent 1" w:uiPriority="65"/>
+    <w:lsdException w:name="Revision" w:semiHidden="1"/>
+    <w:lsdException w:name="List Paragraph" w:uiPriority="34" w:qFormat="1"/>
+    <w:lsdException w:name="Quote" w:uiPriority="29" w:qFormat="1"/>
+    <w:lsdException w:name="Intense Quote" w:uiPriority="30" w:qFormat="1"/>
+    <w:lsdException w:name="Medium List 2 Accent 1" w:uiPriority="66"/>
+    <w:lsdException w:name="Medium Grid 1 Accent 1" w:uiPriority="67"/>
+    <w:lsdException w:name="Medium Grid 2 Accent 1" w:uiPriority="68"/>
+    <w:lsdException w:name="Medium Grid 3 Accent 1" w:uiPriority="69"/>
+    <w:lsdException w:name="Dark List Accent 1" w:uiPriority="70"/>
+    <w:lsdException w:name="Colorful Shading Accent 1" w:uiPriority="71"/>
+    <w:lsdException w:name="Colorful List Accent 1" w:uiPriority="72"/>
+    <w:lsdException w:name="Colorful Grid Accent 1" w:uiPriority="73"/>
+    <w:lsdException w:name="Light Shading Accent 2" w:uiPriority="60"/>
+    <w:lsdException w:name="Light List Accent 2" w:uiPriority="61"/>
+    <w:lsdException w:name="Light Grid Accent 2" w:uiPriority="62"/>
+    <w:lsdException w:name="Medium Shading 1 Accent 2" w:uiPriority="63"/>
+    <w:lsdException w:name="Medium Shading 2 Accent 2" w:uiPriority="64"/>
+    <w:lsdException w:name="Medium List 1 Accent 2" w:uiPriority="65"/>
+    <w:lsdException w:name="Medium List 2 Accent 2" w:uiPriority="66"/>
+    <w:lsdException w:name="Medium Grid 1 Accent 2" w:uiPriority="67"/>
+    <w:lsdException w:name="Medium Grid 2 Accent 2" w:uiPriority="68"/>
+    <w:lsdException w:name="Medium Grid 3 Accent 2" w:uiPriority="69"/>
+    <w:lsdException w:name="Dark List Accent 2" w:uiPriority="70"/>
+    <w:lsdException w:name="Colorful Shading Accent 2" w:uiPriority="71"/>
+    <w:lsdException w:name="Colorful List Accent 2" w:uiPriority="72"/>
+    <w:lsdException w:name="Colorful Grid Accent 2" w:uiPriority="73"/>
+    <w:lsdException w:name="Light Shading Accent 3" w:uiPriority="60"/>
+    <w:lsdException w:name="Light List Accent 3" w:uiPriority="61"/>
+    <w:lsdException w:name="Light Grid Accent 3" w:uiPriority="62"/>
+    <w:lsdException w:name="Medium Shading 1 Accent 3" w:uiPriority="63"/>
+    <w:lsdException w:name="Medium Shading 2 Accent 3" w:uiPriority="64"/>
+    <w:lsdException w:name="Medium List 1 Accent 3" w:uiPriority="65"/>
+    <w:lsdException w:name="Medium List 2 Accent 3" w:uiPriority="66"/>
+    <w:lsdException w:name="Medium Grid 1 Accent 3" w:uiPriority="67"/>
+    <w:lsdException w:name="Medium Grid 2 Accent 3" w:uiPriority="68"/>
+    <w:lsdException w:name="Medium Grid 3 Accent 3" w:uiPriority="69"/>
+    <w:lsdException w:name="Dark List Accent 3" w:uiPriority="70"/>
+    <w:lsdException w:name="Colorful Shading Accent 3" w:uiPriority="71"/>
+    <w:lsdException w:name="Colorful List Accent 3" w:uiPriority="72"/>
+    <w:lsdException w:name="Colorful Grid Accent 3" w:uiPriority="73"/>
+    <w:lsdException w:name="Light Shading Accent 4" w:uiPriority="60"/>
+    <w:lsdException w:name="Light List Accent 4" w:uiPriority="61"/>
+    <w:lsdException w:name="Light Grid Accent 4" w:uiPriority="62"/>
+    <w:lsdException w:name="Medium Shading 1 Accent 4" w:uiPriority="63"/>
+    <w:lsdException w:name="Medium Shading 2 Accent 4" w:uiPriority="64"/>
+    <w:lsdException w:name="Medium List 1 Accent 4" w:uiPriority="65"/>
+    <w:lsdException w:name="Medium List 2 Accent 4" w:uiPriority="66"/>
+    <w:lsdException w:name="Medium Grid 1 Accent 4" w:uiPriority="67"/>
+    <w:lsdException w:name="Medium Grid 2 Accent 4" w:uiPriority="68"/>
+    <w:lsdException w:name="Medium Grid 3 Accent 4" w:uiPriority="69"/>
+    <w:lsdException w:name="Dark List Accent 4" w:uiPriority="70"/>
+    <w:lsdException w:name="Colorful Shading Accent 4" w:uiPriority="71"/>
+    <w:lsdException w:name="Colorful List Accent 4" w:uiPriority="72"/>
+    <w:lsdException w:name="Colorful Grid Accent 4" w:uiPriority="73"/>
+    <w:lsdException w:name="Light Shading Accent 5" w:uiPriority="60"/>
+    <w:lsdException w:name="Light List Accent 5" w:uiPriority="61"/>
+    <w:lsdException w:name="Light Grid Accent 5" w:uiPriority="62"/>
+    <w:lsdException w:name="Medium Shading 1 Accent 5" w:uiPriority="63"/>
+    <w:lsdException w:name="Medium Shading 2 Accent 5" w:uiPriority="64"/>
+    <w:lsdException w:name="Medium List 1 Accent 5" w:uiPriority="65"/>
+    <w:lsdException w:name="Medium List 2 Accent 5" w:uiPriority="66"/>
+    <w:lsdException w:name="Medium Grid 1 Accent 5" w:uiPriority="67"/>
+    <w:lsdException w:name="Medium Grid 2 Accent 5" w:uiPriority="68"/>
+    <w:lsdException w:name="Medium Grid 3 Accent 5" w:uiPriority="69"/>
+    <w:lsdException w:name="Dark List Accent 5" w:uiPriority="70"/>
+    <w:lsdException w:name="Colorful Shading Accent 5" w:uiPriority="71"/>
+    <w:lsdException w:name="Colorful List Accent 5" w:uiPriority="72"/>
+    <w:lsdException w:name="Colorful Grid Accent 5" w:uiPriority="73"/>
+    <w:lsdException w:name="Light Shading Accent 6" w:uiPriority="60"/>
+    <w:lsdException w:name="Light List Accent 6" w:uiPriority="61"/>
+    <w:lsdException w:name="Light Grid Accent 6" w:uiPriority="62"/>
+    <w:lsdException w:name="Medium Shading 1 Accent 6" w:uiPriority="63"/>
+    <w:lsdException w:name="Medium Shading 2 Accent 6" w:uiPriority="64"/>
+    <w:lsdException w:name="Medium List 1 Accent 6" w:uiPriority="65"/>
+    <w:lsdException w:name="Medium List 2 Accent 6" w:uiPriority="66"/>
+    <w:lsdException w:name="Medium Grid 1 Accent 6" w:uiPriority="67"/>
+    <w:lsdException w:name="Medium Grid 2 Accent 6" w:uiPriority="68"/>
+    <w:lsdException w:name="Medium Grid 3 Accent 6" w:uiPriority="69"/>
+    <w:lsdException w:name="Dark List Accent 6" w:uiPriority="70"/>
+    <w:lsdException w:name="Colorful Shading Accent 6" w:uiPriority="71"/>
+    <w:lsdException w:name="Colorful List Accent 6" w:uiPriority="72"/>
+    <w:lsdException w:name="Colorful Grid Accent 6" w:uiPriority="73"/>
+    <w:lsdException w:name="Subtle Emphasis" w:uiPriority="19" w:qFormat="1"/>
+    <w:lsdException w:name="Intense Emphasis" w:uiPriority="21" w:qFormat="1"/>
+    <w:lsdException w:name="Subtle Reference" w:uiPriority="31" w:qFormat="1"/>
+    <w:lsdException w:name="Intense Reference" w:uiPriority="32" w:qFormat="1"/>
+    <w:lsdException w:name="Book Title" w:uiPriority="33" w:qFormat="1"/>
+    <w:lsdException w:name="Bibliography" w:semiHidden="1" w:uiPriority="37" w:unhideWhenUsed="1"/>
+    <w:lsdException w:name="TOC Heading" w:semiHidden="1" w:uiPriority="39" w:unhideWhenUsed="1" w:qFormat="1"/>
+    <w:lsdException w:name="Grid Table 4" w:uiPriority="49"/>
+    <w:lsdException w:name="Grid Table 5 Dark" w:uiPriority="50"/>
+    <w:lsdException w:name="Grid Table 6 Colorful" w:uiPriority="51"/>
+    <w:lsdException w:name="Grid Table 7 Colorful" w:uiPriority="52"/>
+    <w:lsdException w:name="Grid Table 1 Light Accent 1" w:uiPriority="46"/>
+    <w:lsdException w:name="Grid Table 2 Accent 1" w:uiPriority="47"/>
+    <w:lsdException w:name="Grid Table 3 Accent 1" w:uiPriority="48"/>
+    <w:lsdException w:name="Grid Table 4 Accent 1" w:uiPriority="49"/>
+    <w:lsdException w:name="Grid Table 5 Dark Accent 1" w:uiPriority="50"/>
+    <w:lsdException w:name="Grid Table 6 Colorful Accent 1" w:uiPriority="51"/>
+    <w:lsdException w:name="Grid Table 7 Colorful Accent 1" w:uiPriority="52"/>
+    <w:lsdException w:name="Grid Table 1 Light Accent 2" w:uiPriority="46"/>
+    <w:lsdException w:name="Grid Table 2 Accent 2" w:uiPriority="47"/>
+    <w:lsdException w:name="Grid Table 3 Accent 2" w:uiPriority="48"/>
+    <w:lsdException w:name="Grid Table 4 Accent 2" w:uiPriority="49"/>
+    <w:lsdException w:name="Grid Table 5 Dark Accent 2" w:uiPriority="50"/>
+    <w:lsdException w:name="Grid Table 6 Colorful Accent 2" w:uiPriority="51"/>
+    <w:lsdException w:name="Grid Table 7 Colorful Accent 2" w:uiPriority="52"/>
+    <w:lsdException w:name="Grid Table 1 Light Accent 3" w:uiPriority="46"/>
+    <w:lsdException w:name="Grid Table 2 Accent 3" w:uiPriority="47"/>
+    <w:lsdException w:name="Grid Table 3 Accent 3" w:uiPriority="48"/>
+    <w:lsdException w:name="Grid Table 4 Accent 3" w:uiPriority="49"/>
+    <w:lsdException w:name="Grid Table 5 Dark Accent 3" w:uiPriority="50"/>
+    <w:lsdException w:name="Grid Table 6 Colorful Accent 3" w:uiPriority="51"/>
+    <w:lsdException w:name="Grid Table 7 Colorful Accent 3" w:uiPriority="52"/>
+    <w:lsdException w:name="Grid Table 1 Light Accent 4" w:uiPriority="46"/>
+    <w:lsdException w:name="Grid Table 2 Accent 4" w:uiPriority="47"/>
+    <w:lsdException w:name="Grid Table 3 Accent 4" w:uiPriority="48"/>
+    <w:lsdException w:name="Grid Table 4 Accent 4" w:uiPriority="49"/>
+    <w:lsdException w:name="Grid Table 5 Dark Accent 4" w:uiPriority="50"/>
+    <w:lsdException w:name="Grid Table 6 Colorful Accent 4" w:uiPriority="51"/>
+    <w:lsdException w:name="Grid Table 7 Colorful Accent 4" w:uiPriority="52"/>
+    <w:lsdException w:name="Grid Table 1 Light Accent 5" w:uiPriority="46"/>
+    <w:lsdException w:name="Grid Table 2 Accent 5" w:uiPriority="47"/>
+    <w:lsdException w:name="Grid Table 3 Accent 5" w:uiPriority="48"/>
+    <w:lsdException w:name="Grid Table 4 Accent 5" w:uiPriority="49"/>
+    <w:lsdException w:name="Grid Table 5 Dark Accent 5" w:uiPriority="50"/>
+    <w:lsdException w:name="Grid Table 6 Colorful Accent 5" w:uiPriority="51"/>
+    <w:lsdException w:name="Grid Table 7 Colorful Accent 5" w:uiPriority="52"/>
+    <w:lsdException w:name="Grid Table 1 Light Accent 6" w:uiPriority="46"/>
+    <w:lsdException w:name="Grid Table 2 Accent 6" w:uiPriority="47"/>
+    <w:lsdException w:name="Grid Table 3 Accent 6" w:uiPriority="48"/>
+    <w:lsdException w:name="Grid Table 4 Accent 6" w:uiPriority="49"/>
+    <w:lsdException w:name="Grid Table 5 Dark Accent 6" w:uiPriority="50"/>
+    <w:lsdException w:name="Grid Table 6 Colorful Accent 6" w:uiPriority="51"/>
+    <w:lsdException w:name="Grid Table 7 Colorful Accent 6" w:uiPriority="52"/>
+    <w:lsdException w:name="List Table 1 Light" w:uiPriority="46"/>
+    <w:lsdException w:name="List Table 2" w:uiPriority="47"/>
+    <w:lsdException w:name="List Table 3" w:uiPriority="48"/>
+    <w:lsdException w:name="List Table 4" w:uiPriority="49"/>
+    <w:lsdException w:name="List Table 5 Dark" w:uiPriority="50"/>
+    <w:lsdException w:name="List Table 6 Colorful" w:uiPriority="51"/>
+    <w:lsdException w:name="List Table 7 Colorful" w:uiPriority="52"/>
+    <w:lsdException w:name="List Table 1 Light Accent 1" w:uiPriority="46"/>
+    <w:lsdException w:name="List Table 2 Accent 1" w:uiPriority="47"/>
+    <w:lsdException w:name="List Table 3 Accent 1" w:uiPriority="48"/>
+    <w:lsdException w:name="List Table 4 Accent 1" w:uiPriority="49"/>
+    <w:lsdException w:name="List Table 5 Dark Accent 1" w:uiPriority="50"/>
+    <w:lsdException w:name="List Table 6 Colorful Accent 1" w:uiPriority="51"/>
+    <w:lsdException w:name="List Table 7 Colorful Accent 1" w:uiPriority="52"/>
+    <w:lsdException w:name="List Table 1 Light Accent 2" w:uiPriority="46"/>
+    <w:lsdException w:name="List Table 2 Accent 2" w:uiPriority="47"/>
+    <w:lsdException w:name="List Table 3 Accent 2" w:uiPriority="48"/>
+    <w:lsdException w:name="List Table 4 Accent 2" w:uiPriority="49"/>
+    <w:lsdException w:name="List Table 5 Dark Accent 2" w:uiPriority="50"/>
+    <w:lsdException w:name="List Table 6 Colorful Accent 2" w:uiPriority="51"/>
+    <w:lsdException w:name="List Table 7 Colorful Accent 2" w:uiPriority="52"/>
+    <w:lsdException w:name="List Table 1 Light Accent 3" w:uiPriority="46"/>
+    <w:lsdException w:name="List Table 2 Accent 3" w:uiPriority="47"/>
+    <w:lsdException w:name="List Table 3 Accent 3" w:uiPriority="48"/>
+    <w:lsdException w:name="List Table 4 Accent 3" w:uiPriority="49"/>
+    <w:lsdException w:name="List Table 5 Dark Accent 3" w:uiPriority="50"/>
+    <w:lsdException w:name="List Table 6 Colorful Accent 3" w:uiPriority="51"/>
+    <w:lsdException w:name="List Table 7 Colorful Accent 3" w:uiPriority="52"/>
+    <w:lsdException w:name="List Table 1 Light Accent 4" w:uiPriority="46"/>
+    <w:lsdException w:name="List Table 2 Accent 4" w:uiPriority="47"/>
+    <w:lsdException w:name="List Table 3 Accent 4" w:uiPriority="48"/>
+    <w:lsdException w:name="List Table 4 Accent 4" w:uiPriority="49"/>
+    <w:lsdException w:name="List Table 5 Dark Accent 4" w:uiPriority="50"/>
+    <w:lsdException w:name="List Table 6 Colorful Accent 4" w:uiPriority="51"/>
+    <w:lsdException w:name="List Table 7 Colorful Accent 4" w:uiPriority="52"/>
+    <w:lsdException w:name="List Table 1 Light Accent 5" w:uiPriority="46"/>
+    <w:lsdException w:name="List Table 2 Accent 5" w:uiPriority="47"/>
+    <w:lsdException w:name="List Table 3 Accent 5" w:uiPriority="48"/>
+    <w:lsdException w:name="List Table 4 Accent 5" w:uiPriority="49"/>
+    <w:lsdException w:name="List Table 5 Dark Accent 5" w:uiPriority="50"/>
+    <w:lsdException w:name="List Table 6 Colorful Accent 5" w:uiPriority="51"/>
+    <w:lsdException w:name="List Table 7 Colorful Accent 5" w:uiPriority="52"/>
+    <w:lsdException w:name="List Table 1 Light Accent 6" w:uiPriority="46"/>
+    <w:lsdException w:name="List Table 2 Accent 6" w:uiPriority="47"/>
+    <w:lsdException w:name="List Table 3 Accent 6" w:uiPriority="48"/>
+    <w:lsdException w:name="List Table 4 Accent 6" w:uiPriority="49"/>
+    <w:lsdException w:name="List Table 5 Dark Accent 6" w:uiPriority="50"/>
+    <w:lsdException w:name="List Table 6 Colorful Accent 6" w:uiPriority="51"/>
+    <w:lsdException w:name="List Table 7 Colorful Accent 6" w:uiPriority="52"/>
   </w:latentStyles>
   <w:style w:type="paragraph" w:default="1" w:styleId="Normal">
     <w:name w:val="Normal"/>
@@ -1948,352 +2327,53 @@
       <w:lang w:val="fr-FR"/>
     </w:rPr>
   </w:style>
-</w:styles>
-</file>
-
-<file path=word/stylesWithEffects.xml><?xml version="1.0" encoding="utf-8"?>
-<w:styles xmlns:wpc="http://schemas.microsoft.com/office/word/2010/wordprocessingCanvas" xmlns:mo="http://schemas.microsoft.com/office/mac/office/2008/main" xmlns:mc="http://schemas.openxmlformats.org/markup-compatibility/2006" xmlns:mv="urn:schemas-microsoft-com:mac:vml" xmlns:o="urn:schemas-microsoft-com:office:office" xmlns:r="http://schemas.openxmlformats.org/officeDocument/2006/relationships" xmlns:m="http://schemas.openxmlformats.org/officeDocument/2006/math" xmlns:v="urn:schemas-microsoft-com:vml" xmlns:wp14="http://schemas.microsoft.com/office/word/2010/wordprocessingDrawing" xmlns:wp="http://schemas.openxmlformats.org/drawingml/2006/wordprocessingDrawing" xmlns:w10="urn:schemas-microsoft-com:office:word" xmlns:w="http://schemas.openxmlformats.org/wordprocessingml/2006/main" xmlns:w14="http://schemas.microsoft.com/office/word/2010/wordml" xmlns:wpg="http://schemas.microsoft.com/office/word/2010/wordprocessingGroup" xmlns:wpi="http://schemas.microsoft.com/office/word/2010/wordprocessingInk" xmlns:wne="http://schemas.microsoft.com/office/word/2006/wordml" xmlns:wps="http://schemas.microsoft.com/office/word/2010/wordprocessingShape" mc:Ignorable="w14 wp14">
-  <w:docDefaults>
-    <w:rPrDefault>
-      <w:rPr>
-        <w:rFonts w:asciiTheme="minorHAnsi" w:eastAsiaTheme="minorEastAsia" w:hAnsiTheme="minorHAnsi" w:cstheme="minorBidi"/>
-        <w:sz w:val="24"/>
-        <w:szCs w:val="24"/>
-        <w:lang w:val="en-US" w:eastAsia="fr-FR" w:bidi="ar-SA"/>
-      </w:rPr>
-    </w:rPrDefault>
-    <w:pPrDefault/>
-  </w:docDefaults>
-  <w:latentStyles w:defLockedState="0" w:defUIPriority="99" w:defSemiHidden="1" w:defUnhideWhenUsed="1" w:defQFormat="0" w:count="276">
-    <w:lsdException w:name="Normal" w:semiHidden="0" w:uiPriority="0" w:unhideWhenUsed="0" w:qFormat="1"/>
-    <w:lsdException w:name="heading 1" w:semiHidden="0" w:uiPriority="9" w:unhideWhenUsed="0" w:qFormat="1"/>
-    <w:lsdException w:name="heading 2" w:uiPriority="9" w:qFormat="1"/>
-    <w:lsdException w:name="heading 3" w:uiPriority="9" w:qFormat="1"/>
-    <w:lsdException w:name="heading 4" w:uiPriority="9" w:qFormat="1"/>
-    <w:lsdException w:name="heading 5" w:uiPriority="9" w:qFormat="1"/>
-    <w:lsdException w:name="heading 6" w:uiPriority="9" w:qFormat="1"/>
-    <w:lsdException w:name="heading 7" w:uiPriority="9" w:qFormat="1"/>
-    <w:lsdException w:name="heading 8" w:uiPriority="9" w:qFormat="1"/>
-    <w:lsdException w:name="heading 9" w:uiPriority="9" w:qFormat="1"/>
-    <w:lsdException w:name="toc 1" w:uiPriority="39"/>
-    <w:lsdException w:name="toc 2" w:uiPriority="39"/>
-    <w:lsdException w:name="toc 3" w:uiPriority="39"/>
-    <w:lsdException w:name="toc 4" w:uiPriority="39"/>
-    <w:lsdException w:name="toc 5" w:uiPriority="39"/>
-    <w:lsdException w:name="toc 6" w:uiPriority="39"/>
-    <w:lsdException w:name="toc 7" w:uiPriority="39"/>
-    <w:lsdException w:name="toc 8" w:uiPriority="39"/>
-    <w:lsdException w:name="toc 9" w:uiPriority="39"/>
-    <w:lsdException w:name="caption" w:uiPriority="35" w:qFormat="1"/>
-    <w:lsdException w:name="Title" w:semiHidden="0" w:uiPriority="10" w:unhideWhenUsed="0" w:qFormat="1"/>
-    <w:lsdException w:name="Default Paragraph Font" w:uiPriority="1"/>
-    <w:lsdException w:name="Subtitle" w:semiHidden="0" w:uiPriority="11" w:unhideWhenUsed="0" w:qFormat="1"/>
-    <w:lsdException w:name="Strong" w:semiHidden="0" w:uiPriority="22" w:unhideWhenUsed="0" w:qFormat="1"/>
-    <w:lsdException w:name="Emphasis" w:semiHidden="0" w:uiPriority="20" w:unhideWhenUsed="0" w:qFormat="1"/>
-    <w:lsdException w:name="Table Grid" w:semiHidden="0" w:uiPriority="59" w:unhideWhenUsed="0"/>
-    <w:lsdException w:name="Note Level 1" w:semiHidden="0" w:unhideWhenUsed="0"/>
-    <w:lsdException w:name="Note Level 2" w:semiHidden="0" w:unhideWhenUsed="0"/>
-    <w:lsdException w:name="Note Level 3" w:semiHidden="0" w:unhideWhenUsed="0"/>
-    <w:lsdException w:name="Note Level 4" w:semiHidden="0" w:unhideWhenUsed="0"/>
-    <w:lsdException w:name="Note Level 5" w:semiHidden="0" w:unhideWhenUsed="0"/>
-    <w:lsdException w:name="Note Level 6" w:semiHidden="0" w:unhideWhenUsed="0"/>
-    <w:lsdException w:name="Note Level 7" w:semiHidden="0" w:unhideWhenUsed="0"/>
-    <w:lsdException w:name="Note Level 8" w:semiHidden="0" w:unhideWhenUsed="0"/>
-    <w:lsdException w:name="Note Level 9" w:semiHidden="0" w:unhideWhenUsed="0"/>
-    <w:lsdException w:name="Placeholder Text" w:unhideWhenUsed="0"/>
-    <w:lsdException w:name="No Spacing" w:semiHidden="0" w:uiPriority="1" w:unhideWhenUsed="0" w:qFormat="1"/>
-    <w:lsdException w:name="Light Shading" w:semiHidden="0" w:uiPriority="60" w:unhideWhenUsed="0"/>
-    <w:lsdException w:name="Light List" w:semiHidden="0" w:uiPriority="61" w:unhideWhenUsed="0"/>
-    <w:lsdException w:name="Light Grid" w:semiHidden="0" w:uiPriority="62" w:unhideWhenUsed="0"/>
-    <w:lsdException w:name="Medium Shading 1" w:semiHidden="0" w:uiPriority="63" w:unhideWhenUsed="0"/>
-    <w:lsdException w:name="Medium Shading 2" w:semiHidden="0" w:uiPriority="64" w:unhideWhenUsed="0"/>
-    <w:lsdException w:name="Medium List 1" w:semiHidden="0" w:uiPriority="65" w:unhideWhenUsed="0"/>
-    <w:lsdException w:name="Medium List 2" w:semiHidden="0" w:uiPriority="66" w:unhideWhenUsed="0"/>
-    <w:lsdException w:name="Medium Grid 1" w:semiHidden="0" w:uiPriority="67" w:unhideWhenUsed="0"/>
-    <w:lsdException w:name="Medium Grid 2" w:semiHidden="0" w:uiPriority="68" w:unhideWhenUsed="0"/>
-    <w:lsdException w:name="Medium Grid 3" w:semiHidden="0" w:uiPriority="69" w:unhideWhenUsed="0"/>
-    <w:lsdException w:name="Dark List" w:semiHidden="0" w:uiPriority="70" w:unhideWhenUsed="0"/>
-    <w:lsdException w:name="Colorful Shading" w:semiHidden="0" w:uiPriority="71" w:unhideWhenUsed="0"/>
-    <w:lsdException w:name="Colorful List" w:semiHidden="0" w:uiPriority="72" w:unhideWhenUsed="0"/>
-    <w:lsdException w:name="Colorful Grid" w:semiHidden="0" w:uiPriority="73" w:unhideWhenUsed="0"/>
-    <w:lsdException w:name="Light Shading Accent 1" w:semiHidden="0" w:uiPriority="60" w:unhideWhenUsed="0"/>
-    <w:lsdException w:name="Light List Accent 1" w:semiHidden="0" w:uiPriority="61" w:unhideWhenUsed="0"/>
-    <w:lsdException w:name="Light Grid Accent 1" w:semiHidden="0" w:uiPriority="62" w:unhideWhenUsed="0"/>
-    <w:lsdException w:name="Medium Shading 1 Accent 1" w:semiHidden="0" w:uiPriority="63" w:unhideWhenUsed="0"/>
-    <w:lsdException w:name="Medium Shading 2 Accent 1" w:semiHidden="0" w:uiPriority="64" w:unhideWhenUsed="0"/>
-    <w:lsdException w:name="Medium List 1 Accent 1" w:semiHidden="0" w:uiPriority="65" w:unhideWhenUsed="0"/>
-    <w:lsdException w:name="Revision" w:unhideWhenUsed="0"/>
-    <w:lsdException w:name="List Paragraph" w:semiHidden="0" w:uiPriority="34" w:unhideWhenUsed="0" w:qFormat="1"/>
-    <w:lsdException w:name="Quote" w:semiHidden="0" w:uiPriority="29" w:unhideWhenUsed="0" w:qFormat="1"/>
-    <w:lsdException w:name="Intense Quote" w:semiHidden="0" w:uiPriority="30" w:unhideWhenUsed="0" w:qFormat="1"/>
-    <w:lsdException w:name="Medium List 2 Accent 1" w:semiHidden="0" w:uiPriority="66" w:unhideWhenUsed="0"/>
-    <w:lsdException w:name="Medium Grid 1 Accent 1" w:semiHidden="0" w:uiPriority="67" w:unhideWhenUsed="0"/>
-    <w:lsdException w:name="Medium Grid 2 Accent 1" w:semiHidden="0" w:uiPriority="68" w:unhideWhenUsed="0"/>
-    <w:lsdException w:name="Medium Grid 3 Accent 1" w:semiHidden="0" w:uiPriority="69" w:unhideWhenUsed="0"/>
-    <w:lsdException w:name="Dark List Accent 1" w:semiHidden="0" w:uiPriority="70" w:unhideWhenUsed="0"/>
-    <w:lsdException w:name="Colorful Shading Accent 1" w:semiHidden="0" w:uiPriority="71" w:unhideWhenUsed="0"/>
-    <w:lsdException w:name="Colorful List Accent 1" w:semiHidden="0" w:uiPriority="72" w:unhideWhenUsed="0"/>
-    <w:lsdException w:name="Colorful Grid Accent 1" w:semiHidden="0" w:uiPriority="73" w:unhideWhenUsed="0"/>
-    <w:lsdException w:name="Light Shading Accent 2" w:semiHidden="0" w:uiPriority="60" w:unhideWhenUsed="0"/>
-    <w:lsdException w:name="Light List Accent 2" w:semiHidden="0" w:uiPriority="61" w:unhideWhenUsed="0"/>
-    <w:lsdException w:name="Light Grid Accent 2" w:semiHidden="0" w:uiPriority="62" w:unhideWhenUsed="0"/>
-    <w:lsdException w:name="Medium Shading 1 Accent 2" w:semiHidden="0" w:uiPriority="63" w:unhideWhenUsed="0"/>
-    <w:lsdException w:name="Medium Shading 2 Accent 2" w:semiHidden="0" w:uiPriority="64" w:unhideWhenUsed="0"/>
-    <w:lsdException w:name="Medium List 1 Accent 2" w:semiHidden="0" w:uiPriority="65" w:unhideWhenUsed="0"/>
-    <w:lsdException w:name="Medium List 2 Accent 2" w:semiHidden="0" w:uiPriority="66" w:unhideWhenUsed="0"/>
-    <w:lsdException w:name="Medium Grid 1 Accent 2" w:semiHidden="0" w:uiPriority="67" w:unhideWhenUsed="0"/>
-    <w:lsdException w:name="Medium Grid 2 Accent 2" w:semiHidden="0" w:uiPriority="68" w:unhideWhenUsed="0"/>
-    <w:lsdException w:name="Medium Grid 3 Accent 2" w:semiHidden="0" w:uiPriority="69" w:unhideWhenUsed="0"/>
-    <w:lsdException w:name="Dark List Accent 2" w:semiHidden="0" w:uiPriority="70" w:unhideWhenUsed="0"/>
-    <w:lsdException w:name="Colorful Shading Accent 2" w:semiHidden="0" w:uiPriority="71" w:unhideWhenUsed="0"/>
-    <w:lsdException w:name="Colorful List Accent 2" w:semiHidden="0" w:uiPriority="72" w:unhideWhenUsed="0"/>
-    <w:lsdException w:name="Colorful Grid Accent 2" w:semiHidden="0" w:uiPriority="73" w:unhideWhenUsed="0"/>
-    <w:lsdException w:name="Light Shading Accent 3" w:semiHidden="0" w:uiPriority="60" w:unhideWhenUsed="0"/>
-    <w:lsdException w:name="Light List Accent 3" w:semiHidden="0" w:uiPriority="61" w:unhideWhenUsed="0"/>
-    <w:lsdException w:name="Light Grid Accent 3" w:semiHidden="0" w:uiPriority="62" w:unhideWhenUsed="0"/>
-    <w:lsdException w:name="Medium Shading 1 Accent 3" w:semiHidden="0" w:uiPriority="63" w:unhideWhenUsed="0"/>
-    <w:lsdException w:name="Medium Shading 2 Accent 3" w:semiHidden="0" w:uiPriority="64" w:unhideWhenUsed="0"/>
-    <w:lsdException w:name="Medium List 1 Accent 3" w:semiHidden="0" w:uiPriority="65" w:unhideWhenUsed="0"/>
-    <w:lsdException w:name="Medium List 2 Accent 3" w:semiHidden="0" w:uiPriority="66" w:unhideWhenUsed="0"/>
-    <w:lsdException w:name="Medium Grid 1 Accent 3" w:semiHidden="0" w:uiPriority="67" w:unhideWhenUsed="0"/>
-    <w:lsdException w:name="Medium Grid 2 Accent 3" w:semiHidden="0" w:uiPriority="68" w:unhideWhenUsed="0"/>
-    <w:lsdException w:name="Medium Grid 3 Accent 3" w:semiHidden="0" w:uiPriority="69" w:unhideWhenUsed="0"/>
-    <w:lsdException w:name="Dark List Accent 3" w:semiHidden="0" w:uiPriority="70" w:unhideWhenUsed="0"/>
-    <w:lsdException w:name="Colorful Shading Accent 3" w:semiHidden="0" w:uiPriority="71" w:unhideWhenUsed="0"/>
-    <w:lsdException w:name="Colorful List Accent 3" w:semiHidden="0" w:uiPriority="72" w:unhideWhenUsed="0"/>
-    <w:lsdException w:name="Colorful Grid Accent 3" w:semiHidden="0" w:uiPriority="73" w:unhideWhenUsed="0"/>
-    <w:lsdException w:name="Light Shading Accent 4" w:semiHidden="0" w:uiPriority="60" w:unhideWhenUsed="0"/>
-    <w:lsdException w:name="Light List Accent 4" w:semiHidden="0" w:uiPriority="61" w:unhideWhenUsed="0"/>
-    <w:lsdException w:name="Light Grid Accent 4" w:semiHidden="0" w:uiPriority="62" w:unhideWhenUsed="0"/>
-    <w:lsdException w:name="Medium Shading 1 Accent 4" w:semiHidden="0" w:uiPriority="63" w:unhideWhenUsed="0"/>
-    <w:lsdException w:name="Medium Shading 2 Accent 4" w:semiHidden="0" w:uiPriority="64" w:unhideWhenUsed="0"/>
-    <w:lsdException w:name="Medium List 1 Accent 4" w:semiHidden="0" w:uiPriority="65" w:unhideWhenUsed="0"/>
-    <w:lsdException w:name="Medium List 2 Accent 4" w:semiHidden="0" w:uiPriority="66" w:unhideWhenUsed="0"/>
-    <w:lsdException w:name="Medium Grid 1 Accent 4" w:semiHidden="0" w:uiPriority="67" w:unhideWhenUsed="0"/>
-    <w:lsdException w:name="Medium Grid 2 Accent 4" w:semiHidden="0" w:uiPriority="68" w:unhideWhenUsed="0"/>
-    <w:lsdException w:name="Medium Grid 3 Accent 4" w:semiHidden="0" w:uiPriority="69" w:unhideWhenUsed="0"/>
-    <w:lsdException w:name="Dark List Accent 4" w:semiHidden="0" w:uiPriority="70" w:unhideWhenUsed="0"/>
-    <w:lsdException w:name="Colorful Shading Accent 4" w:semiHidden="0" w:uiPriority="71" w:unhideWhenUsed="0"/>
-    <w:lsdException w:name="Colorful List Accent 4" w:semiHidden="0" w:uiPriority="72" w:unhideWhenUsed="0"/>
-    <w:lsdException w:name="Colorful Grid Accent 4" w:semiHidden="0" w:uiPriority="73" w:unhideWhenUsed="0"/>
-    <w:lsdException w:name="Light Shading Accent 5" w:semiHidden="0" w:uiPriority="60" w:unhideWhenUsed="0"/>
-    <w:lsdException w:name="Light List Accent 5" w:semiHidden="0" w:uiPriority="61" w:unhideWhenUsed="0"/>
-    <w:lsdException w:name="Light Grid Accent 5" w:semiHidden="0" w:uiPriority="62" w:unhideWhenUsed="0"/>
-    <w:lsdException w:name="Medium Shading 1 Accent 5" w:semiHidden="0" w:uiPriority="63" w:unhideWhenUsed="0"/>
-    <w:lsdException w:name="Medium Shading 2 Accent 5" w:semiHidden="0" w:uiPriority="64" w:unhideWhenUsed="0"/>
-    <w:lsdException w:name="Medium List 1 Accent 5" w:semiHidden="0" w:uiPriority="65" w:unhideWhenUsed="0"/>
-    <w:lsdException w:name="Medium List 2 Accent 5" w:semiHidden="0" w:uiPriority="66" w:unhideWhenUsed="0"/>
-    <w:lsdException w:name="Medium Grid 1 Accent 5" w:semiHidden="0" w:uiPriority="67" w:unhideWhenUsed="0"/>
-    <w:lsdException w:name="Medium Grid 2 Accent 5" w:semiHidden="0" w:uiPriority="68" w:unhideWhenUsed="0"/>
-    <w:lsdException w:name="Medium Grid 3 Accent 5" w:semiHidden="0" w:uiPriority="69" w:unhideWhenUsed="0"/>
-    <w:lsdException w:name="Dark List Accent 5" w:semiHidden="0" w:uiPriority="70" w:unhideWhenUsed="0"/>
-    <w:lsdException w:name="Colorful Shading Accent 5" w:semiHidden="0" w:uiPriority="71" w:unhideWhenUsed="0"/>
-    <w:lsdException w:name="Colorful List Accent 5" w:semiHidden="0" w:uiPriority="72" w:unhideWhenUsed="0"/>
-    <w:lsdException w:name="Colorful Grid Accent 5" w:semiHidden="0" w:uiPriority="73" w:unhideWhenUsed="0"/>
-    <w:lsdException w:name="Light Shading Accent 6" w:semiHidden="0" w:uiPriority="60" w:unhideWhenUsed="0"/>
-    <w:lsdException w:name="Light List Accent 6" w:semiHidden="0" w:uiPriority="61" w:unhideWhenUsed="0"/>
-    <w:lsdException w:name="Light Grid Accent 6" w:semiHidden="0" w:uiPriority="62" w:unhideWhenUsed="0"/>
-    <w:lsdException w:name="Medium Shading 1 Accent 6" w:semiHidden="0" w:uiPriority="63" w:unhideWhenUsed="0"/>
-    <w:lsdException w:name="Medium Shading 2 Accent 6" w:semiHidden="0" w:uiPriority="64" w:unhideWhenUsed="0"/>
-    <w:lsdException w:name="Medium List 1 Accent 6" w:semiHidden="0" w:uiPriority="65" w:unhideWhenUsed="0"/>
-    <w:lsdException w:name="Medium List 2 Accent 6" w:semiHidden="0" w:uiPriority="66" w:unhideWhenUsed="0"/>
-    <w:lsdException w:name="Medium Grid 1 Accent 6" w:semiHidden="0" w:uiPriority="67" w:unhideWhenUsed="0"/>
-    <w:lsdException w:name="Medium Grid 2 Accent 6" w:semiHidden="0" w:uiPriority="68" w:unhideWhenUsed="0"/>
-    <w:lsdException w:name="Medium Grid 3 Accent 6" w:semiHidden="0" w:uiPriority="69" w:unhideWhenUsed="0"/>
-    <w:lsdException w:name="Dark List Accent 6" w:semiHidden="0" w:uiPriority="70" w:unhideWhenUsed="0"/>
-    <w:lsdException w:name="Colorful Shading Accent 6" w:semiHidden="0" w:uiPriority="71" w:unhideWhenUsed="0"/>
-    <w:lsdException w:name="Colorful List Accent 6" w:semiHidden="0" w:uiPriority="72" w:unhideWhenUsed="0"/>
-    <w:lsdException w:name="Colorful Grid Accent 6" w:semiHidden="0" w:uiPriority="73" w:unhideWhenUsed="0"/>
-    <w:lsdException w:name="Subtle Emphasis" w:semiHidden="0" w:uiPriority="19" w:unhideWhenUsed="0" w:qFormat="1"/>
-    <w:lsdException w:name="Intense Emphasis" w:semiHidden="0" w:uiPriority="21" w:unhideWhenUsed="0" w:qFormat="1"/>
-    <w:lsdException w:name="Subtle Reference" w:semiHidden="0" w:uiPriority="31" w:unhideWhenUsed="0" w:qFormat="1"/>
-    <w:lsdException w:name="Intense Reference" w:semiHidden="0" w:uiPriority="32" w:unhideWhenUsed="0" w:qFormat="1"/>
-    <w:lsdException w:name="Book Title" w:semiHidden="0" w:uiPriority="33" w:unhideWhenUsed="0" w:qFormat="1"/>
-    <w:lsdException w:name="Bibliography" w:uiPriority="37"/>
-    <w:lsdException w:name="TOC Heading" w:uiPriority="39" w:qFormat="1"/>
-  </w:latentStyles>
-  <w:style w:type="paragraph" w:default="1" w:styleId="Normal">
-    <w:name w:val="Normal"/>
-    <w:qFormat/>
-    <w:rsid w:val="009751C9"/>
+  <w:style w:type="paragraph" w:styleId="En-tte">
+    <w:name w:val="header"/>
+    <w:basedOn w:val="Normal"/>
+    <w:link w:val="En-tteCar"/>
+    <w:uiPriority w:val="99"/>
+    <w:unhideWhenUsed/>
+    <w:rsid w:val="005974D7"/>
     <w:pPr>
-      <w:spacing w:before="120"/>
+      <w:tabs>
+        <w:tab w:val="center" w:pos="4536"/>
+        <w:tab w:val="right" w:pos="9072"/>
+      </w:tabs>
+      <w:spacing w:before="0"/>
     </w:pPr>
+  </w:style>
+  <w:style w:type="character" w:customStyle="1" w:styleId="En-tteCar">
+    <w:name w:val="En-tête Car"/>
+    <w:basedOn w:val="Policepardfaut"/>
+    <w:link w:val="En-tte"/>
+    <w:uiPriority w:val="99"/>
+    <w:rsid w:val="005974D7"/>
     <w:rPr>
       <w:lang w:val="fr-FR"/>
     </w:rPr>
   </w:style>
-  <w:style w:type="paragraph" w:styleId="Titre1">
-    <w:name w:val="heading 1"/>
+  <w:style w:type="paragraph" w:styleId="Pieddepage">
+    <w:name w:val="footer"/>
     <w:basedOn w:val="Normal"/>
-    <w:next w:val="Normal"/>
-    <w:link w:val="Titre1Car"/>
-    <w:uiPriority w:val="9"/>
-    <w:qFormat/>
-    <w:rsid w:val="00B3118F"/>
+    <w:link w:val="PieddepageCar"/>
+    <w:uiPriority w:val="99"/>
+    <w:unhideWhenUsed/>
+    <w:rsid w:val="005974D7"/>
     <w:pPr>
-      <w:keepNext/>
-      <w:keepLines/>
-      <w:spacing w:before="480"/>
-      <w:outlineLvl w:val="0"/>
+      <w:tabs>
+        <w:tab w:val="center" w:pos="4536"/>
+        <w:tab w:val="right" w:pos="9072"/>
+      </w:tabs>
+      <w:spacing w:before="0"/>
     </w:pPr>
+  </w:style>
+  <w:style w:type="character" w:customStyle="1" w:styleId="PieddepageCar">
+    <w:name w:val="Pied de page Car"/>
+    <w:basedOn w:val="Policepardfaut"/>
+    <w:link w:val="Pieddepage"/>
+    <w:uiPriority w:val="99"/>
+    <w:rsid w:val="005974D7"/>
     <w:rPr>
-      <w:rFonts w:asciiTheme="majorHAnsi" w:eastAsiaTheme="majorEastAsia" w:hAnsiTheme="majorHAnsi" w:cstheme="majorBidi"/>
-      <w:b/>
-      <w:bCs/>
-      <w:color w:val="345A8A" w:themeColor="accent1" w:themeShade="B5"/>
-      <w:sz w:val="32"/>
-      <w:szCs w:val="32"/>
-    </w:rPr>
-  </w:style>
-  <w:style w:type="paragraph" w:styleId="Titre2">
-    <w:name w:val="heading 2"/>
-    <w:basedOn w:val="Normal"/>
-    <w:next w:val="Normal"/>
-    <w:link w:val="Titre2Car"/>
-    <w:uiPriority w:val="9"/>
-    <w:unhideWhenUsed/>
-    <w:qFormat/>
-    <w:rsid w:val="00B3118F"/>
-    <w:pPr>
-      <w:keepNext/>
-      <w:keepLines/>
-      <w:spacing w:before="200"/>
-      <w:outlineLvl w:val="1"/>
-    </w:pPr>
-    <w:rPr>
-      <w:rFonts w:asciiTheme="majorHAnsi" w:eastAsiaTheme="majorEastAsia" w:hAnsiTheme="majorHAnsi" w:cstheme="majorBidi"/>
-      <w:b/>
-      <w:bCs/>
-      <w:color w:val="4F81BD" w:themeColor="accent1"/>
-      <w:sz w:val="26"/>
-      <w:szCs w:val="26"/>
-    </w:rPr>
-  </w:style>
-  <w:style w:type="character" w:default="1" w:styleId="Policepardfaut">
-    <w:name w:val="Default Paragraph Font"/>
-    <w:uiPriority w:val="1"/>
-    <w:semiHidden/>
-    <w:unhideWhenUsed/>
-  </w:style>
-  <w:style w:type="table" w:default="1" w:styleId="TableauNormal">
-    <w:name w:val="Normal Table"/>
-    <w:uiPriority w:val="99"/>
-    <w:semiHidden/>
-    <w:unhideWhenUsed/>
-    <w:tblPr>
-      <w:tblInd w:w="0" w:type="dxa"/>
-      <w:tblCellMar>
-        <w:top w:w="0" w:type="dxa"/>
-        <w:left w:w="108" w:type="dxa"/>
-        <w:bottom w:w="0" w:type="dxa"/>
-        <w:right w:w="108" w:type="dxa"/>
-      </w:tblCellMar>
-    </w:tblPr>
-  </w:style>
-  <w:style w:type="numbering" w:default="1" w:styleId="Aucuneliste">
-    <w:name w:val="No List"/>
-    <w:uiPriority w:val="99"/>
-    <w:semiHidden/>
-    <w:unhideWhenUsed/>
-  </w:style>
-  <w:style w:type="paragraph" w:styleId="Titre">
-    <w:name w:val="Title"/>
-    <w:basedOn w:val="Normal"/>
-    <w:next w:val="Normal"/>
-    <w:link w:val="TitreCar"/>
-    <w:uiPriority w:val="10"/>
-    <w:qFormat/>
-    <w:rsid w:val="00E7424D"/>
-    <w:pPr>
-      <w:pBdr>
-        <w:bottom w:val="single" w:sz="8" w:space="4" w:color="4F81BD" w:themeColor="accent1"/>
-      </w:pBdr>
-      <w:spacing w:after="300"/>
-      <w:contextualSpacing/>
-    </w:pPr>
-    <w:rPr>
-      <w:rFonts w:asciiTheme="majorHAnsi" w:eastAsiaTheme="majorEastAsia" w:hAnsiTheme="majorHAnsi" w:cstheme="majorBidi"/>
-      <w:color w:val="17365D" w:themeColor="text2" w:themeShade="BF"/>
-      <w:spacing w:val="5"/>
-      <w:kern w:val="28"/>
-      <w:sz w:val="52"/>
-      <w:szCs w:val="52"/>
-    </w:rPr>
-  </w:style>
-  <w:style w:type="character" w:customStyle="1" w:styleId="TitreCar">
-    <w:name w:val="Titre Car"/>
-    <w:basedOn w:val="Policepardfaut"/>
-    <w:link w:val="Titre"/>
-    <w:uiPriority w:val="10"/>
-    <w:rsid w:val="00E7424D"/>
-    <w:rPr>
-      <w:rFonts w:asciiTheme="majorHAnsi" w:eastAsiaTheme="majorEastAsia" w:hAnsiTheme="majorHAnsi" w:cstheme="majorBidi"/>
-      <w:color w:val="17365D" w:themeColor="text2" w:themeShade="BF"/>
-      <w:spacing w:val="5"/>
-      <w:kern w:val="28"/>
-      <w:sz w:val="52"/>
-      <w:szCs w:val="52"/>
-      <w:lang w:val="fr-FR"/>
-    </w:rPr>
-  </w:style>
-  <w:style w:type="character" w:customStyle="1" w:styleId="Titre1Car">
-    <w:name w:val="Titre 1 Car"/>
-    <w:basedOn w:val="Policepardfaut"/>
-    <w:link w:val="Titre1"/>
-    <w:uiPriority w:val="9"/>
-    <w:rsid w:val="00B3118F"/>
-    <w:rPr>
-      <w:rFonts w:asciiTheme="majorHAnsi" w:eastAsiaTheme="majorEastAsia" w:hAnsiTheme="majorHAnsi" w:cstheme="majorBidi"/>
-      <w:b/>
-      <w:bCs/>
-      <w:color w:val="345A8A" w:themeColor="accent1" w:themeShade="B5"/>
-      <w:sz w:val="32"/>
-      <w:szCs w:val="32"/>
-      <w:lang w:val="fr-FR"/>
-    </w:rPr>
-  </w:style>
-  <w:style w:type="character" w:customStyle="1" w:styleId="Titre2Car">
-    <w:name w:val="Titre 2 Car"/>
-    <w:basedOn w:val="Policepardfaut"/>
-    <w:link w:val="Titre2"/>
-    <w:uiPriority w:val="9"/>
-    <w:rsid w:val="00B3118F"/>
-    <w:rPr>
-      <w:rFonts w:asciiTheme="majorHAnsi" w:eastAsiaTheme="majorEastAsia" w:hAnsiTheme="majorHAnsi" w:cstheme="majorBidi"/>
-      <w:b/>
-      <w:bCs/>
-      <w:color w:val="4F81BD" w:themeColor="accent1"/>
-      <w:sz w:val="26"/>
-      <w:szCs w:val="26"/>
-      <w:lang w:val="fr-FR"/>
-    </w:rPr>
-  </w:style>
-  <w:style w:type="paragraph" w:styleId="Textedebulles">
-    <w:name w:val="Balloon Text"/>
-    <w:basedOn w:val="Normal"/>
-    <w:link w:val="TextedebullesCar"/>
-    <w:uiPriority w:val="99"/>
-    <w:semiHidden/>
-    <w:unhideWhenUsed/>
-    <w:rsid w:val="009613A6"/>
-    <w:rPr>
-      <w:rFonts w:ascii="Lucida Grande" w:hAnsi="Lucida Grande"/>
-      <w:sz w:val="18"/>
-      <w:szCs w:val="18"/>
-    </w:rPr>
-  </w:style>
-  <w:style w:type="character" w:customStyle="1" w:styleId="TextedebullesCar">
-    <w:name w:val="Texte de bulles Car"/>
-    <w:basedOn w:val="Policepardfaut"/>
-    <w:link w:val="Textedebulles"/>
-    <w:uiPriority w:val="99"/>
-    <w:semiHidden/>
-    <w:rsid w:val="009613A6"/>
-    <w:rPr>
-      <w:rFonts w:ascii="Lucida Grande" w:hAnsi="Lucida Grande"/>
-      <w:sz w:val="18"/>
-      <w:szCs w:val="18"/>
       <w:lang w:val="fr-FR"/>
     </w:rPr>
   </w:style>

</xml_diff>